<commit_message>
Install Air Curtain template: Almost complete, finishing table
</commit_message>
<xml_diff>
--- a/HVAC/Install Air Curtain for Doorways/template.docx
+++ b/HVAC/Install Air Curtain for Doorways/template.docx
@@ -16,7 +16,6 @@
           <w:szCs w:val="24"/>
         </w:rPr>
       </w:pPr>
-      <w:commentRangeStart w:id="0"/>
       <w:r>
         <w:rPr>
           <w:rFonts w:ascii="Times New Roman" w:hAnsi="Times New Roman" w:cs="Times New Roman"/>
@@ -26,16 +25,7 @@
           <w:sz w:val="24"/>
           <w:szCs w:val="24"/>
         </w:rPr>
-        <w:t>Recommendation</w:t>
-      </w:r>
-      <w:commentRangeEnd w:id="0"/>
-      <w:r>
-        <w:rPr>
-          <w:rStyle w:val="CommentReference"/>
-          <w:rFonts w:ascii="Times New Roman" w:eastAsia="Times New Roman" w:hAnsi="Times New Roman" w:cs="Times New Roman"/>
-          <w:color w:val="auto"/>
-        </w:rPr>
-        <w:commentReference w:id="0"/>
+        <w:t xml:space="preserve">Recommendation </w:t>
       </w:r>
       <w:r>
         <w:rPr>
@@ -46,7 +36,7 @@
           <w:sz w:val="24"/>
           <w:szCs w:val="24"/>
         </w:rPr>
-        <w:t xml:space="preserve"> 1</w:t>
+        <w:t>${REC}</w:t>
       </w:r>
       <w:r>
         <w:rPr>
@@ -176,10 +166,7 @@
               </w:rPr>
             </w:pPr>
             <w:r>
-              <w:rPr>
-                <w:highlight w:val="cyan"/>
-              </w:rPr>
-              <w:t>$11,871</w:t>
+              <w:t>${ACS}</w:t>
             </w:r>
           </w:p>
         </w:tc>
@@ -213,10 +200,7 @@
               </w:rPr>
             </w:pPr>
             <w:r>
-              <w:rPr>
-                <w:highlight w:val="cyan"/>
-              </w:rPr>
-              <w:t>$23,000</w:t>
+              <w:t>${IC}</w:t>
             </w:r>
           </w:p>
         </w:tc>
@@ -247,10 +231,7 @@
               <w:spacing w:before="60" w:after="60" w:line="276" w:lineRule="auto"/>
             </w:pPr>
             <w:r>
-              <w:rPr>
-                <w:highlight w:val="cyan"/>
-              </w:rPr>
-              <w:t>2.0 years</w:t>
+              <w:t>${PB}</w:t>
             </w:r>
           </w:p>
         </w:tc>
@@ -283,13 +264,7 @@
               <w:spacing w:before="60" w:after="60" w:line="276" w:lineRule="auto"/>
             </w:pPr>
             <w:r>
-              <w:rPr>
-                <w:highlight w:val="cyan"/>
-              </w:rPr>
-              <w:t>166,317</w:t>
-            </w:r>
-            <w:r>
-              <w:t xml:space="preserve"> </w:t>
+              <w:t xml:space="preserve">${ECS} </w:t>
             </w:r>
             <w:r>
               <w:t>kWh</w:t>
@@ -331,10 +306,7 @@
               <w:spacing w:before="60" w:after="60" w:line="276" w:lineRule="auto"/>
             </w:pPr>
             <w:r>
-              <w:rPr>
-                <w:highlight w:val="cyan"/>
-              </w:rPr>
-              <w:t>167</w:t>
+              <w:t>${DCS}</w:t>
             </w:r>
             <w:r>
               <w:t xml:space="preserve"> </w:t>
@@ -413,19 +385,14 @@
       <w:r>
         <w:t xml:space="preserve"> </w:t>
       </w:r>
-      <w:commentRangeStart w:id="1"/>
-      <w:r>
-        <w:rPr>
-          <w:highlight w:val="yellow"/>
-        </w:rPr>
-        <w:t>three</w:t>
-      </w:r>
-      <w:commentRangeEnd w:id="1"/>
-      <w:r>
-        <w:rPr>
-          <w:rStyle w:val="CommentReference"/>
-        </w:rPr>
-        <w:commentReference w:id="1"/>
+      <w:r>
+        <w:t>${AMT</w:t>
+      </w:r>
+      <w:r>
+        <w:t>STR</w:t>
+      </w:r>
+      <w:r>
+        <w:t>}</w:t>
       </w:r>
       <w:r>
         <w:t xml:space="preserve"> docking </w:t>
@@ -475,25 +442,20 @@
       <w:r>
         <w:t xml:space="preserve"> open position for about </w:t>
       </w:r>
-      <w:commentRangeStart w:id="2"/>
-      <w:r>
-        <w:rPr>
-          <w:highlight w:val="yellow"/>
-        </w:rPr>
-        <w:t>two</w:t>
-      </w:r>
-      <w:r>
-        <w:t xml:space="preserve"> </w:t>
-      </w:r>
-      <w:commentRangeEnd w:id="2"/>
-      <w:r>
-        <w:rPr>
-          <w:rStyle w:val="CommentReference"/>
-        </w:rPr>
-        <w:commentReference w:id="2"/>
-      </w:r>
-      <w:r>
-        <w:t>hour</w:t>
+      <w:r>
+        <w:t>${</w:t>
+      </w:r>
+      <w:r>
+        <w:t>HR</w:t>
+      </w:r>
+      <w:r>
+        <w:t>STR</w:t>
+      </w:r>
+      <w:r>
+        <w:t>}</w:t>
+      </w:r>
+      <w:r>
+        <w:t xml:space="preserve"> hour</w:t>
       </w:r>
       <w:r>
         <w:t>s</w:t>
@@ -787,14 +749,12 @@
         </w:tabs>
         <w:spacing w:line="360" w:lineRule="auto"/>
       </w:pPr>
-      <w:proofErr w:type="gramStart"/>
       <w:r>
         <w:t>w</w:t>
       </w:r>
       <w:r>
         <w:t>here</w:t>
       </w:r>
-      <w:proofErr w:type="gramEnd"/>
       <w:r>
         <w:t>,</w:t>
       </w:r>
@@ -830,10 +790,7 @@
         <w:t xml:space="preserve"> from </w:t>
       </w:r>
       <w:r>
-        <w:rPr>
-          <w:highlight w:val="yellow"/>
-        </w:rPr>
-        <w:t>3</w:t>
+        <w:t>${AMT}</w:t>
       </w:r>
       <w:r>
         <w:t xml:space="preserve"> </w:t>
@@ -854,22 +811,14 @@
         <w:t xml:space="preserve"> </w:t>
       </w:r>
       <w:r>
-        <w:rPr>
-          <w:highlight w:val="cyan"/>
-        </w:rPr>
-        <w:t>300</w:t>
-      </w:r>
-      <w:r>
-        <w:t xml:space="preserve"> </w:t>
-      </w:r>
-      <w:r>
-        <w:t>MMBtu/</w:t>
-      </w:r>
-      <w:proofErr w:type="spellStart"/>
-      <w:r>
-        <w:t>yr</w:t>
-      </w:r>
-      <w:proofErr w:type="spellEnd"/>
+        <w:t xml:space="preserve"> </w:t>
+      </w:r>
+      <w:r>
+        <w:t xml:space="preserve">${HT} </w:t>
+      </w:r>
+      <w:r>
+        <w:t>MMBtu/yr</w:t>
+      </w:r>
     </w:p>
     <w:p>
       <w:pPr>
@@ -900,10 +849,7 @@
         <w:t xml:space="preserve"> </w:t>
       </w:r>
       <w:r>
-        <w:rPr>
-          <w:highlight w:val="yellow"/>
-        </w:rPr>
-        <w:t>7</w:t>
+        <w:t>${DY}</w:t>
       </w:r>
       <w:r>
         <w:t xml:space="preserve"> </w:t>
@@ -958,10 +904,13 @@
         <w:t xml:space="preserve"> </w:t>
       </w:r>
       <w:r>
-        <w:rPr>
-          <w:highlight w:val="yellow"/>
-        </w:rPr>
-        <w:t>30</w:t>
+        <w:t>${</w:t>
+      </w:r>
+      <w:r>
+        <w:t>RT</w:t>
+      </w:r>
+      <w:r>
+        <w:t>}</w:t>
       </w:r>
       <w:r>
         <w:rPr>
@@ -1013,10 +962,10 @@
         <w:t xml:space="preserve"> </w:t>
       </w:r>
       <w:r>
-        <w:rPr>
-          <w:highlight w:val="yellow"/>
-        </w:rPr>
-        <w:t>75</w:t>
+        <w:t>$</w:t>
+      </w:r>
+      <w:r>
+        <w:t>{OT}</w:t>
       </w:r>
       <w:r>
         <w:rPr>
@@ -1139,10 +1088,7 @@
         <w:t xml:space="preserve"> </w:t>
       </w:r>
       <w:r>
-        <w:rPr>
-          <w:highlight w:val="yellow"/>
-        </w:rPr>
-        <w:t>13</w:t>
+        <w:t>${TDC}</w:t>
       </w:r>
       <w:r>
         <w:rPr>
@@ -1172,22 +1118,17 @@
       <w:r>
         <w:t xml:space="preserve"> </w:t>
       </w:r>
-      <w:commentRangeStart w:id="3"/>
-      <w:r>
-        <w:rPr>
-          <w:highlight w:val="yellow"/>
-        </w:rPr>
-        <w:t>three</w:t>
-      </w:r>
-      <w:r>
-        <w:t xml:space="preserve"> </w:t>
-      </w:r>
-      <w:commentRangeEnd w:id="3"/>
-      <w:r>
-        <w:rPr>
-          <w:rStyle w:val="CommentReference"/>
-        </w:rPr>
-        <w:commentReference w:id="3"/>
+      <w:r>
+        <w:t>${AMT</w:t>
+      </w:r>
+      <w:r>
+        <w:t>STR</w:t>
+      </w:r>
+      <w:r>
+        <w:t>}</w:t>
+      </w:r>
+      <w:r>
+        <w:t xml:space="preserve"> </w:t>
       </w:r>
       <w:r>
         <w:t>doors in</w:t>
@@ -1253,20 +1194,12 @@
                 <w:bCs/>
               </w:rPr>
             </w:pPr>
-            <w:commentRangeStart w:id="4"/>
             <w:r>
               <w:rPr>
                 <w:b/>
                 <w:bCs/>
               </w:rPr>
               <w:t>Location</w:t>
-            </w:r>
-            <w:commentRangeEnd w:id="4"/>
-            <w:r>
-              <w:rPr>
-                <w:rStyle w:val="CommentReference"/>
-              </w:rPr>
-              <w:commentReference w:id="4"/>
             </w:r>
             <w:r>
               <w:t> </w:t>
@@ -1901,19 +1834,14 @@
       <w:r>
         <w:t xml:space="preserve">about </w:t>
       </w:r>
-      <w:commentRangeStart w:id="5"/>
-      <w:r>
-        <w:rPr>
-          <w:highlight w:val="yellow"/>
-        </w:rPr>
-        <w:t>two</w:t>
-      </w:r>
-      <w:commentRangeEnd w:id="5"/>
-      <w:r>
-        <w:rPr>
-          <w:rStyle w:val="CommentReference"/>
-        </w:rPr>
-        <w:commentReference w:id="5"/>
+      <w:r>
+        <w:t>${HR</w:t>
+      </w:r>
+      <w:r>
+        <w:t>STR</w:t>
+      </w:r>
+      <w:r>
+        <w:t>}</w:t>
       </w:r>
       <w:r>
         <w:t xml:space="preserve"> hour</w:t>
@@ -1960,36 +1888,12 @@
       <w:r>
         <w:t xml:space="preserve"> </w:t>
       </w:r>
-      <w:commentRangeStart w:id="6"/>
-      <w:commentRangeStart w:id="7"/>
-      <w:r>
-        <w:rPr>
-          <w:highlight w:val="cyan"/>
-        </w:rPr>
-        <w:t>100</w:t>
-      </w:r>
-      <w:commentRangeEnd w:id="6"/>
-      <w:r>
-        <w:rPr>
-          <w:rStyle w:val="CommentReference"/>
-        </w:rPr>
-        <w:commentReference w:id="6"/>
-      </w:r>
-      <w:commentRangeEnd w:id="7"/>
-      <w:r>
-        <w:rPr>
-          <w:rStyle w:val="CommentReference"/>
-        </w:rPr>
-        <w:commentReference w:id="7"/>
-      </w:r>
-      <w:r>
-        <w:t xml:space="preserve"> MMBtu/</w:t>
-      </w:r>
-      <w:proofErr w:type="spellStart"/>
-      <w:r>
-        <w:t>yr</w:t>
-      </w:r>
-      <w:proofErr w:type="spellEnd"/>
+      <w:r>
+        <w:t>${HTF}</w:t>
+      </w:r>
+      <w:r>
+        <w:t xml:space="preserve"> MMBtu/yr</w:t>
+      </w:r>
       <w:r>
         <w:t xml:space="preserve"> per door</w:t>
       </w:r>
@@ -2015,10 +1919,7 @@
         <w:t xml:space="preserve">is </w:t>
       </w:r>
       <w:r>
-        <w:rPr>
-          <w:highlight w:val="yellow"/>
-        </w:rPr>
-        <w:t>30</w:t>
+        <w:t>${RT}</w:t>
       </w:r>
       <w:r>
         <w:rPr>
@@ -2036,10 +1937,7 @@
         <w:t xml:space="preserve">outside temperature is about </w:t>
       </w:r>
       <w:r>
-        <w:rPr>
-          <w:highlight w:val="yellow"/>
-        </w:rPr>
-        <w:t>75</w:t>
+        <w:t>${OT}</w:t>
       </w:r>
       <w:r>
         <w:rPr>
@@ -2104,21 +2002,10 @@
         <w:t xml:space="preserve">= </w:t>
       </w:r>
       <w:r>
-        <w:rPr>
-          <w:highlight w:val="cyan"/>
-        </w:rPr>
-        <w:t>300</w:t>
-      </w:r>
-      <w:r>
-        <w:t xml:space="preserve"> MMBtu/</w:t>
-      </w:r>
-      <w:proofErr w:type="spellStart"/>
-      <w:r>
-        <w:t>yr</w:t>
-      </w:r>
-      <w:proofErr w:type="spellEnd"/>
-      <w:r>
-        <w:t xml:space="preserve"> </w:t>
+        <w:t>${HT}</w:t>
+      </w:r>
+      <w:r>
+        <w:t xml:space="preserve"> MMBtu/yr </w:t>
       </w:r>
       <w:r>
         <w:sym w:font="Symbol" w:char="F0B4"/>
@@ -2127,10 +2014,7 @@
         <w:t xml:space="preserve"> (</w:t>
       </w:r>
       <w:r>
-        <w:rPr>
-          <w:highlight w:val="cyan"/>
-        </w:rPr>
-        <w:t>7</w:t>
+        <w:t>${DY}</w:t>
       </w:r>
       <w:r>
         <w:t xml:space="preserve">/5) </w:t>
@@ -2148,28 +2032,31 @@
         <w:t xml:space="preserve"> (</w:t>
       </w:r>
       <w:r>
-        <w:rPr>
-          <w:highlight w:val="cyan"/>
-        </w:rPr>
-        <w:t>75</w:t>
+        <w:t>${OT}</w:t>
       </w:r>
       <w:r>
         <w:t xml:space="preserve"> – </w:t>
       </w:r>
       <w:r>
-        <w:rPr>
-          <w:highlight w:val="cyan"/>
-        </w:rPr>
-        <w:t>30</w:t>
+        <w:t>${</w:t>
+      </w:r>
+      <w:r>
+        <w:t>RT</w:t>
+      </w:r>
+      <w:r>
+        <w:t>}</w:t>
       </w:r>
       <w:r>
         <w:t xml:space="preserve">) / </w:t>
       </w:r>
       <w:r>
-        <w:rPr>
-          <w:highlight w:val="yellow"/>
-        </w:rPr>
-        <w:t>13</w:t>
+        <w:t>${</w:t>
+      </w:r>
+      <w:r>
+        <w:t>TDC</w:t>
+      </w:r>
+      <w:r>
+        <w:t>}</w:t>
       </w:r>
     </w:p>
     <w:p>
@@ -2194,22 +2081,10 @@
         <w:t xml:space="preserve"> </w:t>
       </w:r>
       <w:r>
-        <w:rPr>
-          <w:highlight w:val="cyan"/>
-        </w:rPr>
-        <w:t>425</w:t>
-      </w:r>
-      <w:r>
-        <w:rPr>
-          <w:highlight w:val="cyan"/>
-        </w:rPr>
-        <w:t>,</w:t>
-      </w:r>
-      <w:r>
-        <w:rPr>
-          <w:highlight w:val="cyan"/>
-        </w:rPr>
-        <w:t>976</w:t>
+        <w:t>$</w:t>
+      </w:r>
+      <w:r>
+        <w:t>{SHT}</w:t>
       </w:r>
       <w:r>
         <w:t xml:space="preserve"> </w:t>
@@ -2241,10 +2116,7 @@
         <w:t xml:space="preserve">r curtain doors are generally </w:t>
       </w:r>
       <w:r>
-        <w:rPr>
-          <w:highlight w:val="yellow"/>
-        </w:rPr>
-        <w:t>80</w:t>
+        <w:t>${EF}</w:t>
       </w:r>
       <w:r>
         <w:t xml:space="preserve"> percent efficient.  Thus, </w:t>
@@ -2308,7 +2180,6 @@
       <w:r>
         <w:t xml:space="preserve"> (</w:t>
       </w:r>
-      <w:proofErr w:type="spellStart"/>
       <w:r>
         <w:t>η</w:t>
       </w:r>
@@ -2316,29 +2187,17 @@
         <w:rPr>
           <w:vertAlign w:val="subscript"/>
         </w:rPr>
-        <w:t>AC</w:t>
-      </w:r>
-      <w:proofErr w:type="spellEnd"/>
+        <w:t xml:space="preserve">AC </w:t>
+      </w:r>
+      <w:r>
+        <w:t>- η</w:t>
+      </w:r>
       <w:r>
         <w:rPr>
           <w:vertAlign w:val="subscript"/>
         </w:rPr>
-        <w:t xml:space="preserve"> </w:t>
-      </w:r>
-      <w:r>
-        <w:t xml:space="preserve">- </w:t>
-      </w:r>
-      <w:proofErr w:type="spellStart"/>
-      <w:r>
-        <w:t>η</w:t>
-      </w:r>
-      <w:r>
-        <w:rPr>
-          <w:vertAlign w:val="subscript"/>
-        </w:rPr>
         <w:t>Exist</w:t>
       </w:r>
-      <w:proofErr w:type="spellEnd"/>
       <w:r>
         <w:t>)</w:t>
       </w:r>
@@ -2352,14 +2211,12 @@
         </w:tabs>
         <w:spacing w:line="360" w:lineRule="auto"/>
       </w:pPr>
-      <w:proofErr w:type="gramStart"/>
       <w:r>
         <w:t>w</w:t>
       </w:r>
       <w:r>
         <w:t>here</w:t>
       </w:r>
-      <w:proofErr w:type="gramEnd"/>
       <w:r>
         <w:t>,</w:t>
       </w:r>
@@ -2404,10 +2261,7 @@
         <w:t xml:space="preserve">, </w:t>
       </w:r>
       <w:r>
-        <w:rPr>
-          <w:highlight w:val="cyan"/>
-        </w:rPr>
-        <w:t>425,976</w:t>
+        <w:t>${SHT}</w:t>
       </w:r>
       <w:r>
         <w:t xml:space="preserve"> </w:t>
@@ -2419,13 +2273,8 @@
         <w:t>h</w:t>
       </w:r>
       <w:r>
-        <w:t>/</w:t>
-      </w:r>
-      <w:proofErr w:type="spellStart"/>
-      <w:r>
-        <w:t>yr</w:t>
-      </w:r>
-      <w:proofErr w:type="spellEnd"/>
+        <w:t>/yr</w:t>
+      </w:r>
     </w:p>
     <w:p>
       <w:pPr>
@@ -2439,7 +2288,6 @@
       <w:r>
         <w:tab/>
       </w:r>
-      <w:proofErr w:type="spellStart"/>
       <w:r>
         <w:t>η</w:t>
       </w:r>
@@ -2449,7 +2297,6 @@
         </w:rPr>
         <w:t>AC</w:t>
       </w:r>
-      <w:proofErr w:type="spellEnd"/>
       <w:r>
         <w:tab/>
       </w:r>
@@ -2457,10 +2304,7 @@
         <w:t xml:space="preserve">= Efficiency of air curtain, </w:t>
       </w:r>
       <w:r>
-        <w:rPr>
-          <w:highlight w:val="yellow"/>
-        </w:rPr>
-        <w:t>80</w:t>
+        <w:t>${EF}</w:t>
       </w:r>
       <w:r>
         <w:rPr>
@@ -2496,7 +2340,6 @@
       <w:r>
         <w:tab/>
       </w:r>
-      <w:proofErr w:type="spellStart"/>
       <w:r>
         <w:t>η</w:t>
       </w:r>
@@ -2506,7 +2349,6 @@
         </w:rPr>
         <w:t>Exist</w:t>
       </w:r>
-      <w:proofErr w:type="spellEnd"/>
       <w:r>
         <w:rPr>
           <w:vertAlign w:val="subscript"/>
@@ -2517,16 +2359,7 @@
         <w:t xml:space="preserve">= Efficiency of existing solution (strip curtains) </w:t>
       </w:r>
       <w:r>
-        <w:rPr>
-          <w:highlight w:val="yellow"/>
-        </w:rPr>
-        <w:t>4</w:t>
-      </w:r>
-      <w:r>
-        <w:rPr>
-          <w:highlight w:val="yellow"/>
-        </w:rPr>
-        <w:t>0</w:t>
+        <w:t>${EFES}</w:t>
       </w:r>
       <w:r>
         <w:t>%</w:t>
@@ -2548,6 +2381,7 @@
         <w:rPr>
           <w:lang w:val="es-419"/>
         </w:rPr>
+        <w:lastRenderedPageBreak/>
         <w:tab/>
       </w:r>
       <w:r>
@@ -2575,22 +2409,14 @@
         <w:t xml:space="preserve">= </w:t>
       </w:r>
       <w:r>
-        <w:rPr>
-          <w:highlight w:val="cyan"/>
-        </w:rPr>
-        <w:t>425,976</w:t>
-      </w:r>
-      <w:r>
-        <w:t xml:space="preserve"> </w:t>
-      </w:r>
-      <w:r>
-        <w:t>kW/</w:t>
-      </w:r>
-      <w:proofErr w:type="spellStart"/>
-      <w:r>
-        <w:t>yr</w:t>
-      </w:r>
-      <w:proofErr w:type="spellEnd"/>
+        <w:t>${SHT}</w:t>
+      </w:r>
+      <w:r>
+        <w:t xml:space="preserve"> </w:t>
+      </w:r>
+      <w:r>
+        <w:t>kW/yr</w:t>
+      </w:r>
       <w:r>
         <w:rPr>
           <w:lang w:val="es-419"/>
@@ -2614,10 +2440,9 @@
       </w:r>
       <w:r>
         <w:rPr>
-          <w:highlight w:val="yellow"/>
           <w:lang w:val="es-419"/>
         </w:rPr>
-        <w:t>80</w:t>
+        <w:t>${EF}</w:t>
       </w:r>
       <w:r>
         <w:rPr>
@@ -2627,10 +2452,9 @@
       </w:r>
       <w:r>
         <w:rPr>
-          <w:highlight w:val="yellow"/>
           <w:lang w:val="es-419"/>
         </w:rPr>
-        <w:t>40</w:t>
+        <w:t>${EFES}</w:t>
       </w:r>
       <w:r>
         <w:rPr>
@@ -2655,30 +2479,14 @@
         <w:rPr>
           <w:lang w:val="es-419"/>
         </w:rPr>
-        <w:lastRenderedPageBreak/>
         <w:tab/>
         <w:t xml:space="preserve">= </w:t>
       </w:r>
       <w:r>
         <w:rPr>
-          <w:highlight w:val="cyan"/>
           <w:lang w:val="es-419"/>
         </w:rPr>
-        <w:t>170</w:t>
-      </w:r>
-      <w:r>
-        <w:rPr>
-          <w:highlight w:val="cyan"/>
-          <w:lang w:val="es-419"/>
-        </w:rPr>
-        <w:t>,</w:t>
-      </w:r>
-      <w:r>
-        <w:rPr>
-          <w:highlight w:val="cyan"/>
-          <w:lang w:val="es-419"/>
-        </w:rPr>
-        <w:t>390</w:t>
+        <w:t>${SES}</w:t>
       </w:r>
       <w:r>
         <w:rPr>
@@ -2829,13 +2637,8 @@
         <w:t>6</w:t>
       </w:r>
       <w:r>
-        <w:t xml:space="preserve"> months/</w:t>
-      </w:r>
-      <w:proofErr w:type="spellStart"/>
-      <w:r>
-        <w:t>yr</w:t>
-      </w:r>
-      <w:proofErr w:type="spellEnd"/>
+        <w:t xml:space="preserve"> months/yr</w:t>
+      </w:r>
     </w:p>
     <w:p>
       <w:pPr>
@@ -2872,13 +2675,8 @@
         <w:t>%</w:t>
       </w:r>
       <w:r>
-        <w:t>/</w:t>
-      </w:r>
-      <w:proofErr w:type="spellStart"/>
-      <w:r>
-        <w:t>mo</w:t>
-      </w:r>
-      <w:proofErr w:type="spellEnd"/>
+        <w:t>/mo</w:t>
+      </w:r>
     </w:p>
     <w:p>
       <w:pPr>
@@ -2928,37 +2726,25 @@
         <w:t xml:space="preserve">; </w:t>
       </w:r>
       <w:r>
-        <w:rPr>
-          <w:highlight w:val="cyan"/>
-        </w:rPr>
-        <w:t>4,368</w:t>
+        <w:t>${OHS}</w:t>
       </w:r>
       <w:r>
         <w:t xml:space="preserve"> hours (</w:t>
       </w:r>
       <w:r>
-        <w:rPr>
-          <w:highlight w:val="yellow"/>
-        </w:rPr>
-        <w:t>24</w:t>
+        <w:t>${HRHV}</w:t>
       </w:r>
       <w:r>
         <w:sym w:font="Symbol" w:char="F0B4"/>
       </w:r>
       <w:r>
-        <w:rPr>
-          <w:highlight w:val="yellow"/>
-        </w:rPr>
-        <w:t>7</w:t>
+        <w:t>${DY}</w:t>
       </w:r>
       <w:r>
         <w:sym w:font="Symbol" w:char="F0B4"/>
       </w:r>
       <w:r>
-        <w:rPr>
-          <w:highlight w:val="yellow"/>
-        </w:rPr>
-        <w:t>26</w:t>
+        <w:t>${WK}</w:t>
       </w:r>
       <w:r>
         <w:t>)</w:t>
@@ -2989,71 +2775,34 @@
         <w:t xml:space="preserve">= </w:t>
       </w:r>
       <w:r>
-        <w:rPr>
-          <w:highlight w:val="cyan"/>
-        </w:rPr>
-        <w:t>170,390</w:t>
-      </w:r>
-      <w:r>
-        <w:t xml:space="preserve"> kWh/</w:t>
-      </w:r>
-      <w:proofErr w:type="spellStart"/>
-      <w:r>
-        <w:t>yr</w:t>
-      </w:r>
-      <w:proofErr w:type="spellEnd"/>
-      <w:r>
-        <w:t xml:space="preserve"> / </w:t>
-      </w:r>
-      <w:r>
-        <w:rPr>
-          <w:highlight w:val="cyan"/>
-        </w:rPr>
-        <w:t>4,368</w:t>
-      </w:r>
-      <w:r>
-        <w:t xml:space="preserve"> </w:t>
-      </w:r>
-      <w:proofErr w:type="spellStart"/>
-      <w:r>
-        <w:t>hrs</w:t>
-      </w:r>
-      <w:proofErr w:type="spellEnd"/>
-      <w:r>
-        <w:t>/</w:t>
-      </w:r>
-      <w:proofErr w:type="spellStart"/>
-      <w:r>
-        <w:t>yr</w:t>
-      </w:r>
-      <w:proofErr w:type="spellEnd"/>
-      <w:r>
-        <w:t xml:space="preserve"> </w:t>
+        <w:t>${SES}</w:t>
+      </w:r>
+      <w:r>
+        <w:t xml:space="preserve"> kWh/yr / </w:t>
+      </w:r>
+      <w:r>
+        <w:t>${</w:t>
+      </w:r>
+      <w:r>
+        <w:t>O</w:t>
+      </w:r>
+      <w:r>
+        <w:t>HS}</w:t>
+      </w:r>
+      <w:r>
+        <w:t xml:space="preserve"> hrs/yr </w:t>
       </w:r>
       <w:r>
         <w:sym w:font="Symbol" w:char="F0B4"/>
       </w:r>
       <w:r>
-        <w:t xml:space="preserve"> 6 </w:t>
-      </w:r>
-      <w:proofErr w:type="spellStart"/>
-      <w:r>
-        <w:t>mo</w:t>
+        <w:t xml:space="preserve"> 6 mo</w:t>
       </w:r>
       <w:r>
         <w:t>s</w:t>
       </w:r>
-      <w:proofErr w:type="spellEnd"/>
-      <w:r>
-        <w:t>/</w:t>
-      </w:r>
-      <w:proofErr w:type="spellStart"/>
-      <w:r>
-        <w:t>yr</w:t>
-      </w:r>
-      <w:proofErr w:type="spellEnd"/>
-      <w:r>
-        <w:t xml:space="preserve"> </w:t>
+      <w:r>
+        <w:t xml:space="preserve">/yr </w:t>
       </w:r>
       <w:r>
         <w:sym w:font="Symbol" w:char="F0B4"/>
@@ -3071,13 +2820,8 @@
         <w:t>%</w:t>
       </w:r>
       <w:r>
-        <w:t>/</w:t>
-      </w:r>
-      <w:proofErr w:type="spellStart"/>
-      <w:r>
-        <w:t>mo</w:t>
-      </w:r>
-      <w:proofErr w:type="spellEnd"/>
+        <w:t>/mo</w:t>
+      </w:r>
     </w:p>
     <w:p>
       <w:pPr>
@@ -3101,19 +2845,11 @@
         <w:t xml:space="preserve"> </w:t>
       </w:r>
       <w:r>
-        <w:rPr>
-          <w:highlight w:val="cyan"/>
-        </w:rPr>
-        <w:t>234</w:t>
-      </w:r>
-      <w:r>
-        <w:t xml:space="preserve"> kW/</w:t>
-      </w:r>
-      <w:proofErr w:type="spellStart"/>
-      <w:r>
-        <w:t>yr</w:t>
-      </w:r>
-      <w:proofErr w:type="spellEnd"/>
+        <w:t>${SDS}</w:t>
+      </w:r>
+      <w:r>
+        <w:t xml:space="preserve"> kW/yr</w:t>
+      </w:r>
     </w:p>
     <w:p>
       <w:pPr>
@@ -3135,10 +2871,7 @@
         <w:t xml:space="preserve">ir curtain system uses approximately </w:t>
       </w:r>
       <w:r>
-        <w:rPr>
-          <w:highlight w:val="yellow"/>
-        </w:rPr>
-        <w:t>5</w:t>
+        <w:t>${HPF}</w:t>
       </w:r>
       <w:r>
         <w:t xml:space="preserve"> HP motor for its operation. The operational costs of air curtain system are calculated as follows:</w:t>
@@ -3284,22 +3017,17 @@
       <w:r>
         <w:t xml:space="preserve"> power of </w:t>
       </w:r>
-      <w:commentRangeStart w:id="8"/>
-      <w:r>
-        <w:rPr>
-          <w:highlight w:val="yellow"/>
-        </w:rPr>
-        <w:t>three</w:t>
-      </w:r>
-      <w:commentRangeEnd w:id="8"/>
-      <w:r>
-        <w:rPr>
-          <w:rStyle w:val="CommentReference"/>
-        </w:rPr>
-        <w:commentReference w:id="8"/>
-      </w:r>
-      <w:r>
-        <w:t xml:space="preserve"> air curtain motor</w:t>
+      <w:r>
+        <w:t>${AMT</w:t>
+      </w:r>
+      <w:r>
+        <w:t>STR</w:t>
+      </w:r>
+      <w:r>
+        <w:t xml:space="preserve">} </w:t>
+      </w:r>
+      <w:r>
+        <w:t>air curtain motor</w:t>
       </w:r>
       <w:r>
         <w:t>s</w:t>
@@ -3308,16 +3036,7 @@
         <w:t xml:space="preserve">; </w:t>
       </w:r>
       <w:r>
-        <w:rPr>
-          <w:highlight w:val="yellow"/>
-        </w:rPr>
-        <w:t>1</w:t>
-      </w:r>
-      <w:r>
-        <w:rPr>
-          <w:highlight w:val="yellow"/>
-        </w:rPr>
-        <w:t>5</w:t>
+        <w:t>${HP}</w:t>
       </w:r>
       <w:r>
         <w:t xml:space="preserve"> HP</w:t>
@@ -3352,75 +3071,25 @@
         <w:t xml:space="preserve">Operating hours of air curtains, </w:t>
       </w:r>
       <w:r>
-        <w:rPr>
-          <w:highlight w:val="cyan"/>
-        </w:rPr>
-        <w:t>364</w:t>
-      </w:r>
-      <w:r>
-        <w:t xml:space="preserve"> </w:t>
-      </w:r>
-      <w:proofErr w:type="spellStart"/>
-      <w:r>
-        <w:t>hrs</w:t>
-      </w:r>
-      <w:proofErr w:type="spellEnd"/>
-      <w:r>
-        <w:t>/</w:t>
-      </w:r>
-      <w:proofErr w:type="spellStart"/>
-      <w:r>
-        <w:t>yr</w:t>
-      </w:r>
-      <w:proofErr w:type="spellEnd"/>
-      <w:r>
-        <w:t xml:space="preserve"> (</w:t>
-      </w:r>
-      <w:r>
-        <w:rPr>
-          <w:highlight w:val="cyan"/>
-        </w:rPr>
-        <w:t>2</w:t>
-      </w:r>
-      <w:r>
-        <w:t xml:space="preserve"> </w:t>
-      </w:r>
-      <w:commentRangeStart w:id="9"/>
-      <w:commentRangeStart w:id="10"/>
-      <w:r>
-        <w:t>hours</w:t>
-      </w:r>
-      <w:commentRangeEnd w:id="9"/>
-      <w:r>
-        <w:rPr>
-          <w:rStyle w:val="CommentReference"/>
-        </w:rPr>
-        <w:commentReference w:id="9"/>
-      </w:r>
-      <w:commentRangeEnd w:id="10"/>
-      <w:r>
-        <w:rPr>
-          <w:rStyle w:val="CommentReference"/>
-        </w:rPr>
-        <w:commentReference w:id="10"/>
-      </w:r>
-      <w:r>
-        <w:t xml:space="preserve"> per day, </w:t>
-      </w:r>
-      <w:r>
-        <w:rPr>
-          <w:highlight w:val="cyan"/>
-        </w:rPr>
-        <w:t>7</w:t>
+        <w:t>${OHAC}</w:t>
+      </w:r>
+      <w:r>
+        <w:t xml:space="preserve"> hrs/yr (</w:t>
+      </w:r>
+      <w:r>
+        <w:t>${HPAC}</w:t>
+      </w:r>
+      <w:r>
+        <w:t xml:space="preserve"> hours per day, </w:t>
+      </w:r>
+      <w:r>
+        <w:t>${DY}</w:t>
       </w:r>
       <w:r>
         <w:t xml:space="preserve"> days per week, </w:t>
       </w:r>
       <w:r>
-        <w:rPr>
-          <w:highlight w:val="cyan"/>
-        </w:rPr>
-        <w:t>26</w:t>
+        <w:t>${WK}</w:t>
       </w:r>
       <w:r>
         <w:t xml:space="preserve"> weeks per year)</w:t>
@@ -3446,10 +3115,7 @@
         <w:t xml:space="preserve">= </w:t>
       </w:r>
       <w:r>
-        <w:rPr>
-          <w:highlight w:val="cyan"/>
-        </w:rPr>
-        <w:t>15</w:t>
+        <w:t>${HP}</w:t>
       </w:r>
       <w:r>
         <w:t xml:space="preserve"> HP</w:t>
@@ -3479,27 +3145,11 @@
         <w:t xml:space="preserve"> </w:t>
       </w:r>
       <w:r>
-        <w:rPr>
-          <w:highlight w:val="cyan"/>
-        </w:rPr>
-        <w:t>364</w:t>
-      </w:r>
-      <w:r>
-        <w:t xml:space="preserve"> </w:t>
-      </w:r>
-      <w:proofErr w:type="spellStart"/>
-      <w:r>
-        <w:t>hrs</w:t>
-      </w:r>
-      <w:proofErr w:type="spellEnd"/>
-      <w:r>
-        <w:t>/</w:t>
-      </w:r>
-      <w:proofErr w:type="spellStart"/>
-      <w:r>
-        <w:t>yr</w:t>
-      </w:r>
-      <w:proofErr w:type="spellEnd"/>
+        <w:t>${OHAC}</w:t>
+      </w:r>
+      <w:r>
+        <w:t xml:space="preserve"> hrs/yr</w:t>
+      </w:r>
     </w:p>
     <w:p>
       <w:pPr>
@@ -3518,19 +3168,11 @@
         <w:t xml:space="preserve">= </w:t>
       </w:r>
       <w:r>
-        <w:rPr>
-          <w:highlight w:val="cyan"/>
-        </w:rPr>
-        <w:t>4,073</w:t>
-      </w:r>
-      <w:r>
-        <w:t xml:space="preserve"> kWh/</w:t>
-      </w:r>
-      <w:proofErr w:type="spellStart"/>
-      <w:r>
-        <w:t>yr</w:t>
-      </w:r>
-      <w:proofErr w:type="spellEnd"/>
+        <w:t>${EU}</w:t>
+      </w:r>
+      <w:r>
+        <w:t xml:space="preserve"> kWh/yr</w:t>
+      </w:r>
     </w:p>
     <w:p>
       <w:pPr>
@@ -3626,10 +3268,7 @@
         <w:t xml:space="preserve">= </w:t>
       </w:r>
       <w:r>
-        <w:rPr>
-          <w:highlight w:val="cyan"/>
-        </w:rPr>
-        <w:t>15</w:t>
+        <w:t>${HP}</w:t>
       </w:r>
       <w:r>
         <w:t xml:space="preserve"> </w:t>
@@ -3656,21 +3295,8 @@
         <w:t xml:space="preserve"> 6</w:t>
       </w:r>
       <w:r>
-        <w:t xml:space="preserve"> </w:t>
-      </w:r>
-      <w:proofErr w:type="spellStart"/>
-      <w:r>
-        <w:t>mos</w:t>
-      </w:r>
-      <w:proofErr w:type="spellEnd"/>
-      <w:r>
-        <w:t>/</w:t>
-      </w:r>
-      <w:proofErr w:type="spellStart"/>
-      <w:r>
-        <w:t>yr</w:t>
-      </w:r>
-      <w:proofErr w:type="spellEnd"/>
+        <w:t xml:space="preserve"> mos/yr</w:t>
+      </w:r>
       <w:r>
         <w:t xml:space="preserve"> </w:t>
       </w:r>
@@ -3684,13 +3310,8 @@
         <w:t>00%</w:t>
       </w:r>
       <w:r>
-        <w:t>/</w:t>
-      </w:r>
-      <w:proofErr w:type="spellStart"/>
-      <w:r>
-        <w:t>mo</w:t>
-      </w:r>
-      <w:proofErr w:type="spellEnd"/>
+        <w:t>/mo</w:t>
+      </w:r>
     </w:p>
     <w:p>
       <w:pPr>
@@ -3709,19 +3330,11 @@
         <w:t xml:space="preserve">= </w:t>
       </w:r>
       <w:r>
-        <w:rPr>
-          <w:highlight w:val="cyan"/>
-        </w:rPr>
-        <w:t>67</w:t>
-      </w:r>
-      <w:r>
-        <w:t xml:space="preserve"> kW/</w:t>
-      </w:r>
-      <w:proofErr w:type="spellStart"/>
-      <w:r>
-        <w:t>yr</w:t>
-      </w:r>
-      <w:proofErr w:type="spellEnd"/>
+        <w:t>${DU}</w:t>
+      </w:r>
+      <w:r>
+        <w:t xml:space="preserve"> kW/yr</w:t>
+      </w:r>
     </w:p>
     <w:p>
       <w:pPr>
@@ -3835,6 +3448,7 @@
         <w:spacing w:line="360" w:lineRule="auto"/>
       </w:pPr>
       <w:r>
+        <w:lastRenderedPageBreak/>
         <w:tab/>
       </w:r>
       <w:r>
@@ -3846,10 +3460,9 @@
       </w:r>
       <w:r>
         <w:rPr>
-          <w:highlight w:val="cyan"/>
           <w:lang w:val="es-419"/>
         </w:rPr>
-        <w:t>170,390</w:t>
+        <w:t>${SES}</w:t>
       </w:r>
       <w:r>
         <w:rPr>
@@ -3877,10 +3490,9 @@
       </w:r>
       <w:r>
         <w:rPr>
-          <w:highlight w:val="cyan"/>
           <w:lang w:val="es-419"/>
         </w:rPr>
-        <w:t>4,073</w:t>
+        <w:t>${EU}</w:t>
       </w:r>
       <w:r>
         <w:rPr>
@@ -3904,10 +3516,7 @@
         <w:t xml:space="preserve"> $</w:t>
       </w:r>
       <w:r>
-        <w:rPr>
-          <w:highlight w:val="yellow"/>
-        </w:rPr>
-        <w:t>0.054</w:t>
+        <w:t>{EC}</w:t>
       </w:r>
       <w:r>
         <w:t xml:space="preserve">/kWh + </w:t>
@@ -3916,32 +3525,22 @@
         <w:t>(</w:t>
       </w:r>
       <w:r>
-        <w:rPr>
-          <w:highlight w:val="cyan"/>
-        </w:rPr>
-        <w:t>234</w:t>
-      </w:r>
-      <w:r>
-        <w:t xml:space="preserve"> </w:t>
-      </w:r>
-      <w:r>
-        <w:t>kW/</w:t>
-      </w:r>
-      <w:proofErr w:type="spellStart"/>
-      <w:r>
-        <w:t>yr</w:t>
-      </w:r>
-      <w:proofErr w:type="spellEnd"/>
-      <w:r>
-        <w:t xml:space="preserve"> - 67 kW/</w:t>
-      </w:r>
-      <w:proofErr w:type="spellStart"/>
-      <w:r>
-        <w:t>yr</w:t>
-      </w:r>
-      <w:proofErr w:type="spellEnd"/>
-      <w:r>
-        <w:t>)</w:t>
+        <w:t>${SDS}</w:t>
+      </w:r>
+      <w:r>
+        <w:t xml:space="preserve"> </w:t>
+      </w:r>
+      <w:r>
+        <w:t>kW/yr</w:t>
+      </w:r>
+      <w:r>
+        <w:t xml:space="preserve"> - </w:t>
+      </w:r>
+      <w:r>
+        <w:t>${DU}</w:t>
+      </w:r>
+      <w:r>
+        <w:t xml:space="preserve"> kW/yr)</w:t>
       </w:r>
       <w:r>
         <w:t xml:space="preserve"> </w:t>
@@ -3953,10 +3552,7 @@
         <w:t xml:space="preserve"> $</w:t>
       </w:r>
       <w:r>
-        <w:rPr>
-          <w:highlight w:val="yellow"/>
-        </w:rPr>
-        <w:t>4.16</w:t>
+        <w:t>{DC}</w:t>
       </w:r>
       <w:r>
         <w:t>/kW</w:t>
@@ -3981,38 +3577,16 @@
         <w:tab/>
         <w:t xml:space="preserve">= </w:t>
       </w:r>
-      <w:commentRangeStart w:id="11"/>
-      <w:r>
-        <w:rPr>
-          <w:highlight w:val="cyan"/>
+      <w:r>
+        <w:rPr>
           <w:lang w:val="es-419"/>
         </w:rPr>
-        <w:t>166</w:t>
-      </w:r>
-      <w:commentRangeEnd w:id="11"/>
-      <w:r>
-        <w:rPr>
-          <w:rStyle w:val="CommentReference"/>
-        </w:rPr>
-        <w:commentReference w:id="11"/>
-      </w:r>
-      <w:r>
-        <w:rPr>
-          <w:highlight w:val="cyan"/>
+        <w:t>${ES}</w:t>
+      </w:r>
+      <w:r>
+        <w:rPr>
           <w:lang w:val="es-419"/>
         </w:rPr>
-        <w:t>,317</w:t>
-      </w:r>
-      <w:r>
-        <w:rPr>
-          <w:lang w:val="es-419"/>
-        </w:rPr>
-        <w:t xml:space="preserve"> </w:t>
-      </w:r>
-      <w:r>
-        <w:rPr>
-          <w:lang w:val="es-419"/>
-        </w:rPr>
         <w:t>kWh/yr</w:t>
       </w:r>
       <w:r>
@@ -4025,30 +3599,16 @@
         <w:t xml:space="preserve"> $</w:t>
       </w:r>
       <w:r>
-        <w:rPr>
-          <w:highlight w:val="yellow"/>
-        </w:rPr>
-        <w:t>0.054</w:t>
+        <w:t>{EC}</w:t>
       </w:r>
       <w:r>
         <w:t xml:space="preserve">/kWh + </w:t>
       </w:r>
       <w:r>
-        <w:rPr>
-          <w:highlight w:val="cyan"/>
-        </w:rPr>
-        <w:t>167</w:t>
-      </w:r>
-      <w:r>
-        <w:t xml:space="preserve"> kW/</w:t>
-      </w:r>
-      <w:proofErr w:type="spellStart"/>
-      <w:r>
-        <w:t>yr</w:t>
-      </w:r>
-      <w:proofErr w:type="spellEnd"/>
-      <w:r>
-        <w:t xml:space="preserve"> </w:t>
+        <w:t>${DS}</w:t>
+      </w:r>
+      <w:r>
+        <w:t xml:space="preserve"> kW/yr </w:t>
       </w:r>
       <w:r>
         <w:sym w:font="Symbol" w:char="F0B4"/>
@@ -4057,10 +3617,7 @@
         <w:t xml:space="preserve"> $</w:t>
       </w:r>
       <w:r>
-        <w:rPr>
-          <w:highlight w:val="yellow"/>
-        </w:rPr>
-        <w:t>4.16</w:t>
+        <w:t>{DC}</w:t>
       </w:r>
       <w:r>
         <w:t>/kW</w:t>
@@ -4076,7 +3633,6 @@
         <w:spacing w:line="360" w:lineRule="auto"/>
       </w:pPr>
       <w:r>
-        <w:lastRenderedPageBreak/>
         <w:tab/>
       </w:r>
       <w:r>
@@ -4086,48 +3642,17 @@
         <w:t xml:space="preserve">= </w:t>
       </w:r>
       <w:r>
-        <w:rPr>
-          <w:highlight w:val="cyan"/>
-        </w:rPr>
-        <w:t>$</w:t>
-      </w:r>
-      <w:r>
-        <w:rPr>
-          <w:highlight w:val="cyan"/>
-        </w:rPr>
-        <w:t>8,981</w:t>
-      </w:r>
-      <w:r>
-        <w:t>/</w:t>
-      </w:r>
-      <w:proofErr w:type="spellStart"/>
-      <w:r>
-        <w:t>yr</w:t>
-      </w:r>
-      <w:proofErr w:type="spellEnd"/>
-      <w:r>
-        <w:t xml:space="preserve"> + </w:t>
-      </w:r>
-      <w:r>
-        <w:rPr>
-          <w:highlight w:val="cyan"/>
-        </w:rPr>
-        <w:t>$</w:t>
-      </w:r>
-      <w:r>
-        <w:rPr>
-          <w:highlight w:val="cyan"/>
-        </w:rPr>
-        <w:t>695</w:t>
-      </w:r>
-      <w:r>
-        <w:t>/</w:t>
-      </w:r>
-      <w:proofErr w:type="spellStart"/>
-      <w:r>
-        <w:t>yr</w:t>
-      </w:r>
-      <w:proofErr w:type="spellEnd"/>
+        <w:t>${ECS}</w:t>
+      </w:r>
+      <w:r>
+        <w:t xml:space="preserve">/yr + </w:t>
+      </w:r>
+      <w:r>
+        <w:t>${DCS}</w:t>
+      </w:r>
+      <w:r>
+        <w:t>/yr</w:t>
+      </w:r>
     </w:p>
     <w:p>
       <w:pPr>
@@ -4154,37 +3679,11 @@
         <w:t xml:space="preserve">= </w:t>
       </w:r>
       <w:r>
-        <w:rPr>
-          <w:highlight w:val="cyan"/>
-        </w:rPr>
-        <w:t>$</w:t>
-      </w:r>
-      <w:r>
-        <w:rPr>
-          <w:highlight w:val="cyan"/>
-        </w:rPr>
-        <w:t>9</w:t>
-      </w:r>
-      <w:r>
-        <w:rPr>
-          <w:highlight w:val="cyan"/>
-        </w:rPr>
-        <w:t>,</w:t>
-      </w:r>
-      <w:r>
-        <w:rPr>
-          <w:highlight w:val="cyan"/>
-        </w:rPr>
-        <w:t>676</w:t>
-      </w:r>
-      <w:r>
-        <w:t>/</w:t>
-      </w:r>
-      <w:proofErr w:type="spellStart"/>
-      <w:r>
-        <w:t>yr</w:t>
-      </w:r>
-      <w:proofErr w:type="spellEnd"/>
+        <w:t>${ACS}</w:t>
+      </w:r>
+      <w:r>
+        <w:t>/yr</w:t>
+      </w:r>
     </w:p>
     <w:p>
       <w:pPr>
@@ -4215,28 +3714,7 @@
         <w:t xml:space="preserve"> air curtain system is estimated to be </w:t>
       </w:r>
       <w:r>
-        <w:rPr>
-          <w:highlight w:val="yellow"/>
-        </w:rPr>
-        <w:t>$</w:t>
-      </w:r>
-      <w:r>
-        <w:rPr>
-          <w:highlight w:val="yellow"/>
-        </w:rPr>
-        <w:t>6</w:t>
-      </w:r>
-      <w:r>
-        <w:rPr>
-          <w:highlight w:val="yellow"/>
-        </w:rPr>
-        <w:t>,</w:t>
-      </w:r>
-      <w:r>
-        <w:rPr>
-          <w:highlight w:val="yellow"/>
-        </w:rPr>
-        <w:t>000</w:t>
+        <w:t>${COST}</w:t>
       </w:r>
       <w:r>
         <w:t xml:space="preserve"> each. The</w:t>
@@ -4257,55 +3735,13 @@
         <w:t xml:space="preserve">about </w:t>
       </w:r>
       <w:r>
-        <w:rPr>
-          <w:highlight w:val="yellow"/>
-        </w:rPr>
-        <w:t>$</w:t>
-      </w:r>
-      <w:r>
-        <w:rPr>
-          <w:highlight w:val="yellow"/>
-        </w:rPr>
-        <w:t>5</w:t>
-      </w:r>
-      <w:r>
-        <w:rPr>
-          <w:highlight w:val="yellow"/>
-        </w:rPr>
-        <w:t>,0</w:t>
-      </w:r>
-      <w:r>
-        <w:rPr>
-          <w:highlight w:val="yellow"/>
-        </w:rPr>
-        <w:t>00</w:t>
+        <w:t>${LABOR}</w:t>
       </w:r>
       <w:r>
         <w:t xml:space="preserve">. The total implementation cost is </w:t>
       </w:r>
       <w:r>
-        <w:rPr>
-          <w:highlight w:val="cyan"/>
-        </w:rPr>
-        <w:t>$</w:t>
-      </w:r>
-      <w:r>
-        <w:rPr>
-          <w:highlight w:val="cyan"/>
-        </w:rPr>
-        <w:t>23</w:t>
-      </w:r>
-      <w:r>
-        <w:rPr>
-          <w:highlight w:val="cyan"/>
-        </w:rPr>
-        <w:t>,0</w:t>
-      </w:r>
-      <w:r>
-        <w:rPr>
-          <w:highlight w:val="cyan"/>
-        </w:rPr>
-        <w:t>00</w:t>
+        <w:t>${IC}</w:t>
       </w:r>
       <w:r>
         <w:t xml:space="preserve">.  </w:t>
@@ -4356,53 +3792,35 @@
       <w:r>
         <w:rPr>
           <w:b/>
-          <w:highlight w:val="cyan"/>
           <w:u w:val="single"/>
         </w:rPr>
-        <w:t>166</w:t>
+        <w:t>${ES}</w:t>
       </w:r>
       <w:r>
         <w:rPr>
           <w:b/>
-          <w:highlight w:val="cyan"/>
-          <w:u w:val="single"/>
-        </w:rPr>
-        <w:t>,</w:t>
-      </w:r>
-      <w:r>
-        <w:rPr>
-          <w:b/>
-          <w:highlight w:val="cyan"/>
-          <w:u w:val="single"/>
-        </w:rPr>
-        <w:t>317</w:t>
-      </w:r>
-      <w:r>
-        <w:rPr>
-          <w:b/>
         </w:rPr>
         <w:t xml:space="preserve"> kWh and annual demand savings is </w:t>
-      </w:r>
-      <w:r>
-        <w:rPr>
-          <w:b/>
-          <w:highlight w:val="cyan"/>
-          <w:u w:val="single"/>
-        </w:rPr>
-        <w:t>167</w:t>
       </w:r>
       <w:r>
         <w:rPr>
           <w:b/>
           <w:u w:val="single"/>
         </w:rPr>
-        <w:t xml:space="preserve"> kW</w:t>
+        <w:t>{DS}</w:t>
       </w:r>
       <w:r>
         <w:rPr>
           <w:b/>
           <w:u w:val="single"/>
         </w:rPr>
+        <w:t xml:space="preserve"> kW</w:t>
+      </w:r>
+      <w:r>
+        <w:rPr>
+          <w:b/>
+          <w:u w:val="single"/>
+        </w:rPr>
         <w:t>.</w:t>
       </w:r>
       <w:r>
@@ -4414,108 +3832,47 @@
       <w:r>
         <w:rPr>
           <w:b/>
-          <w:highlight w:val="cyan"/>
           <w:u w:val="single"/>
         </w:rPr>
-        <w:t>$</w:t>
+        <w:t>${ACS}</w:t>
       </w:r>
       <w:r>
         <w:rPr>
           <w:b/>
-          <w:highlight w:val="cyan"/>
+        </w:rPr>
+        <w:t xml:space="preserve"> and, with an implementation cost of about </w:t>
+      </w:r>
+      <w:r>
+        <w:rPr>
+          <w:b/>
           <w:u w:val="single"/>
         </w:rPr>
-        <w:t>11</w:t>
+        <w:t>${IC}</w:t>
       </w:r>
       <w:r>
         <w:rPr>
           <w:b/>
-          <w:highlight w:val="cyan"/>
+        </w:rPr>
+        <w:t xml:space="preserve">, the payback </w:t>
+      </w:r>
+      <w:r>
+        <w:rPr>
+          <w:b/>
+        </w:rPr>
+        <w:t>period would be about</w:t>
+      </w:r>
+      <w:r>
+        <w:rPr>
+          <w:b/>
+        </w:rPr>
+        <w:t xml:space="preserve"> </w:t>
+      </w:r>
+      <w:r>
+        <w:rPr>
+          <w:b/>
           <w:u w:val="single"/>
         </w:rPr>
-        <w:t>,</w:t>
-      </w:r>
-      <w:r>
-        <w:rPr>
-          <w:b/>
-          <w:highlight w:val="cyan"/>
-          <w:u w:val="single"/>
-        </w:rPr>
-        <w:t>871</w:t>
-      </w:r>
-      <w:r>
-        <w:rPr>
-          <w:b/>
-        </w:rPr>
-        <w:t xml:space="preserve"> and, with an implementation cost of about </w:t>
-      </w:r>
-      <w:r>
-        <w:rPr>
-          <w:b/>
-          <w:highlight w:val="cyan"/>
-          <w:u w:val="single"/>
-        </w:rPr>
-        <w:t>$</w:t>
-      </w:r>
-      <w:r>
-        <w:rPr>
-          <w:b/>
-          <w:highlight w:val="cyan"/>
-          <w:u w:val="single"/>
-        </w:rPr>
-        <w:t>2</w:t>
-      </w:r>
-      <w:r>
-        <w:rPr>
-          <w:b/>
-          <w:highlight w:val="cyan"/>
-          <w:u w:val="single"/>
-        </w:rPr>
-        <w:t>3,000</w:t>
-      </w:r>
-      <w:r>
-        <w:rPr>
-          <w:b/>
-        </w:rPr>
-        <w:t xml:space="preserve">, the payback </w:t>
-      </w:r>
-      <w:r>
-        <w:rPr>
-          <w:b/>
-        </w:rPr>
-        <w:t xml:space="preserve">period would be about </w:t>
-      </w:r>
-      <w:r>
-        <w:rPr>
-          <w:b/>
-          <w:highlight w:val="cyan"/>
-          <w:u w:val="single"/>
-        </w:rPr>
-        <w:t>2.</w:t>
-      </w:r>
-      <w:r>
-        <w:rPr>
-          <w:b/>
-          <w:highlight w:val="cyan"/>
-          <w:u w:val="single"/>
-        </w:rPr>
-        <w:t>3</w:t>
-      </w:r>
-      <w:r>
-        <w:rPr>
-          <w:b/>
-          <w:highlight w:val="cyan"/>
-          <w:u w:val="single"/>
-        </w:rPr>
-        <w:t xml:space="preserve"> </w:t>
-      </w:r>
-      <w:r>
-        <w:rPr>
-          <w:b/>
-          <w:highlight w:val="cyan"/>
-          <w:u w:val="single"/>
-        </w:rPr>
-        <w:t>years</w:t>
+        <w:t>${PB}</w:t>
       </w:r>
       <w:r>
         <w:rPr>
@@ -4558,7 +3915,7 @@
                     </pic:cNvPicPr>
                   </pic:nvPicPr>
                   <pic:blipFill>
-                    <a:blip r:embed="rId11" cstate="print">
+                    <a:blip r:embed="rId7" cstate="print">
                       <a:extLst>
                         <a:ext uri="{28A0092B-C50C-407E-A947-70E740481C1C}">
                           <a14:useLocalDpi xmlns:a14="http://schemas.microsoft.com/office/drawing/2010/main" val="0"/>
@@ -4601,7 +3958,6 @@
           <w:bCs/>
         </w:rPr>
       </w:pPr>
-      <w:commentRangeStart w:id="12"/>
       <w:r>
         <w:rPr>
           <w:b/>
@@ -4623,13 +3979,6 @@
         </w:rPr>
         <w:t xml:space="preserve"> </w:t>
       </w:r>
-      <w:commentRangeEnd w:id="12"/>
-      <w:r>
-        <w:rPr>
-          <w:rStyle w:val="CommentReference"/>
-        </w:rPr>
-        <w:commentReference w:id="12"/>
-      </w:r>
       <w:r>
         <w:rPr>
           <w:b/>
@@ -4704,8 +4053,8 @@
       </w:r>
     </w:p>
     <w:sectPr>
-      <w:footerReference w:type="even" r:id="rId12"/>
-      <w:footerReference w:type="default" r:id="rId13"/>
+      <w:footerReference w:type="even" r:id="rId8"/>
+      <w:footerReference w:type="default" r:id="rId9"/>
       <w:pgSz w:w="12240" w:h="15840"/>
       <w:pgMar w:top="1440" w:right="1800" w:bottom="1440" w:left="1800" w:header="720" w:footer="720" w:gutter="0"/>
       <w:cols w:space="720"/>
@@ -4713,296 +4062,6 @@
     </w:sectPr>
   </w:body>
 </w:document>
-</file>
-
-<file path=word/comments.xml><?xml version="1.0" encoding="utf-8"?>
-<w:comments xmlns:wpc="http://schemas.microsoft.com/office/word/2010/wordprocessingCanvas" xmlns:cx="http://schemas.microsoft.com/office/drawing/2014/chartex" xmlns:cx1="http://schemas.microsoft.com/office/drawing/2015/9/8/chartex" xmlns:cx2="http://schemas.microsoft.com/office/drawing/2015/10/21/chartex" xmlns:cx3="http://schemas.microsoft.com/office/drawing/2016/5/9/chartex" xmlns:cx4="http://schemas.microsoft.com/office/drawing/2016/5/10/chartex" xmlns:cx5="http://schemas.microsoft.com/office/drawing/2016/5/11/chartex" xmlns:cx6="http://schemas.microsoft.com/office/drawing/2016/5/12/chartex" xmlns:cx7="http://schemas.microsoft.com/office/drawing/2016/5/13/chartex" xmlns:cx8="http://schemas.microsoft.com/office/drawing/2016/5/14/chartex" xmlns:mc="http://schemas.openxmlformats.org/markup-compatibility/2006" xmlns:aink="http://schemas.microsoft.com/office/drawing/2016/ink" xmlns:am3d="http://schemas.microsoft.com/office/drawing/2017/model3d" xmlns:o="urn:schemas-microsoft-com:office:office" xmlns:oel="http://schemas.microsoft.com/office/2019/extlst" xmlns:r="http://schemas.openxmlformats.org/officeDocument/2006/relationships" xmlns:m="http://schemas.openxmlformats.org/officeDocument/2006/math" xmlns:v="urn:schemas-microsoft-com:vml" xmlns:wp14="http://schemas.microsoft.com/office/word/2010/wordprocessingDrawing" xmlns:wp="http://schemas.openxmlformats.org/drawingml/2006/wordprocessingDrawing" xmlns:w10="urn:schemas-microsoft-com:office:word" xmlns:w="http://schemas.openxmlformats.org/wordprocessingml/2006/main" xmlns:w14="http://schemas.microsoft.com/office/word/2010/wordml" xmlns:w15="http://schemas.microsoft.com/office/word/2012/wordml" xmlns:w16cex="http://schemas.microsoft.com/office/word/2018/wordml/cex" xmlns:w16cid="http://schemas.microsoft.com/office/word/2016/wordml/cid" xmlns:w16="http://schemas.microsoft.com/office/word/2018/wordml" xmlns:w16sdtdh="http://schemas.microsoft.com/office/word/2020/wordml/sdtdatahash" xmlns:w16se="http://schemas.microsoft.com/office/word/2015/wordml/symex" xmlns:wpg="http://schemas.microsoft.com/office/word/2010/wordprocessingGroup" xmlns:wpi="http://schemas.microsoft.com/office/word/2010/wordprocessingInk" xmlns:wne="http://schemas.microsoft.com/office/word/2006/wordml" xmlns:wps="http://schemas.microsoft.com/office/word/2010/wordprocessingShape" mc:Ignorable="w14 w15 w16se w16cid w16 w16cex w16sdtdh wp14">
-  <w:comment w:id="0" w:author="Guanyang Xue" w:date="2024-02-08T16:37:00Z" w:initials="GX">
-    <w:p>
-      <w:r>
-        <w:rPr>
-          <w:rStyle w:val="CommentReference"/>
-        </w:rPr>
-        <w:annotationRef/>
-      </w:r>
-      <w:r>
-        <w:rPr>
-          <w:color w:val="000000"/>
-          <w:sz w:val="20"/>
-          <w:szCs w:val="20"/>
-        </w:rPr>
-        <w:t>Delete all comments after finishing the template</w:t>
-      </w:r>
-    </w:p>
-  </w:comment>
-  <w:comment w:id="1" w:author="Guanyang Xue" w:date="2024-02-08T13:54:00Z" w:initials="GX">
-    <w:p>
-      <w:r>
-        <w:rPr>
-          <w:rStyle w:val="CommentReference"/>
-        </w:rPr>
-        <w:annotationRef/>
-      </w:r>
-      <w:r>
-        <w:rPr>
-          <w:sz w:val="20"/>
-          <w:szCs w:val="20"/>
-        </w:rPr>
-        <w:t>num2words</w:t>
-      </w:r>
-    </w:p>
-  </w:comment>
-  <w:comment w:id="2" w:author="Guanyang Xue" w:date="2024-02-08T16:34:00Z" w:initials="GX">
-    <w:p>
-      <w:r>
-        <w:rPr>
-          <w:rStyle w:val="CommentReference"/>
-        </w:rPr>
-        <w:annotationRef/>
-      </w:r>
-      <w:r>
-        <w:rPr>
-          <w:color w:val="000000"/>
-          <w:sz w:val="20"/>
-          <w:szCs w:val="20"/>
-        </w:rPr>
-        <w:t>num2words</w:t>
-      </w:r>
-    </w:p>
-  </w:comment>
-  <w:comment w:id="3" w:author="Guanyang Xue" w:date="2024-02-08T16:35:00Z" w:initials="GX">
-    <w:p>
-      <w:r>
-        <w:rPr>
-          <w:rStyle w:val="CommentReference"/>
-        </w:rPr>
-        <w:annotationRef/>
-      </w:r>
-      <w:r>
-        <w:rPr>
-          <w:color w:val="000000"/>
-          <w:sz w:val="20"/>
-          <w:szCs w:val="20"/>
-        </w:rPr>
-        <w:t>num2words</w:t>
-      </w:r>
-    </w:p>
-  </w:comment>
-  <w:comment w:id="4" w:author="Guanyang Xue" w:date="2024-02-09T11:29:00Z" w:initials="GX">
-    <w:p>
-      <w:r>
-        <w:rPr>
-          <w:rStyle w:val="CommentReference"/>
-        </w:rPr>
-        <w:annotationRef/>
-      </w:r>
-      <w:r>
-        <w:rPr>
-          <w:color w:val="000000"/>
-          <w:sz w:val="20"/>
-          <w:szCs w:val="20"/>
-        </w:rPr>
-        <w:t>If possible, could you make database.json5 accepting a list of numbers?</w:t>
-      </w:r>
-    </w:p>
-  </w:comment>
-  <w:comment w:id="5" w:author="Guanyang Xue" w:date="2024-02-08T16:50:00Z" w:initials="GX">
-    <w:p>
-      <w:r>
-        <w:rPr>
-          <w:rStyle w:val="CommentReference"/>
-        </w:rPr>
-        <w:annotationRef/>
-      </w:r>
-      <w:r>
-        <w:rPr>
-          <w:color w:val="000000"/>
-          <w:sz w:val="20"/>
-          <w:szCs w:val="20"/>
-        </w:rPr>
-        <w:t>num2words</w:t>
-      </w:r>
-    </w:p>
-  </w:comment>
-  <w:comment w:id="6" w:author="Guanyang Xue" w:date="2024-02-08T16:54:00Z" w:initials="GX">
-    <w:p>
-      <w:r>
-        <w:rPr>
-          <w:rStyle w:val="CommentReference"/>
-        </w:rPr>
-        <w:annotationRef/>
-      </w:r>
-      <w:r>
-        <w:rPr>
-          <w:color w:val="000000"/>
-          <w:sz w:val="20"/>
-          <w:szCs w:val="20"/>
-        </w:rPr>
-        <w:t>For this number, we round it with two significant figures.</w:t>
-      </w:r>
-    </w:p>
-  </w:comment>
-  <w:comment w:id="7" w:author="Guanyang Xue" w:date="2024-02-08T16:55:00Z" w:initials="GX">
-    <w:p>
-      <w:r>
-        <w:rPr>
-          <w:rStyle w:val="CommentReference"/>
-        </w:rPr>
-        <w:annotationRef/>
-      </w:r>
-      <w:r>
-        <w:rPr>
-          <w:color w:val="000000"/>
-          <w:sz w:val="20"/>
-          <w:szCs w:val="20"/>
-        </w:rPr>
-        <w:t>Because we read it from the figure.</w:t>
-      </w:r>
-    </w:p>
-  </w:comment>
-  <w:comment w:id="8" w:author="Guanyang Xue" w:date="2024-02-08T16:34:00Z" w:initials="GX">
-    <w:p>
-      <w:r>
-        <w:rPr>
-          <w:rStyle w:val="CommentReference"/>
-        </w:rPr>
-        <w:annotationRef/>
-      </w:r>
-      <w:r>
-        <w:rPr>
-          <w:color w:val="000000"/>
-          <w:sz w:val="20"/>
-          <w:szCs w:val="20"/>
-        </w:rPr>
-        <w:t>num2words</w:t>
-      </w:r>
-    </w:p>
-  </w:comment>
-  <w:comment w:id="9" w:author="Guanyang Xue" w:date="2024-02-08T14:26:00Z" w:initials="GX">
-    <w:p>
-      <w:r>
-        <w:rPr>
-          <w:rStyle w:val="CommentReference"/>
-        </w:rPr>
-        <w:annotationRef/>
-      </w:r>
-      <w:r>
-        <w:rPr>
-          <w:sz w:val="20"/>
-          <w:szCs w:val="20"/>
-        </w:rPr>
-        <w:t>We need two different “hours per day” input</w:t>
-      </w:r>
-    </w:p>
-  </w:comment>
-  <w:comment w:id="10" w:author="Guanyang Xue" w:date="2024-02-08T15:29:00Z" w:initials="GX">
-    <w:p>
-      <w:r>
-        <w:rPr>
-          <w:rStyle w:val="CommentReference"/>
-        </w:rPr>
-        <w:annotationRef/>
-      </w:r>
-      <w:r>
-        <w:rPr>
-          <w:sz w:val="20"/>
-          <w:szCs w:val="20"/>
-        </w:rPr>
-        <w:t>One for air curtain on, one for HVAC on</w:t>
-      </w:r>
-    </w:p>
-  </w:comment>
-  <w:comment w:id="11" w:author="Guanyang Xue" w:date="2024-02-08T16:57:00Z" w:initials="GX">
-    <w:p>
-      <w:r>
-        <w:rPr>
-          <w:rStyle w:val="CommentReference"/>
-        </w:rPr>
-        <w:annotationRef/>
-      </w:r>
-      <w:r>
-        <w:rPr>
-          <w:color w:val="000000"/>
-          <w:sz w:val="20"/>
-          <w:szCs w:val="20"/>
-        </w:rPr>
-        <w:t>You may call it ES, DS, ECS, DCS</w:t>
-      </w:r>
-    </w:p>
-  </w:comment>
-  <w:comment w:id="12" w:author="Guanyang Xue" w:date="2024-02-08T16:49:00Z" w:initials="GX">
-    <w:p>
-      <w:r>
-        <w:rPr>
-          <w:rStyle w:val="CommentReference"/>
-        </w:rPr>
-        <w:annotationRef/>
-      </w:r>
-      <w:r>
-        <w:rPr>
-          <w:color w:val="000000"/>
-          <w:sz w:val="20"/>
-          <w:szCs w:val="20"/>
-        </w:rPr>
-        <w:t>MMBTU = sqft * hours * 0.69</w:t>
-      </w:r>
-    </w:p>
-  </w:comment>
-</w:comments>
-</file>
-
-<file path=word/commentsExtended.xml><?xml version="1.0" encoding="utf-8"?>
-<w15:commentsEx xmlns:wpc="http://schemas.microsoft.com/office/word/2010/wordprocessingCanvas" xmlns:cx="http://schemas.microsoft.com/office/drawing/2014/chartex" xmlns:cx1="http://schemas.microsoft.com/office/drawing/2015/9/8/chartex" xmlns:cx2="http://schemas.microsoft.com/office/drawing/2015/10/21/chartex" xmlns:cx3="http://schemas.microsoft.com/office/drawing/2016/5/9/chartex" xmlns:cx4="http://schemas.microsoft.com/office/drawing/2016/5/10/chartex" xmlns:cx5="http://schemas.microsoft.com/office/drawing/2016/5/11/chartex" xmlns:cx6="http://schemas.microsoft.com/office/drawing/2016/5/12/chartex" xmlns:cx7="http://schemas.microsoft.com/office/drawing/2016/5/13/chartex" xmlns:cx8="http://schemas.microsoft.com/office/drawing/2016/5/14/chartex" xmlns:mc="http://schemas.openxmlformats.org/markup-compatibility/2006" xmlns:aink="http://schemas.microsoft.com/office/drawing/2016/ink" xmlns:am3d="http://schemas.microsoft.com/office/drawing/2017/model3d" xmlns:o="urn:schemas-microsoft-com:office:office" xmlns:oel="http://schemas.microsoft.com/office/2019/extlst" xmlns:r="http://schemas.openxmlformats.org/officeDocument/2006/relationships" xmlns:m="http://schemas.openxmlformats.org/officeDocument/2006/math" xmlns:v="urn:schemas-microsoft-com:vml" xmlns:wp14="http://schemas.microsoft.com/office/word/2010/wordprocessingDrawing" xmlns:wp="http://schemas.openxmlformats.org/drawingml/2006/wordprocessingDrawing" xmlns:w10="urn:schemas-microsoft-com:office:word" xmlns:w="http://schemas.openxmlformats.org/wordprocessingml/2006/main" xmlns:w14="http://schemas.microsoft.com/office/word/2010/wordml" xmlns:w15="http://schemas.microsoft.com/office/word/2012/wordml" xmlns:w16cex="http://schemas.microsoft.com/office/word/2018/wordml/cex" xmlns:w16cid="http://schemas.microsoft.com/office/word/2016/wordml/cid" xmlns:w16="http://schemas.microsoft.com/office/word/2018/wordml" xmlns:w16sdtdh="http://schemas.microsoft.com/office/word/2020/wordml/sdtdatahash" xmlns:w16se="http://schemas.microsoft.com/office/word/2015/wordml/symex" xmlns:wpg="http://schemas.microsoft.com/office/word/2010/wordprocessingGroup" xmlns:wpi="http://schemas.microsoft.com/office/word/2010/wordprocessingInk" xmlns:wne="http://schemas.microsoft.com/office/word/2006/wordml" xmlns:wps="http://schemas.microsoft.com/office/word/2010/wordprocessingShape" mc:Ignorable="w14 w15 w16se w16cid w16 w16cex w16sdtdh wp14">
-  <w15:commentEx w15:paraId="186787F2" w15:done="0"/>
-  <w15:commentEx w15:paraId="3DE17532" w15:done="0"/>
-  <w15:commentEx w15:paraId="6264DEBB" w15:done="0"/>
-  <w15:commentEx w15:paraId="0646C262" w15:done="0"/>
-  <w15:commentEx w15:paraId="42464137" w15:done="0"/>
-  <w15:commentEx w15:paraId="0FB42731" w15:done="0"/>
-  <w15:commentEx w15:paraId="7D96A40E" w15:done="0"/>
-  <w15:commentEx w15:paraId="096043BC" w15:paraIdParent="7D96A40E" w15:done="0"/>
-  <w15:commentEx w15:paraId="5283FB72" w15:done="0"/>
-  <w15:commentEx w15:paraId="709D8B71" w15:done="0"/>
-  <w15:commentEx w15:paraId="16338F48" w15:paraIdParent="709D8B71" w15:done="0"/>
-  <w15:commentEx w15:paraId="1308A709" w15:done="0"/>
-  <w15:commentEx w15:paraId="10A07CA8" w15:done="0"/>
-</w15:commentsEx>
-</file>
-
-<file path=word/commentsExtensible.xml><?xml version="1.0" encoding="utf-8"?>
-<w16cex:commentsExtensible xmlns:wpc="http://schemas.microsoft.com/office/word/2010/wordprocessingCanvas" xmlns:cx="http://schemas.microsoft.com/office/drawing/2014/chartex" xmlns:cx1="http://schemas.microsoft.com/office/drawing/2015/9/8/chartex" xmlns:cx2="http://schemas.microsoft.com/office/drawing/2015/10/21/chartex" xmlns:cx3="http://schemas.microsoft.com/office/drawing/2016/5/9/chartex" xmlns:cx4="http://schemas.microsoft.com/office/drawing/2016/5/10/chartex" xmlns:cx5="http://schemas.microsoft.com/office/drawing/2016/5/11/chartex" xmlns:cx6="http://schemas.microsoft.com/office/drawing/2016/5/12/chartex" xmlns:cx7="http://schemas.microsoft.com/office/drawing/2016/5/13/chartex" xmlns:cx8="http://schemas.microsoft.com/office/drawing/2016/5/14/chartex" xmlns:cr="http://schemas.microsoft.com/office/comments/2020/reactions" xmlns:mc="http://schemas.openxmlformats.org/markup-compatibility/2006" xmlns:aink="http://schemas.microsoft.com/office/drawing/2016/ink" xmlns:am3d="http://schemas.microsoft.com/office/drawing/2017/model3d" xmlns:o="urn:schemas-microsoft-com:office:office" xmlns:oel="http://schemas.microsoft.com/office/2019/extlst" xmlns:r="http://schemas.openxmlformats.org/officeDocument/2006/relationships" xmlns:m="http://schemas.openxmlformats.org/officeDocument/2006/math" xmlns:v="urn:schemas-microsoft-com:vml" xmlns:wp14="http://schemas.microsoft.com/office/word/2010/wordprocessingDrawing" xmlns:wp="http://schemas.openxmlformats.org/drawingml/2006/wordprocessingDrawing" xmlns:w10="urn:schemas-microsoft-com:office:word" xmlns:w="http://schemas.openxmlformats.org/wordprocessingml/2006/main" xmlns:w14="http://schemas.microsoft.com/office/word/2010/wordml" xmlns:w15="http://schemas.microsoft.com/office/word/2012/wordml" xmlns:w16cex="http://schemas.microsoft.com/office/word/2018/wordml/cex" xmlns:w16cid="http://schemas.microsoft.com/office/word/2016/wordml/cid" xmlns:w16="http://schemas.microsoft.com/office/word/2018/wordml" xmlns:w16sdtdh="http://schemas.microsoft.com/office/word/2020/wordml/sdtdatahash" xmlns:w16se="http://schemas.microsoft.com/office/word/2015/wordml/symex" xmlns:wpg="http://schemas.microsoft.com/office/word/2010/wordprocessingGroup" xmlns:wpi="http://schemas.microsoft.com/office/word/2010/wordprocessingInk" xmlns:wne="http://schemas.microsoft.com/office/word/2006/wordml" xmlns:wps="http://schemas.microsoft.com/office/word/2010/wordprocessingShape" mc:Ignorable="w14 w15 w16se w16cid w16 w16cex w16sdtdh cr wp14">
-  <w16cex:commentExtensible w16cex:durableId="1694B126" w16cex:dateUtc="2024-02-08T21:37:00Z"/>
-  <w16cex:commentExtensible w16cex:durableId="768FBDFF" w16cex:dateUtc="2024-02-08T18:54:00Z"/>
-  <w16cex:commentExtensible w16cex:durableId="6CD1B8AF" w16cex:dateUtc="2024-02-08T21:34:00Z"/>
-  <w16cex:commentExtensible w16cex:durableId="1EBCFC17" w16cex:dateUtc="2024-02-08T21:35:00Z"/>
-  <w16cex:commentExtensible w16cex:durableId="192FC71D" w16cex:dateUtc="2024-02-09T16:29:00Z"/>
-  <w16cex:commentExtensible w16cex:durableId="28898E41" w16cex:dateUtc="2024-02-08T21:50:00Z"/>
-  <w16cex:commentExtensible w16cex:durableId="4594BF26" w16cex:dateUtc="2024-02-08T21:54:00Z"/>
-  <w16cex:commentExtensible w16cex:durableId="7A3131CF" w16cex:dateUtc="2024-02-08T21:55:00Z"/>
-  <w16cex:commentExtensible w16cex:durableId="6B902921" w16cex:dateUtc="2024-02-08T21:34:00Z"/>
-  <w16cex:commentExtensible w16cex:durableId="0BBED055" w16cex:dateUtc="2024-02-08T19:26:00Z"/>
-  <w16cex:commentExtensible w16cex:durableId="7135CE7B" w16cex:dateUtc="2024-02-08T20:29:00Z"/>
-  <w16cex:commentExtensible w16cex:durableId="6755E13C" w16cex:dateUtc="2024-02-08T21:57:00Z"/>
-  <w16cex:commentExtensible w16cex:durableId="3F3D49C1" w16cex:dateUtc="2024-02-08T21:49:00Z"/>
-</w16cex:commentsExtensible>
-</file>
-
-<file path=word/commentsIds.xml><?xml version="1.0" encoding="utf-8"?>
-<w16cid:commentsIds xmlns:wpc="http://schemas.microsoft.com/office/word/2010/wordprocessingCanvas" xmlns:cx="http://schemas.microsoft.com/office/drawing/2014/chartex" xmlns:cx1="http://schemas.microsoft.com/office/drawing/2015/9/8/chartex" xmlns:cx2="http://schemas.microsoft.com/office/drawing/2015/10/21/chartex" xmlns:cx3="http://schemas.microsoft.com/office/drawing/2016/5/9/chartex" xmlns:cx4="http://schemas.microsoft.com/office/drawing/2016/5/10/chartex" xmlns:cx5="http://schemas.microsoft.com/office/drawing/2016/5/11/chartex" xmlns:cx6="http://schemas.microsoft.com/office/drawing/2016/5/12/chartex" xmlns:cx7="http://schemas.microsoft.com/office/drawing/2016/5/13/chartex" xmlns:cx8="http://schemas.microsoft.com/office/drawing/2016/5/14/chartex" xmlns:mc="http://schemas.openxmlformats.org/markup-compatibility/2006" xmlns:aink="http://schemas.microsoft.com/office/drawing/2016/ink" xmlns:am3d="http://schemas.microsoft.com/office/drawing/2017/model3d" xmlns:o="urn:schemas-microsoft-com:office:office" xmlns:oel="http://schemas.microsoft.com/office/2019/extlst" xmlns:r="http://schemas.openxmlformats.org/officeDocument/2006/relationships" xmlns:m="http://schemas.openxmlformats.org/officeDocument/2006/math" xmlns:v="urn:schemas-microsoft-com:vml" xmlns:wp14="http://schemas.microsoft.com/office/word/2010/wordprocessingDrawing" xmlns:wp="http://schemas.openxmlformats.org/drawingml/2006/wordprocessingDrawing" xmlns:w10="urn:schemas-microsoft-com:office:word" xmlns:w="http://schemas.openxmlformats.org/wordprocessingml/2006/main" xmlns:w14="http://schemas.microsoft.com/office/word/2010/wordml" xmlns:w15="http://schemas.microsoft.com/office/word/2012/wordml" xmlns:w16cex="http://schemas.microsoft.com/office/word/2018/wordml/cex" xmlns:w16cid="http://schemas.microsoft.com/office/word/2016/wordml/cid" xmlns:w16="http://schemas.microsoft.com/office/word/2018/wordml" xmlns:w16sdtdh="http://schemas.microsoft.com/office/word/2020/wordml/sdtdatahash" xmlns:w16se="http://schemas.microsoft.com/office/word/2015/wordml/symex" xmlns:wpg="http://schemas.microsoft.com/office/word/2010/wordprocessingGroup" xmlns:wpi="http://schemas.microsoft.com/office/word/2010/wordprocessingInk" xmlns:wne="http://schemas.microsoft.com/office/word/2006/wordml" xmlns:wps="http://schemas.microsoft.com/office/word/2010/wordprocessingShape" mc:Ignorable="w14 w15 w16se w16cid w16 w16cex w16sdtdh wp14">
-  <w16cid:commentId w16cid:paraId="186787F2" w16cid:durableId="1694B126"/>
-  <w16cid:commentId w16cid:paraId="3DE17532" w16cid:durableId="768FBDFF"/>
-  <w16cid:commentId w16cid:paraId="6264DEBB" w16cid:durableId="6CD1B8AF"/>
-  <w16cid:commentId w16cid:paraId="0646C262" w16cid:durableId="1EBCFC17"/>
-  <w16cid:commentId w16cid:paraId="42464137" w16cid:durableId="192FC71D"/>
-  <w16cid:commentId w16cid:paraId="0FB42731" w16cid:durableId="28898E41"/>
-  <w16cid:commentId w16cid:paraId="7D96A40E" w16cid:durableId="4594BF26"/>
-  <w16cid:commentId w16cid:paraId="096043BC" w16cid:durableId="7A3131CF"/>
-  <w16cid:commentId w16cid:paraId="5283FB72" w16cid:durableId="6B902921"/>
-  <w16cid:commentId w16cid:paraId="709D8B71" w16cid:durableId="0BBED055"/>
-  <w16cid:commentId w16cid:paraId="16338F48" w16cid:durableId="7135CE7B"/>
-  <w16cid:commentId w16cid:paraId="1308A709" w16cid:durableId="6755E13C"/>
-  <w16cid:commentId w16cid:paraId="10A07CA8" w16cid:durableId="3F3D49C1"/>
-</w16cid:commentsIds>
 </file>
 
 <file path=word/endnotes.xml><?xml version="1.0" encoding="utf-8"?>
@@ -5186,14 +4245,6 @@
     </w:p>
   </w:footnote>
 </w:footnotes>
-</file>
-
-<file path=word/people.xml><?xml version="1.0" encoding="utf-8"?>
-<w15:people xmlns:wpc="http://schemas.microsoft.com/office/word/2010/wordprocessingCanvas" xmlns:cx="http://schemas.microsoft.com/office/drawing/2014/chartex" xmlns:cx1="http://schemas.microsoft.com/office/drawing/2015/9/8/chartex" xmlns:cx2="http://schemas.microsoft.com/office/drawing/2015/10/21/chartex" xmlns:cx3="http://schemas.microsoft.com/office/drawing/2016/5/9/chartex" xmlns:cx4="http://schemas.microsoft.com/office/drawing/2016/5/10/chartex" xmlns:cx5="http://schemas.microsoft.com/office/drawing/2016/5/11/chartex" xmlns:cx6="http://schemas.microsoft.com/office/drawing/2016/5/12/chartex" xmlns:cx7="http://schemas.microsoft.com/office/drawing/2016/5/13/chartex" xmlns:cx8="http://schemas.microsoft.com/office/drawing/2016/5/14/chartex" xmlns:mc="http://schemas.openxmlformats.org/markup-compatibility/2006" xmlns:aink="http://schemas.microsoft.com/office/drawing/2016/ink" xmlns:am3d="http://schemas.microsoft.com/office/drawing/2017/model3d" xmlns:o="urn:schemas-microsoft-com:office:office" xmlns:oel="http://schemas.microsoft.com/office/2019/extlst" xmlns:r="http://schemas.openxmlformats.org/officeDocument/2006/relationships" xmlns:m="http://schemas.openxmlformats.org/officeDocument/2006/math" xmlns:v="urn:schemas-microsoft-com:vml" xmlns:wp14="http://schemas.microsoft.com/office/word/2010/wordprocessingDrawing" xmlns:wp="http://schemas.openxmlformats.org/drawingml/2006/wordprocessingDrawing" xmlns:w10="urn:schemas-microsoft-com:office:word" xmlns:w="http://schemas.openxmlformats.org/wordprocessingml/2006/main" xmlns:w14="http://schemas.microsoft.com/office/word/2010/wordml" xmlns:w15="http://schemas.microsoft.com/office/word/2012/wordml" xmlns:w16cex="http://schemas.microsoft.com/office/word/2018/wordml/cex" xmlns:w16cid="http://schemas.microsoft.com/office/word/2016/wordml/cid" xmlns:w16="http://schemas.microsoft.com/office/word/2018/wordml" xmlns:w16sdtdh="http://schemas.microsoft.com/office/word/2020/wordml/sdtdatahash" xmlns:w16se="http://schemas.microsoft.com/office/word/2015/wordml/symex" xmlns:wpg="http://schemas.microsoft.com/office/word/2010/wordprocessingGroup" xmlns:wpi="http://schemas.microsoft.com/office/word/2010/wordprocessingInk" xmlns:wne="http://schemas.microsoft.com/office/word/2006/wordml" xmlns:wps="http://schemas.microsoft.com/office/word/2010/wordprocessingShape" mc:Ignorable="w14 w15 w16se w16cid w16 w16cex w16sdtdh wp14">
-  <w15:person w15:author="Guanyang Xue">
-    <w15:presenceInfo w15:providerId="AD" w15:userId="S::gux215@lehigh.edu::3ee7f090-6143-4706-9641-bef37d3fcacb"/>
-  </w15:person>
-</w15:people>
 </file>
 
 <file path=word/styles.xml><?xml version="1.0" encoding="utf-8"?>

</xml_diff>

<commit_message>
Install Air Curtain Complete
</commit_message>
<xml_diff>
--- a/HVAC/Install Air Curtain for Doorways/template.docx
+++ b/HVAC/Install Air Curtain for Doorways/template.docx
@@ -749,12 +749,14 @@
         </w:tabs>
         <w:spacing w:line="360" w:lineRule="auto"/>
       </w:pPr>
+      <w:proofErr w:type="gramStart"/>
       <w:r>
         <w:t>w</w:t>
       </w:r>
       <w:r>
         <w:t>here</w:t>
       </w:r>
+      <w:proofErr w:type="gramEnd"/>
       <w:r>
         <w:t>,</w:t>
       </w:r>
@@ -817,8 +819,13 @@
         <w:t xml:space="preserve">${HT} </w:t>
       </w:r>
       <w:r>
-        <w:t>MMBtu/yr</w:t>
-      </w:r>
+        <w:t>MMBtu/</w:t>
+      </w:r>
+      <w:proofErr w:type="spellStart"/>
+      <w:r>
+        <w:t>yr</w:t>
+      </w:r>
+      <w:proofErr w:type="spellEnd"/>
     </w:p>
     <w:p>
       <w:pPr>
@@ -912,6 +919,7 @@
       <w:r>
         <w:t>}</w:t>
       </w:r>
+      <w:proofErr w:type="spellStart"/>
       <w:r>
         <w:rPr>
           <w:vertAlign w:val="superscript"/>
@@ -921,6 +929,7 @@
       <w:r>
         <w:t>F</w:t>
       </w:r>
+      <w:proofErr w:type="spellEnd"/>
     </w:p>
     <w:p>
       <w:pPr>
@@ -967,6 +976,7 @@
       <w:r>
         <w:t>{OT}</w:t>
       </w:r>
+      <w:proofErr w:type="spellStart"/>
       <w:r>
         <w:rPr>
           <w:vertAlign w:val="superscript"/>
@@ -976,6 +986,7 @@
       <w:r>
         <w:t>F</w:t>
       </w:r>
+      <w:proofErr w:type="spellEnd"/>
     </w:p>
     <w:p>
       <w:pPr>
@@ -1090,6 +1101,7 @@
       <w:r>
         <w:t>${TDC}</w:t>
       </w:r>
+      <w:proofErr w:type="spellStart"/>
       <w:r>
         <w:rPr>
           <w:vertAlign w:val="superscript"/>
@@ -1099,6 +1111,7 @@
       <w:r>
         <w:t>F</w:t>
       </w:r>
+      <w:proofErr w:type="spellEnd"/>
     </w:p>
     <w:p>
       <w:pPr>
@@ -1162,11 +1175,11 @@
         <w:tblLook w:val="0000" w:firstRow="0" w:lastRow="0" w:firstColumn="0" w:lastColumn="0" w:noHBand="0" w:noVBand="0"/>
       </w:tblPr>
       <w:tblGrid>
-        <w:gridCol w:w="3492"/>
-        <w:gridCol w:w="1373"/>
-        <w:gridCol w:w="1120"/>
-        <w:gridCol w:w="1100"/>
-        <w:gridCol w:w="1340"/>
+        <w:gridCol w:w="2954"/>
+        <w:gridCol w:w="1890"/>
+        <w:gridCol w:w="972"/>
+        <w:gridCol w:w="955"/>
+        <w:gridCol w:w="1746"/>
       </w:tblGrid>
       <w:tr>
         <w:trPr>
@@ -1436,16 +1449,7 @@
               <w:jc w:val="center"/>
             </w:pPr>
             <w:r>
-              <w:rPr>
-                <w:highlight w:val="yellow"/>
-              </w:rPr>
-              <w:t>Ice</w:t>
-            </w:r>
-            <w:r>
-              <w:rPr>
-                <w:highlight w:val="yellow"/>
-              </w:rPr>
-              <w:t xml:space="preserve"> storage</w:t>
+              <w:t>${LOC}</w:t>
             </w:r>
           </w:p>
         </w:tc>
@@ -1467,10 +1471,7 @@
               <w:jc w:val="center"/>
             </w:pPr>
             <w:r>
-              <w:rPr>
-                <w:highlight w:val="yellow"/>
-              </w:rPr>
-              <w:t>3</w:t>
+              <w:t>${AMT}</w:t>
             </w:r>
           </w:p>
         </w:tc>
@@ -1492,10 +1493,7 @@
               <w:jc w:val="center"/>
             </w:pPr>
             <w:r>
-              <w:rPr>
-                <w:highlight w:val="yellow"/>
-              </w:rPr>
-              <w:t>8</w:t>
+              <w:t>${DW}</w:t>
             </w:r>
           </w:p>
         </w:tc>
@@ -1517,10 +1515,7 @@
               <w:jc w:val="center"/>
             </w:pPr>
             <w:r>
-              <w:rPr>
-                <w:highlight w:val="yellow"/>
-              </w:rPr>
-              <w:t>9</w:t>
+              <w:t>${DH}</w:t>
             </w:r>
           </w:p>
         </w:tc>
@@ -1542,10 +1537,7 @@
               <w:jc w:val="center"/>
             </w:pPr>
             <w:r>
-              <w:rPr>
-                <w:highlight w:val="cyan"/>
-              </w:rPr>
-              <w:t>72</w:t>
+              <w:t>${AREA}</w:t>
             </w:r>
           </w:p>
         </w:tc>
@@ -1605,9 +1597,8 @@
             <w:r>
               <w:rPr>
                 <w:b/>
-                <w:highlight w:val="cyan"/>
               </w:rPr>
-              <w:t>3</w:t>
+              <w:t>${TOTALDOORS}</w:t>
             </w:r>
           </w:p>
         </w:tc>
@@ -1678,9 +1669,8 @@
             <w:r>
               <w:rPr>
                 <w:b/>
-                <w:highlight w:val="cyan"/>
               </w:rPr>
-              <w:t>216</w:t>
+              <w:t>${TOTALAREA}</w:t>
             </w:r>
           </w:p>
         </w:tc>
@@ -1784,10 +1774,7 @@
         <w:t xml:space="preserve">was calculated as </w:t>
       </w:r>
       <w:r>
-        <w:rPr>
-          <w:highlight w:val="cyan"/>
-        </w:rPr>
-        <w:t>72</w:t>
+        <w:t>${AREA}</w:t>
       </w:r>
       <w:r>
         <w:t xml:space="preserve"> ft</w:t>
@@ -1892,8 +1879,13 @@
         <w:t>${HTF}</w:t>
       </w:r>
       <w:r>
-        <w:t xml:space="preserve"> MMBtu/yr</w:t>
-      </w:r>
+        <w:t xml:space="preserve"> MMBtu/</w:t>
+      </w:r>
+      <w:proofErr w:type="spellStart"/>
+      <w:r>
+        <w:t>yr</w:t>
+      </w:r>
+      <w:proofErr w:type="spellEnd"/>
       <w:r>
         <w:t xml:space="preserve"> per door</w:t>
       </w:r>
@@ -1921,6 +1913,7 @@
       <w:r>
         <w:t>${RT}</w:t>
       </w:r>
+      <w:proofErr w:type="spellStart"/>
       <w:r>
         <w:rPr>
           <w:vertAlign w:val="superscript"/>
@@ -1928,7 +1921,11 @@
         <w:t>o</w:t>
       </w:r>
       <w:r>
-        <w:t xml:space="preserve">F. The average </w:t>
+        <w:t>F</w:t>
+      </w:r>
+      <w:proofErr w:type="spellEnd"/>
+      <w:r>
+        <w:t xml:space="preserve">. The average </w:t>
       </w:r>
       <w:r>
         <w:t xml:space="preserve">summer </w:t>
@@ -1939,6 +1936,7 @@
       <w:r>
         <w:t>${OT}</w:t>
       </w:r>
+      <w:proofErr w:type="spellStart"/>
       <w:r>
         <w:rPr>
           <w:vertAlign w:val="superscript"/>
@@ -1946,7 +1944,11 @@
         <w:t>o</w:t>
       </w:r>
       <w:r>
-        <w:t xml:space="preserve">F.  For the plant conditions of interest, the </w:t>
+        <w:t>F</w:t>
+      </w:r>
+      <w:proofErr w:type="spellEnd"/>
+      <w:r>
+        <w:t xml:space="preserve">.  For the plant conditions of interest, the </w:t>
       </w:r>
       <w:r>
         <w:t>summer</w:t>
@@ -2005,7 +2007,15 @@
         <w:t>${HT}</w:t>
       </w:r>
       <w:r>
-        <w:t xml:space="preserve"> MMBtu/yr </w:t>
+        <w:t xml:space="preserve"> MMBtu/</w:t>
+      </w:r>
+      <w:proofErr w:type="spellStart"/>
+      <w:r>
+        <w:t>yr</w:t>
+      </w:r>
+      <w:proofErr w:type="spellEnd"/>
+      <w:r>
+        <w:t xml:space="preserve"> </w:t>
       </w:r>
       <w:r>
         <w:sym w:font="Symbol" w:char="F0B4"/>
@@ -2180,6 +2190,7 @@
       <w:r>
         <w:t xml:space="preserve"> (</w:t>
       </w:r>
+      <w:proofErr w:type="spellStart"/>
       <w:r>
         <w:t>η</w:t>
       </w:r>
@@ -2187,17 +2198,29 @@
         <w:rPr>
           <w:vertAlign w:val="subscript"/>
         </w:rPr>
-        <w:t xml:space="preserve">AC </w:t>
-      </w:r>
-      <w:r>
-        <w:t>- η</w:t>
-      </w:r>
+        <w:t>AC</w:t>
+      </w:r>
+      <w:proofErr w:type="spellEnd"/>
       <w:r>
         <w:rPr>
           <w:vertAlign w:val="subscript"/>
         </w:rPr>
+        <w:t xml:space="preserve"> </w:t>
+      </w:r>
+      <w:r>
+        <w:t xml:space="preserve">- </w:t>
+      </w:r>
+      <w:proofErr w:type="spellStart"/>
+      <w:r>
+        <w:t>η</w:t>
+      </w:r>
+      <w:r>
+        <w:rPr>
+          <w:vertAlign w:val="subscript"/>
+        </w:rPr>
         <w:t>Exist</w:t>
       </w:r>
+      <w:proofErr w:type="spellEnd"/>
       <w:r>
         <w:t>)</w:t>
       </w:r>
@@ -2211,12 +2234,14 @@
         </w:tabs>
         <w:spacing w:line="360" w:lineRule="auto"/>
       </w:pPr>
+      <w:proofErr w:type="gramStart"/>
       <w:r>
         <w:t>w</w:t>
       </w:r>
       <w:r>
         <w:t>here</w:t>
       </w:r>
+      <w:proofErr w:type="gramEnd"/>
       <w:r>
         <w:t>,</w:t>
       </w:r>
@@ -2273,8 +2298,13 @@
         <w:t>h</w:t>
       </w:r>
       <w:r>
-        <w:t>/yr</w:t>
-      </w:r>
+        <w:t>/</w:t>
+      </w:r>
+      <w:proofErr w:type="spellStart"/>
+      <w:r>
+        <w:t>yr</w:t>
+      </w:r>
+      <w:proofErr w:type="spellEnd"/>
     </w:p>
     <w:p>
       <w:pPr>
@@ -2288,6 +2318,7 @@
       <w:r>
         <w:tab/>
       </w:r>
+      <w:proofErr w:type="spellStart"/>
       <w:r>
         <w:t>η</w:t>
       </w:r>
@@ -2297,6 +2328,7 @@
         </w:rPr>
         <w:t>AC</w:t>
       </w:r>
+      <w:proofErr w:type="spellEnd"/>
       <w:r>
         <w:tab/>
       </w:r>
@@ -2338,8 +2370,10 @@
         <w:spacing w:line="360" w:lineRule="auto"/>
       </w:pPr>
       <w:r>
-        <w:tab/>
-      </w:r>
+        <w:lastRenderedPageBreak/>
+        <w:tab/>
+      </w:r>
+      <w:proofErr w:type="spellStart"/>
       <w:r>
         <w:t>η</w:t>
       </w:r>
@@ -2349,6 +2383,7 @@
         </w:rPr>
         <w:t>Exist</w:t>
       </w:r>
+      <w:proofErr w:type="spellEnd"/>
       <w:r>
         <w:rPr>
           <w:vertAlign w:val="subscript"/>
@@ -2381,7 +2416,6 @@
         <w:rPr>
           <w:lang w:val="es-419"/>
         </w:rPr>
-        <w:lastRenderedPageBreak/>
         <w:tab/>
       </w:r>
       <w:r>
@@ -2415,8 +2449,13 @@
         <w:t xml:space="preserve"> </w:t>
       </w:r>
       <w:r>
-        <w:t>kW/yr</w:t>
-      </w:r>
+        <w:t>kW/</w:t>
+      </w:r>
+      <w:proofErr w:type="spellStart"/>
+      <w:r>
+        <w:t>yr</w:t>
+      </w:r>
+      <w:proofErr w:type="spellEnd"/>
       <w:r>
         <w:rPr>
           <w:lang w:val="es-419"/>
@@ -2504,7 +2543,21 @@
         <w:rPr>
           <w:lang w:val="es-419"/>
         </w:rPr>
-        <w:t>/yr.</w:t>
+        <w:t>/</w:t>
+      </w:r>
+      <w:proofErr w:type="spellStart"/>
+      <w:r>
+        <w:rPr>
+          <w:lang w:val="es-419"/>
+        </w:rPr>
+        <w:t>yr</w:t>
+      </w:r>
+      <w:proofErr w:type="spellEnd"/>
+      <w:r>
+        <w:rPr>
+          <w:lang w:val="es-419"/>
+        </w:rPr>
+        <w:t>.</w:t>
       </w:r>
     </w:p>
     <w:p>
@@ -2600,12 +2653,14 @@
         <w:spacing w:line="360" w:lineRule="auto"/>
         <w:jc w:val="both"/>
       </w:pPr>
+      <w:proofErr w:type="gramStart"/>
       <w:r>
         <w:t>w</w:t>
       </w:r>
       <w:r>
         <w:t>here</w:t>
       </w:r>
+      <w:proofErr w:type="gramEnd"/>
       <w:r>
         <w:t>,</w:t>
       </w:r>
@@ -2637,8 +2692,13 @@
         <w:t>6</w:t>
       </w:r>
       <w:r>
-        <w:t xml:space="preserve"> months/yr</w:t>
-      </w:r>
+        <w:t xml:space="preserve"> months/</w:t>
+      </w:r>
+      <w:proofErr w:type="spellStart"/>
+      <w:r>
+        <w:t>yr</w:t>
+      </w:r>
+      <w:proofErr w:type="spellEnd"/>
     </w:p>
     <w:p>
       <w:pPr>
@@ -2675,8 +2735,13 @@
         <w:t>%</w:t>
       </w:r>
       <w:r>
-        <w:t>/mo</w:t>
-      </w:r>
+        <w:t>/</w:t>
+      </w:r>
+      <w:proofErr w:type="spellStart"/>
+      <w:r>
+        <w:t>mo</w:t>
+      </w:r>
+      <w:proofErr w:type="spellEnd"/>
     </w:p>
     <w:p>
       <w:pPr>
@@ -2778,7 +2843,15 @@
         <w:t>${SES}</w:t>
       </w:r>
       <w:r>
-        <w:t xml:space="preserve"> kWh/yr / </w:t>
+        <w:t xml:space="preserve"> kWh/</w:t>
+      </w:r>
+      <w:proofErr w:type="spellStart"/>
+      <w:r>
+        <w:t>yr</w:t>
+      </w:r>
+      <w:proofErr w:type="spellEnd"/>
+      <w:r>
+        <w:t xml:space="preserve"> / </w:t>
       </w:r>
       <w:r>
         <w:t>${</w:t>
@@ -2790,19 +2863,48 @@
         <w:t>HS}</w:t>
       </w:r>
       <w:r>
-        <w:t xml:space="preserve"> hrs/yr </w:t>
+        <w:t xml:space="preserve"> </w:t>
+      </w:r>
+      <w:proofErr w:type="spellStart"/>
+      <w:r>
+        <w:t>hrs</w:t>
+      </w:r>
+      <w:proofErr w:type="spellEnd"/>
+      <w:r>
+        <w:t>/</w:t>
+      </w:r>
+      <w:proofErr w:type="spellStart"/>
+      <w:r>
+        <w:t>yr</w:t>
+      </w:r>
+      <w:proofErr w:type="spellEnd"/>
+      <w:r>
+        <w:t xml:space="preserve"> </w:t>
       </w:r>
       <w:r>
         <w:sym w:font="Symbol" w:char="F0B4"/>
       </w:r>
       <w:r>
-        <w:t xml:space="preserve"> 6 mo</w:t>
+        <w:t xml:space="preserve"> 6 </w:t>
+      </w:r>
+      <w:proofErr w:type="spellStart"/>
+      <w:r>
+        <w:t>mo</w:t>
       </w:r>
       <w:r>
         <w:t>s</w:t>
       </w:r>
-      <w:r>
-        <w:t xml:space="preserve">/yr </w:t>
+      <w:proofErr w:type="spellEnd"/>
+      <w:r>
+        <w:t>/</w:t>
+      </w:r>
+      <w:proofErr w:type="spellStart"/>
+      <w:r>
+        <w:t>yr</w:t>
+      </w:r>
+      <w:proofErr w:type="spellEnd"/>
+      <w:r>
+        <w:t xml:space="preserve"> </w:t>
       </w:r>
       <w:r>
         <w:sym w:font="Symbol" w:char="F0B4"/>
@@ -2820,8 +2922,13 @@
         <w:t>%</w:t>
       </w:r>
       <w:r>
-        <w:t>/mo</w:t>
-      </w:r>
+        <w:t>/</w:t>
+      </w:r>
+      <w:proofErr w:type="spellStart"/>
+      <w:r>
+        <w:t>mo</w:t>
+      </w:r>
+      <w:proofErr w:type="spellEnd"/>
     </w:p>
     <w:p>
       <w:pPr>
@@ -2848,8 +2955,13 @@
         <w:t>${SDS}</w:t>
       </w:r>
       <w:r>
-        <w:t xml:space="preserve"> kW/yr</w:t>
-      </w:r>
+        <w:t xml:space="preserve"> kW/</w:t>
+      </w:r>
+      <w:proofErr w:type="spellStart"/>
+      <w:r>
+        <w:t>yr</w:t>
+      </w:r>
+      <w:proofErr w:type="spellEnd"/>
     </w:p>
     <w:p>
       <w:pPr>
@@ -2962,8 +3074,13 @@
         </w:tabs>
         <w:spacing w:line="360" w:lineRule="auto"/>
       </w:pPr>
-      <w:r>
-        <w:t>where,</w:t>
+      <w:proofErr w:type="gramStart"/>
+      <w:r>
+        <w:t>where</w:t>
+      </w:r>
+      <w:proofErr w:type="gramEnd"/>
+      <w:r>
+        <w:t>,</w:t>
       </w:r>
     </w:p>
     <w:p>
@@ -3074,7 +3191,23 @@
         <w:t>${OHAC}</w:t>
       </w:r>
       <w:r>
-        <w:t xml:space="preserve"> hrs/yr (</w:t>
+        <w:t xml:space="preserve"> </w:t>
+      </w:r>
+      <w:proofErr w:type="spellStart"/>
+      <w:r>
+        <w:t>hrs</w:t>
+      </w:r>
+      <w:proofErr w:type="spellEnd"/>
+      <w:r>
+        <w:t>/</w:t>
+      </w:r>
+      <w:proofErr w:type="spellStart"/>
+      <w:r>
+        <w:t>yr</w:t>
+      </w:r>
+      <w:proofErr w:type="spellEnd"/>
+      <w:r>
+        <w:t xml:space="preserve"> (</w:t>
       </w:r>
       <w:r>
         <w:t>${HPAC}</w:t>
@@ -3148,8 +3281,21 @@
         <w:t>${OHAC}</w:t>
       </w:r>
       <w:r>
-        <w:t xml:space="preserve"> hrs/yr</w:t>
-      </w:r>
+        <w:t xml:space="preserve"> </w:t>
+      </w:r>
+      <w:proofErr w:type="spellStart"/>
+      <w:r>
+        <w:t>hrs</w:t>
+      </w:r>
+      <w:proofErr w:type="spellEnd"/>
+      <w:r>
+        <w:t>/</w:t>
+      </w:r>
+      <w:proofErr w:type="spellStart"/>
+      <w:r>
+        <w:t>yr</w:t>
+      </w:r>
+      <w:proofErr w:type="spellEnd"/>
     </w:p>
     <w:p>
       <w:pPr>
@@ -3171,8 +3317,13 @@
         <w:t>${EU}</w:t>
       </w:r>
       <w:r>
-        <w:t xml:space="preserve"> kWh/yr</w:t>
-      </w:r>
+        <w:t xml:space="preserve"> kWh/</w:t>
+      </w:r>
+      <w:proofErr w:type="spellStart"/>
+      <w:r>
+        <w:t>yr</w:t>
+      </w:r>
+      <w:proofErr w:type="spellEnd"/>
     </w:p>
     <w:p>
       <w:pPr>
@@ -3295,8 +3446,21 @@
         <w:t xml:space="preserve"> 6</w:t>
       </w:r>
       <w:r>
-        <w:t xml:space="preserve"> mos/yr</w:t>
-      </w:r>
+        <w:t xml:space="preserve"> </w:t>
+      </w:r>
+      <w:proofErr w:type="spellStart"/>
+      <w:r>
+        <w:t>mos</w:t>
+      </w:r>
+      <w:proofErr w:type="spellEnd"/>
+      <w:r>
+        <w:t>/</w:t>
+      </w:r>
+      <w:proofErr w:type="spellStart"/>
+      <w:r>
+        <w:t>yr</w:t>
+      </w:r>
+      <w:proofErr w:type="spellEnd"/>
       <w:r>
         <w:t xml:space="preserve"> </w:t>
       </w:r>
@@ -3310,8 +3474,13 @@
         <w:t>00%</w:t>
       </w:r>
       <w:r>
-        <w:t>/mo</w:t>
-      </w:r>
+        <w:t>/</w:t>
+      </w:r>
+      <w:proofErr w:type="spellStart"/>
+      <w:r>
+        <w:t>mo</w:t>
+      </w:r>
+      <w:proofErr w:type="spellEnd"/>
     </w:p>
     <w:p>
       <w:pPr>
@@ -3333,8 +3502,13 @@
         <w:t>${DU}</w:t>
       </w:r>
       <w:r>
-        <w:t xml:space="preserve"> kW/yr</w:t>
-      </w:r>
+        <w:t xml:space="preserve"> kW/</w:t>
+      </w:r>
+      <w:proofErr w:type="spellStart"/>
+      <w:r>
+        <w:t>yr</w:t>
+      </w:r>
+      <w:proofErr w:type="spellEnd"/>
     </w:p>
     <w:p>
       <w:pPr>
@@ -3480,12 +3654,20 @@
         <w:rPr>
           <w:lang w:val="es-419"/>
         </w:rPr>
-        <w:t>/yr</w:t>
-      </w:r>
+        <w:t>/</w:t>
+      </w:r>
+      <w:proofErr w:type="spellStart"/>
       <w:r>
         <w:rPr>
           <w:lang w:val="es-419"/>
         </w:rPr>
+        <w:t>yr</w:t>
+      </w:r>
+      <w:proofErr w:type="spellEnd"/>
+      <w:r>
+        <w:rPr>
+          <w:lang w:val="es-419"/>
+        </w:rPr>
         <w:t xml:space="preserve"> - </w:t>
       </w:r>
       <w:r>
@@ -3498,12 +3680,20 @@
         <w:rPr>
           <w:lang w:val="es-419"/>
         </w:rPr>
-        <w:t xml:space="preserve"> kWh/yr</w:t>
-      </w:r>
+        <w:t xml:space="preserve"> kWh/</w:t>
+      </w:r>
+      <w:proofErr w:type="spellStart"/>
       <w:r>
         <w:rPr>
           <w:lang w:val="es-419"/>
         </w:rPr>
+        <w:t>yr</w:t>
+      </w:r>
+      <w:proofErr w:type="spellEnd"/>
+      <w:r>
+        <w:rPr>
+          <w:lang w:val="es-419"/>
+        </w:rPr>
         <w:t>)</w:t>
       </w:r>
       <w:r>
@@ -3531,8 +3721,13 @@
         <w:t xml:space="preserve"> </w:t>
       </w:r>
       <w:r>
-        <w:t>kW/yr</w:t>
-      </w:r>
+        <w:t>kW/</w:t>
+      </w:r>
+      <w:proofErr w:type="spellStart"/>
+      <w:r>
+        <w:t>yr</w:t>
+      </w:r>
+      <w:proofErr w:type="spellEnd"/>
       <w:r>
         <w:t xml:space="preserve"> - </w:t>
       </w:r>
@@ -3540,7 +3735,15 @@
         <w:t>${DU}</w:t>
       </w:r>
       <w:r>
-        <w:t xml:space="preserve"> kW/yr)</w:t>
+        <w:t xml:space="preserve"> kW/</w:t>
+      </w:r>
+      <w:proofErr w:type="spellStart"/>
+      <w:r>
+        <w:t>yr</w:t>
+      </w:r>
+      <w:proofErr w:type="spellEnd"/>
+      <w:r>
+        <w:t>)</w:t>
       </w:r>
       <w:r>
         <w:t xml:space="preserve"> </w:t>
@@ -3587,8 +3790,22 @@
         <w:rPr>
           <w:lang w:val="es-419"/>
         </w:rPr>
-        <w:t>kWh/yr</w:t>
-      </w:r>
+        <w:t xml:space="preserve"> </w:t>
+      </w:r>
+      <w:r>
+        <w:rPr>
+          <w:lang w:val="es-419"/>
+        </w:rPr>
+        <w:t>kWh/</w:t>
+      </w:r>
+      <w:proofErr w:type="spellStart"/>
+      <w:r>
+        <w:rPr>
+          <w:lang w:val="es-419"/>
+        </w:rPr>
+        <w:t>yr</w:t>
+      </w:r>
+      <w:proofErr w:type="spellEnd"/>
       <w:r>
         <w:t xml:space="preserve"> </w:t>
       </w:r>
@@ -3608,7 +3825,15 @@
         <w:t>${DS}</w:t>
       </w:r>
       <w:r>
-        <w:t xml:space="preserve"> kW/yr </w:t>
+        <w:t xml:space="preserve"> kW/</w:t>
+      </w:r>
+      <w:proofErr w:type="spellStart"/>
+      <w:r>
+        <w:t>yr</w:t>
+      </w:r>
+      <w:proofErr w:type="spellEnd"/>
+      <w:r>
+        <w:t xml:space="preserve"> </w:t>
       </w:r>
       <w:r>
         <w:sym w:font="Symbol" w:char="F0B4"/>
@@ -3645,14 +3870,27 @@
         <w:t>${ECS}</w:t>
       </w:r>
       <w:r>
-        <w:t xml:space="preserve">/yr + </w:t>
+        <w:t>/</w:t>
+      </w:r>
+      <w:proofErr w:type="spellStart"/>
+      <w:r>
+        <w:t>yr</w:t>
+      </w:r>
+      <w:proofErr w:type="spellEnd"/>
+      <w:r>
+        <w:t xml:space="preserve"> + </w:t>
       </w:r>
       <w:r>
         <w:t>${DCS}</w:t>
       </w:r>
       <w:r>
-        <w:t>/yr</w:t>
-      </w:r>
+        <w:t>/</w:t>
+      </w:r>
+      <w:proofErr w:type="spellStart"/>
+      <w:r>
+        <w:t>yr</w:t>
+      </w:r>
+      <w:proofErr w:type="spellEnd"/>
     </w:p>
     <w:p>
       <w:pPr>
@@ -3682,8 +3920,13 @@
         <w:t>${ACS}</w:t>
       </w:r>
       <w:r>
-        <w:t>/yr</w:t>
-      </w:r>
+        <w:t>/</w:t>
+      </w:r>
+      <w:proofErr w:type="spellStart"/>
+      <w:r>
+        <w:t>yr</w:t>
+      </w:r>
+      <w:proofErr w:type="spellEnd"/>
     </w:p>
     <w:p>
       <w:pPr>
@@ -3753,7 +3996,15 @@
         <w:t xml:space="preserve">that </w:t>
       </w:r>
       <w:r>
-        <w:t>these doors are to be installed with new insulations.</w:t>
+        <w:t xml:space="preserve">these doors are to be installed with new </w:t>
+      </w:r>
+      <w:proofErr w:type="gramStart"/>
+      <w:r>
+        <w:t>insulations</w:t>
+      </w:r>
+      <w:proofErr w:type="gramEnd"/>
+      <w:r>
+        <w:t>.</w:t>
       </w:r>
     </w:p>
     <w:p>
@@ -3800,34 +4051,67 @@
         <w:rPr>
           <w:b/>
         </w:rPr>
-        <w:t xml:space="preserve"> kWh and annual demand savings is </w:t>
+        <w:t xml:space="preserve"> kWh and annual demand savings </w:t>
+      </w:r>
+      <w:proofErr w:type="gramStart"/>
+      <w:r>
+        <w:rPr>
+          <w:b/>
+        </w:rPr>
+        <w:t>is</w:t>
+      </w:r>
+      <w:proofErr w:type="gramEnd"/>
+      <w:r>
+        <w:rPr>
+          <w:b/>
+        </w:rPr>
+        <w:t xml:space="preserve"> </w:t>
+      </w:r>
+      <w:r>
+        <w:rPr>
+          <w:b/>
+        </w:rPr>
+        <w:t>$</w:t>
       </w:r>
       <w:r>
         <w:rPr>
           <w:b/>
           <w:u w:val="single"/>
         </w:rPr>
-        <w:t>{DS}</w:t>
+        <w:t>{DS</w:t>
       </w:r>
       <w:r>
         <w:rPr>
           <w:b/>
           <w:u w:val="single"/>
         </w:rPr>
-        <w:t xml:space="preserve"> kW</w:t>
+        <w:t>}</w:t>
       </w:r>
       <w:r>
         <w:rPr>
           <w:b/>
-          <w:u w:val="single"/>
-        </w:rPr>
-        <w:t>.</w:t>
+        </w:rPr>
+        <w:t xml:space="preserve"> kW.</w:t>
       </w:r>
       <w:r>
         <w:rPr>
           <w:b/>
         </w:rPr>
-        <w:t xml:space="preserve"> The estimated annual cost savings is </w:t>
+        <w:t xml:space="preserve"> The estimated annual cost savings </w:t>
+      </w:r>
+      <w:proofErr w:type="gramStart"/>
+      <w:r>
+        <w:rPr>
+          <w:b/>
+        </w:rPr>
+        <w:t>is</w:t>
+      </w:r>
+      <w:proofErr w:type="gramEnd"/>
+      <w:r>
+        <w:rPr>
+          <w:b/>
+        </w:rPr>
+        <w:t xml:space="preserve"> </w:t>
       </w:r>
       <w:r>
         <w:rPr>

</xml_diff>

<commit_message>
grammar check to template, changed ; to :
</commit_message>
<xml_diff>
--- a/HVAC/Install Air Curtain for Doorways/template.docx
+++ b/HVAC/Install Air Curtain for Doorways/template.docx
@@ -707,25 +707,28 @@
         <w:rPr>
           <w:vertAlign w:val="subscript"/>
         </w:rPr>
+        <w:t>O</w:t>
+      </w:r>
+      <w:r>
+        <w:t xml:space="preserve"> </w:t>
+      </w:r>
+      <w:r>
+        <w:t>–</w:t>
+      </w:r>
+      <w:r>
+        <w:rPr>
+          <w:vertAlign w:val="subscript"/>
+        </w:rPr>
+        <w:t xml:space="preserve"> </w:t>
+      </w:r>
+      <w:r>
+        <w:t>T</w:t>
+      </w:r>
+      <w:r>
+        <w:rPr>
+          <w:vertAlign w:val="subscript"/>
+        </w:rPr>
         <w:t>I</w:t>
-      </w:r>
-      <w:r>
-        <w:t xml:space="preserve"> -</w:t>
-      </w:r>
-      <w:r>
-        <w:rPr>
-          <w:vertAlign w:val="subscript"/>
-        </w:rPr>
-        <w:t xml:space="preserve"> </w:t>
-      </w:r>
-      <w:r>
-        <w:t>T</w:t>
-      </w:r>
-      <w:r>
-        <w:rPr>
-          <w:vertAlign w:val="subscript"/>
-        </w:rPr>
-        <w:t>O</w:t>
       </w:r>
       <w:r>
         <w:t xml:space="preserve">) / </w:t>
@@ -749,14 +752,12 @@
         </w:tabs>
         <w:spacing w:line="360" w:lineRule="auto"/>
       </w:pPr>
-      <w:proofErr w:type="gramStart"/>
       <w:r>
         <w:t>w</w:t>
       </w:r>
       <w:r>
         <w:t>here</w:t>
       </w:r>
-      <w:proofErr w:type="gramEnd"/>
       <w:r>
         <w:t>,</w:t>
       </w:r>
@@ -819,13 +820,8 @@
         <w:t xml:space="preserve">${HT} </w:t>
       </w:r>
       <w:r>
-        <w:t>MMBtu/</w:t>
-      </w:r>
-      <w:proofErr w:type="spellStart"/>
-      <w:r>
-        <w:t>yr</w:t>
-      </w:r>
-      <w:proofErr w:type="spellEnd"/>
+        <w:t>MMBtu/yr</w:t>
+      </w:r>
     </w:p>
     <w:p>
       <w:pPr>
@@ -919,7 +915,6 @@
       <w:r>
         <w:t>}</w:t>
       </w:r>
-      <w:proofErr w:type="spellStart"/>
       <w:r>
         <w:rPr>
           <w:vertAlign w:val="superscript"/>
@@ -929,7 +924,6 @@
       <w:r>
         <w:t>F</w:t>
       </w:r>
-      <w:proofErr w:type="spellEnd"/>
     </w:p>
     <w:p>
       <w:pPr>
@@ -976,7 +970,6 @@
       <w:r>
         <w:t>{OT}</w:t>
       </w:r>
-      <w:proofErr w:type="spellStart"/>
       <w:r>
         <w:rPr>
           <w:vertAlign w:val="superscript"/>
@@ -986,7 +979,6 @@
       <w:r>
         <w:t>F</w:t>
       </w:r>
-      <w:proofErr w:type="spellEnd"/>
     </w:p>
     <w:p>
       <w:pPr>
@@ -1101,7 +1093,6 @@
       <w:r>
         <w:t>${TDC}</w:t>
       </w:r>
-      <w:proofErr w:type="spellStart"/>
       <w:r>
         <w:rPr>
           <w:vertAlign w:val="superscript"/>
@@ -1111,7 +1102,6 @@
       <w:r>
         <w:t>F</w:t>
       </w:r>
-      <w:proofErr w:type="spellEnd"/>
     </w:p>
     <w:p>
       <w:pPr>
@@ -1879,13 +1869,8 @@
         <w:t>${HTF}</w:t>
       </w:r>
       <w:r>
-        <w:t xml:space="preserve"> MMBtu/</w:t>
-      </w:r>
-      <w:proofErr w:type="spellStart"/>
-      <w:r>
-        <w:t>yr</w:t>
-      </w:r>
-      <w:proofErr w:type="spellEnd"/>
+        <w:t xml:space="preserve"> MMBtu/yr</w:t>
+      </w:r>
       <w:r>
         <w:t xml:space="preserve"> per door</w:t>
       </w:r>
@@ -1913,7 +1898,6 @@
       <w:r>
         <w:t>${RT}</w:t>
       </w:r>
-      <w:proofErr w:type="spellStart"/>
       <w:r>
         <w:rPr>
           <w:vertAlign w:val="superscript"/>
@@ -1921,11 +1905,7 @@
         <w:t>o</w:t>
       </w:r>
       <w:r>
-        <w:t>F</w:t>
-      </w:r>
-      <w:proofErr w:type="spellEnd"/>
-      <w:r>
-        <w:t xml:space="preserve">. The average </w:t>
+        <w:t xml:space="preserve">F. The average </w:t>
       </w:r>
       <w:r>
         <w:t xml:space="preserve">summer </w:t>
@@ -1936,7 +1916,6 @@
       <w:r>
         <w:t>${OT}</w:t>
       </w:r>
-      <w:proofErr w:type="spellStart"/>
       <w:r>
         <w:rPr>
           <w:vertAlign w:val="superscript"/>
@@ -1944,11 +1923,7 @@
         <w:t>o</w:t>
       </w:r>
       <w:r>
-        <w:t>F</w:t>
-      </w:r>
-      <w:proofErr w:type="spellEnd"/>
-      <w:r>
-        <w:t xml:space="preserve">.  For the plant conditions of interest, the </w:t>
+        <w:t xml:space="preserve">F.  For the plant conditions of interest, the </w:t>
       </w:r>
       <w:r>
         <w:t>summer</w:t>
@@ -2007,15 +1982,7 @@
         <w:t>${HT}</w:t>
       </w:r>
       <w:r>
-        <w:t xml:space="preserve"> MMBtu/</w:t>
-      </w:r>
-      <w:proofErr w:type="spellStart"/>
-      <w:r>
-        <w:t>yr</w:t>
-      </w:r>
-      <w:proofErr w:type="spellEnd"/>
-      <w:r>
-        <w:t xml:space="preserve"> </w:t>
+        <w:t xml:space="preserve"> MMBtu/yr </w:t>
       </w:r>
       <w:r>
         <w:sym w:font="Symbol" w:char="F0B4"/>
@@ -2190,7 +2157,6 @@
       <w:r>
         <w:t xml:space="preserve"> (</w:t>
       </w:r>
-      <w:proofErr w:type="spellStart"/>
       <w:r>
         <w:t>η</w:t>
       </w:r>
@@ -2198,29 +2164,17 @@
         <w:rPr>
           <w:vertAlign w:val="subscript"/>
         </w:rPr>
-        <w:t>AC</w:t>
-      </w:r>
-      <w:proofErr w:type="spellEnd"/>
+        <w:t xml:space="preserve">AC </w:t>
+      </w:r>
+      <w:r>
+        <w:t>- η</w:t>
+      </w:r>
       <w:r>
         <w:rPr>
           <w:vertAlign w:val="subscript"/>
         </w:rPr>
-        <w:t xml:space="preserve"> </w:t>
-      </w:r>
-      <w:r>
-        <w:t xml:space="preserve">- </w:t>
-      </w:r>
-      <w:proofErr w:type="spellStart"/>
-      <w:r>
-        <w:t>η</w:t>
-      </w:r>
-      <w:r>
-        <w:rPr>
-          <w:vertAlign w:val="subscript"/>
-        </w:rPr>
         <w:t>Exist</w:t>
       </w:r>
-      <w:proofErr w:type="spellEnd"/>
       <w:r>
         <w:t>)</w:t>
       </w:r>
@@ -2234,14 +2188,12 @@
         </w:tabs>
         <w:spacing w:line="360" w:lineRule="auto"/>
       </w:pPr>
-      <w:proofErr w:type="gramStart"/>
       <w:r>
         <w:t>w</w:t>
       </w:r>
       <w:r>
         <w:t>here</w:t>
       </w:r>
-      <w:proofErr w:type="gramEnd"/>
       <w:r>
         <w:t>,</w:t>
       </w:r>
@@ -2298,13 +2250,8 @@
         <w:t>h</w:t>
       </w:r>
       <w:r>
-        <w:t>/</w:t>
-      </w:r>
-      <w:proofErr w:type="spellStart"/>
-      <w:r>
-        <w:t>yr</w:t>
-      </w:r>
-      <w:proofErr w:type="spellEnd"/>
+        <w:t>/yr</w:t>
+      </w:r>
     </w:p>
     <w:p>
       <w:pPr>
@@ -2318,7 +2265,6 @@
       <w:r>
         <w:tab/>
       </w:r>
-      <w:proofErr w:type="spellStart"/>
       <w:r>
         <w:t>η</w:t>
       </w:r>
@@ -2328,7 +2274,6 @@
         </w:rPr>
         <w:t>AC</w:t>
       </w:r>
-      <w:proofErr w:type="spellEnd"/>
       <w:r>
         <w:tab/>
       </w:r>
@@ -2373,7 +2318,6 @@
         <w:lastRenderedPageBreak/>
         <w:tab/>
       </w:r>
-      <w:proofErr w:type="spellStart"/>
       <w:r>
         <w:t>η</w:t>
       </w:r>
@@ -2383,7 +2327,6 @@
         </w:rPr>
         <w:t>Exist</w:t>
       </w:r>
-      <w:proofErr w:type="spellEnd"/>
       <w:r>
         <w:rPr>
           <w:vertAlign w:val="subscript"/>
@@ -2449,13 +2392,8 @@
         <w:t xml:space="preserve"> </w:t>
       </w:r>
       <w:r>
-        <w:t>kW/</w:t>
-      </w:r>
-      <w:proofErr w:type="spellStart"/>
-      <w:r>
-        <w:t>yr</w:t>
-      </w:r>
-      <w:proofErr w:type="spellEnd"/>
+        <w:t>kW/yr</w:t>
+      </w:r>
       <w:r>
         <w:rPr>
           <w:lang w:val="es-419"/>
@@ -2543,21 +2481,7 @@
         <w:rPr>
           <w:lang w:val="es-419"/>
         </w:rPr>
-        <w:t>/</w:t>
-      </w:r>
-      <w:proofErr w:type="spellStart"/>
-      <w:r>
-        <w:rPr>
-          <w:lang w:val="es-419"/>
-        </w:rPr>
-        <w:t>yr</w:t>
-      </w:r>
-      <w:proofErr w:type="spellEnd"/>
-      <w:r>
-        <w:rPr>
-          <w:lang w:val="es-419"/>
-        </w:rPr>
-        <w:t>.</w:t>
+        <w:t>/yr.</w:t>
       </w:r>
     </w:p>
     <w:p>
@@ -2653,14 +2577,12 @@
         <w:spacing w:line="360" w:lineRule="auto"/>
         <w:jc w:val="both"/>
       </w:pPr>
-      <w:proofErr w:type="gramStart"/>
       <w:r>
         <w:t>w</w:t>
       </w:r>
       <w:r>
         <w:t>here</w:t>
       </w:r>
-      <w:proofErr w:type="gramEnd"/>
       <w:r>
         <w:t>,</w:t>
       </w:r>
@@ -2686,19 +2608,26 @@
       </w:r>
       <w:r>
         <w:tab/>
-        <w:t xml:space="preserve">= Conversion constant; </w:t>
+        <w:t>=</w:t>
+      </w:r>
+      <w:r>
+        <w:t xml:space="preserve"> </w:t>
+      </w:r>
+      <w:r>
+        <w:t>Conversion constant</w:t>
+      </w:r>
+      <w:r>
+        <w:t>:</w:t>
+      </w:r>
+      <w:r>
+        <w:t xml:space="preserve"> </w:t>
       </w:r>
       <w:r>
         <w:t>6</w:t>
       </w:r>
       <w:r>
-        <w:t xml:space="preserve"> months/</w:t>
-      </w:r>
-      <w:proofErr w:type="spellStart"/>
-      <w:r>
-        <w:t>yr</w:t>
-      </w:r>
-      <w:proofErr w:type="spellEnd"/>
+        <w:t xml:space="preserve"> months/yr</w:t>
+      </w:r>
     </w:p>
     <w:p>
       <w:pPr>
@@ -2717,7 +2646,13 @@
       </w:r>
       <w:r>
         <w:tab/>
-        <w:t>= Coincidence factor – probability that the equipment contributes to the facility</w:t>
+        <w:t>=</w:t>
+      </w:r>
+      <w:r>
+        <w:t xml:space="preserve"> </w:t>
+      </w:r>
+      <w:r>
+        <w:t>Coincidence factor – probability that the equipment contributes to the facility</w:t>
       </w:r>
       <w:r>
         <w:t xml:space="preserve"> </w:t>
@@ -2726,7 +2661,10 @@
         <w:t>peak demand</w:t>
       </w:r>
       <w:r>
-        <w:t>; 1</w:t>
+        <w:t>:</w:t>
+      </w:r>
+      <w:r>
+        <w:t xml:space="preserve"> 1</w:t>
       </w:r>
       <w:r>
         <w:t>00</w:t>
@@ -2735,13 +2673,8 @@
         <w:t>%</w:t>
       </w:r>
       <w:r>
-        <w:t>/</w:t>
-      </w:r>
-      <w:proofErr w:type="spellStart"/>
-      <w:r>
-        <w:t>mo</w:t>
-      </w:r>
-      <w:proofErr w:type="spellEnd"/>
+        <w:t>/mo</w:t>
+      </w:r>
     </w:p>
     <w:p>
       <w:pPr>
@@ -2788,7 +2721,10 @@
         <w:t>system</w:t>
       </w:r>
       <w:r>
-        <w:t xml:space="preserve">; </w:t>
+        <w:t>:</w:t>
+      </w:r>
+      <w:r>
+        <w:t xml:space="preserve"> </w:t>
       </w:r>
       <w:r>
         <w:t>${OHS}</w:t>
@@ -2843,15 +2779,7 @@
         <w:t>${SES}</w:t>
       </w:r>
       <w:r>
-        <w:t xml:space="preserve"> kWh/</w:t>
-      </w:r>
-      <w:proofErr w:type="spellStart"/>
-      <w:r>
-        <w:t>yr</w:t>
-      </w:r>
-      <w:proofErr w:type="spellEnd"/>
-      <w:r>
-        <w:t xml:space="preserve"> / </w:t>
+        <w:t xml:space="preserve"> kWh/yr / </w:t>
       </w:r>
       <w:r>
         <w:t>${</w:t>
@@ -2863,48 +2791,19 @@
         <w:t>HS}</w:t>
       </w:r>
       <w:r>
-        <w:t xml:space="preserve"> </w:t>
-      </w:r>
-      <w:proofErr w:type="spellStart"/>
-      <w:r>
-        <w:t>hrs</w:t>
-      </w:r>
-      <w:proofErr w:type="spellEnd"/>
-      <w:r>
-        <w:t>/</w:t>
-      </w:r>
-      <w:proofErr w:type="spellStart"/>
-      <w:r>
-        <w:t>yr</w:t>
-      </w:r>
-      <w:proofErr w:type="spellEnd"/>
-      <w:r>
-        <w:t xml:space="preserve"> </w:t>
+        <w:t xml:space="preserve"> hrs/yr </w:t>
       </w:r>
       <w:r>
         <w:sym w:font="Symbol" w:char="F0B4"/>
       </w:r>
       <w:r>
-        <w:t xml:space="preserve"> 6 </w:t>
-      </w:r>
-      <w:proofErr w:type="spellStart"/>
-      <w:r>
-        <w:t>mo</w:t>
+        <w:t xml:space="preserve"> 6 mo</w:t>
       </w:r>
       <w:r>
         <w:t>s</w:t>
       </w:r>
-      <w:proofErr w:type="spellEnd"/>
-      <w:r>
-        <w:t>/</w:t>
-      </w:r>
-      <w:proofErr w:type="spellStart"/>
-      <w:r>
-        <w:t>yr</w:t>
-      </w:r>
-      <w:proofErr w:type="spellEnd"/>
-      <w:r>
-        <w:t xml:space="preserve"> </w:t>
+      <w:r>
+        <w:t xml:space="preserve">/yr </w:t>
       </w:r>
       <w:r>
         <w:sym w:font="Symbol" w:char="F0B4"/>
@@ -2922,13 +2821,8 @@
         <w:t>%</w:t>
       </w:r>
       <w:r>
-        <w:t>/</w:t>
-      </w:r>
-      <w:proofErr w:type="spellStart"/>
-      <w:r>
-        <w:t>mo</w:t>
-      </w:r>
-      <w:proofErr w:type="spellEnd"/>
+        <w:t>/mo</w:t>
+      </w:r>
     </w:p>
     <w:p>
       <w:pPr>
@@ -2955,13 +2849,8 @@
         <w:t>${SDS}</w:t>
       </w:r>
       <w:r>
-        <w:t xml:space="preserve"> kW/</w:t>
-      </w:r>
-      <w:proofErr w:type="spellStart"/>
-      <w:r>
-        <w:t>yr</w:t>
-      </w:r>
-      <w:proofErr w:type="spellEnd"/>
+        <w:t xml:space="preserve"> kW/yr</w:t>
+      </w:r>
     </w:p>
     <w:p>
       <w:pPr>
@@ -3074,13 +2963,8 @@
         </w:tabs>
         <w:spacing w:line="360" w:lineRule="auto"/>
       </w:pPr>
-      <w:proofErr w:type="gramStart"/>
-      <w:r>
-        <w:t>where</w:t>
-      </w:r>
-      <w:proofErr w:type="gramEnd"/>
-      <w:r>
-        <w:t>,</w:t>
+      <w:r>
+        <w:t>where,</w:t>
       </w:r>
     </w:p>
     <w:p>
@@ -3106,7 +2990,13 @@
       </w:r>
       <w:r>
         <w:tab/>
-        <w:t>= Conversion constant, 0.746 kW/HP</w:t>
+        <w:t>= Conversion constant</w:t>
+      </w:r>
+      <w:r>
+        <w:t>:</w:t>
+      </w:r>
+      <w:r>
+        <w:t xml:space="preserve"> 0.746 kW/HP</w:t>
       </w:r>
     </w:p>
     <w:p>
@@ -3150,7 +3040,10 @@
         <w:t>s</w:t>
       </w:r>
       <w:r>
-        <w:t xml:space="preserve">; </w:t>
+        <w:t>:</w:t>
+      </w:r>
+      <w:r>
+        <w:t xml:space="preserve"> </w:t>
       </w:r>
       <w:r>
         <w:t>${HP}</w:t>
@@ -3185,29 +3078,19 @@
         <w:t xml:space="preserve">= </w:t>
       </w:r>
       <w:r>
-        <w:t xml:space="preserve">Operating hours of air curtains, </w:t>
+        <w:t>Operating hours of air curtains</w:t>
+      </w:r>
+      <w:r>
+        <w:t>:</w:t>
+      </w:r>
+      <w:r>
+        <w:t xml:space="preserve"> </w:t>
       </w:r>
       <w:r>
         <w:t>${OHAC}</w:t>
       </w:r>
       <w:r>
-        <w:t xml:space="preserve"> </w:t>
-      </w:r>
-      <w:proofErr w:type="spellStart"/>
-      <w:r>
-        <w:t>hrs</w:t>
-      </w:r>
-      <w:proofErr w:type="spellEnd"/>
-      <w:r>
-        <w:t>/</w:t>
-      </w:r>
-      <w:proofErr w:type="spellStart"/>
-      <w:r>
-        <w:t>yr</w:t>
-      </w:r>
-      <w:proofErr w:type="spellEnd"/>
-      <w:r>
-        <w:t xml:space="preserve"> (</w:t>
+        <w:t xml:space="preserve"> hrs/yr (</w:t>
       </w:r>
       <w:r>
         <w:t>${HPAC}</w:t>
@@ -3281,21 +3164,8 @@
         <w:t>${OHAC}</w:t>
       </w:r>
       <w:r>
-        <w:t xml:space="preserve"> </w:t>
-      </w:r>
-      <w:proofErr w:type="spellStart"/>
-      <w:r>
-        <w:t>hrs</w:t>
-      </w:r>
-      <w:proofErr w:type="spellEnd"/>
-      <w:r>
-        <w:t>/</w:t>
-      </w:r>
-      <w:proofErr w:type="spellStart"/>
-      <w:r>
-        <w:t>yr</w:t>
-      </w:r>
-      <w:proofErr w:type="spellEnd"/>
+        <w:t xml:space="preserve"> hrs/yr</w:t>
+      </w:r>
     </w:p>
     <w:p>
       <w:pPr>
@@ -3317,13 +3187,8 @@
         <w:t>${EU}</w:t>
       </w:r>
       <w:r>
-        <w:t xml:space="preserve"> kWh/</w:t>
-      </w:r>
-      <w:proofErr w:type="spellStart"/>
-      <w:r>
-        <w:t>yr</w:t>
-      </w:r>
-      <w:proofErr w:type="spellEnd"/>
+        <w:t xml:space="preserve"> kWh/yr</w:t>
+      </w:r>
     </w:p>
     <w:p>
       <w:pPr>
@@ -3446,21 +3311,8 @@
         <w:t xml:space="preserve"> 6</w:t>
       </w:r>
       <w:r>
-        <w:t xml:space="preserve"> </w:t>
-      </w:r>
-      <w:proofErr w:type="spellStart"/>
-      <w:r>
-        <w:t>mos</w:t>
-      </w:r>
-      <w:proofErr w:type="spellEnd"/>
-      <w:r>
-        <w:t>/</w:t>
-      </w:r>
-      <w:proofErr w:type="spellStart"/>
-      <w:r>
-        <w:t>yr</w:t>
-      </w:r>
-      <w:proofErr w:type="spellEnd"/>
+        <w:t xml:space="preserve"> mos/yr</w:t>
+      </w:r>
       <w:r>
         <w:t xml:space="preserve"> </w:t>
       </w:r>
@@ -3474,13 +3326,8 @@
         <w:t>00%</w:t>
       </w:r>
       <w:r>
-        <w:t>/</w:t>
-      </w:r>
-      <w:proofErr w:type="spellStart"/>
-      <w:r>
-        <w:t>mo</w:t>
-      </w:r>
-      <w:proofErr w:type="spellEnd"/>
+        <w:t>/mo</w:t>
+      </w:r>
     </w:p>
     <w:p>
       <w:pPr>
@@ -3502,13 +3349,8 @@
         <w:t>${DU}</w:t>
       </w:r>
       <w:r>
-        <w:t xml:space="preserve"> kW/</w:t>
-      </w:r>
-      <w:proofErr w:type="spellStart"/>
-      <w:r>
-        <w:t>yr</w:t>
-      </w:r>
-      <w:proofErr w:type="spellEnd"/>
+        <w:t xml:space="preserve"> kW/yr</w:t>
+      </w:r>
     </w:p>
     <w:p>
       <w:pPr>
@@ -3654,96 +3496,67 @@
         <w:rPr>
           <w:lang w:val="es-419"/>
         </w:rPr>
-        <w:t>/</w:t>
-      </w:r>
-      <w:proofErr w:type="spellStart"/>
+        <w:t>/yr</w:t>
+      </w:r>
       <w:r>
         <w:rPr>
           <w:lang w:val="es-419"/>
         </w:rPr>
-        <w:t>yr</w:t>
-      </w:r>
-      <w:proofErr w:type="spellEnd"/>
+        <w:t xml:space="preserve"> - </w:t>
+      </w:r>
       <w:r>
         <w:rPr>
           <w:lang w:val="es-419"/>
         </w:rPr>
+        <w:t>${EU}</w:t>
+      </w:r>
+      <w:r>
+        <w:rPr>
+          <w:lang w:val="es-419"/>
+        </w:rPr>
+        <w:t xml:space="preserve"> kWh/yr</w:t>
+      </w:r>
+      <w:r>
+        <w:rPr>
+          <w:lang w:val="es-419"/>
+        </w:rPr>
+        <w:t>)</w:t>
+      </w:r>
+      <w:r>
+        <w:t xml:space="preserve"> </w:t>
+      </w:r>
+      <w:r>
+        <w:sym w:font="Symbol" w:char="F0B4"/>
+      </w:r>
+      <w:r>
+        <w:t xml:space="preserve"> $</w:t>
+      </w:r>
+      <w:r>
+        <w:t>{EC}</w:t>
+      </w:r>
+      <w:r>
+        <w:t xml:space="preserve">/kWh + </w:t>
+      </w:r>
+      <w:r>
+        <w:t>(</w:t>
+      </w:r>
+      <w:r>
+        <w:t>${SDS}</w:t>
+      </w:r>
+      <w:r>
+        <w:t xml:space="preserve"> </w:t>
+      </w:r>
+      <w:r>
+        <w:t>kW/yr</w:t>
+      </w:r>
+      <w:r>
         <w:t xml:space="preserve"> - </w:t>
       </w:r>
       <w:r>
-        <w:rPr>
-          <w:lang w:val="es-419"/>
-        </w:rPr>
-        <w:t>${EU}</w:t>
-      </w:r>
-      <w:r>
-        <w:rPr>
-          <w:lang w:val="es-419"/>
-        </w:rPr>
-        <w:t xml:space="preserve"> kWh/</w:t>
-      </w:r>
-      <w:proofErr w:type="spellStart"/>
-      <w:r>
-        <w:rPr>
-          <w:lang w:val="es-419"/>
-        </w:rPr>
-        <w:t>yr</w:t>
-      </w:r>
-      <w:proofErr w:type="spellEnd"/>
-      <w:r>
-        <w:rPr>
-          <w:lang w:val="es-419"/>
-        </w:rPr>
-        <w:t>)</w:t>
-      </w:r>
-      <w:r>
-        <w:t xml:space="preserve"> </w:t>
-      </w:r>
-      <w:r>
-        <w:sym w:font="Symbol" w:char="F0B4"/>
-      </w:r>
-      <w:r>
-        <w:t xml:space="preserve"> $</w:t>
-      </w:r>
-      <w:r>
-        <w:t>{EC}</w:t>
-      </w:r>
-      <w:r>
-        <w:t xml:space="preserve">/kWh + </w:t>
-      </w:r>
-      <w:r>
-        <w:t>(</w:t>
-      </w:r>
-      <w:r>
-        <w:t>${SDS}</w:t>
-      </w:r>
-      <w:r>
-        <w:t xml:space="preserve"> </w:t>
-      </w:r>
-      <w:r>
-        <w:t>kW/</w:t>
-      </w:r>
-      <w:proofErr w:type="spellStart"/>
-      <w:r>
-        <w:t>yr</w:t>
-      </w:r>
-      <w:proofErr w:type="spellEnd"/>
-      <w:r>
-        <w:t xml:space="preserve"> - </w:t>
-      </w:r>
-      <w:r>
         <w:t>${DU}</w:t>
       </w:r>
       <w:r>
-        <w:t xml:space="preserve"> kW/</w:t>
-      </w:r>
-      <w:proofErr w:type="spellStart"/>
-      <w:r>
-        <w:t>yr</w:t>
-      </w:r>
-      <w:proofErr w:type="spellEnd"/>
-      <w:r>
-        <w:t>)</w:t>
+        <w:t xml:space="preserve"> kW/yr)</w:t>
       </w:r>
       <w:r>
         <w:t xml:space="preserve"> </w:t>
@@ -3796,16 +3609,8 @@
         <w:rPr>
           <w:lang w:val="es-419"/>
         </w:rPr>
-        <w:t>kWh/</w:t>
-      </w:r>
-      <w:proofErr w:type="spellStart"/>
-      <w:r>
-        <w:rPr>
-          <w:lang w:val="es-419"/>
-        </w:rPr>
-        <w:t>yr</w:t>
-      </w:r>
-      <w:proofErr w:type="spellEnd"/>
+        <w:t>kWh/yr</w:t>
+      </w:r>
       <w:r>
         <w:t xml:space="preserve"> </w:t>
       </w:r>
@@ -3825,15 +3630,7 @@
         <w:t>${DS}</w:t>
       </w:r>
       <w:r>
-        <w:t xml:space="preserve"> kW/</w:t>
-      </w:r>
-      <w:proofErr w:type="spellStart"/>
-      <w:r>
-        <w:t>yr</w:t>
-      </w:r>
-      <w:proofErr w:type="spellEnd"/>
-      <w:r>
-        <w:t xml:space="preserve"> </w:t>
+        <w:t xml:space="preserve"> kW/yr </w:t>
       </w:r>
       <w:r>
         <w:sym w:font="Symbol" w:char="F0B4"/>
@@ -3870,27 +3667,14 @@
         <w:t>${ECS}</w:t>
       </w:r>
       <w:r>
-        <w:t>/</w:t>
-      </w:r>
-      <w:proofErr w:type="spellStart"/>
-      <w:r>
-        <w:t>yr</w:t>
-      </w:r>
-      <w:proofErr w:type="spellEnd"/>
-      <w:r>
-        <w:t xml:space="preserve"> + </w:t>
+        <w:t xml:space="preserve">/yr + </w:t>
       </w:r>
       <w:r>
         <w:t>${DCS}</w:t>
       </w:r>
       <w:r>
-        <w:t>/</w:t>
-      </w:r>
-      <w:proofErr w:type="spellStart"/>
-      <w:r>
-        <w:t>yr</w:t>
-      </w:r>
-      <w:proofErr w:type="spellEnd"/>
+        <w:t>/yr</w:t>
+      </w:r>
     </w:p>
     <w:p>
       <w:pPr>
@@ -3920,13 +3704,8 @@
         <w:t>${ACS}</w:t>
       </w:r>
       <w:r>
-        <w:t>/</w:t>
-      </w:r>
-      <w:proofErr w:type="spellStart"/>
-      <w:r>
-        <w:t>yr</w:t>
-      </w:r>
-      <w:proofErr w:type="spellEnd"/>
+        <w:t>/yr</w:t>
+      </w:r>
     </w:p>
     <w:p>
       <w:pPr>
@@ -3996,15 +3775,7 @@
         <w:t xml:space="preserve">that </w:t>
       </w:r>
       <w:r>
-        <w:t xml:space="preserve">these doors are to be installed with new </w:t>
-      </w:r>
-      <w:proofErr w:type="gramStart"/>
-      <w:r>
-        <w:t>insulations</w:t>
-      </w:r>
-      <w:proofErr w:type="gramEnd"/>
-      <w:r>
-        <w:t>.</w:t>
+        <w:t>these doors are to be installed with new insulations.</w:t>
       </w:r>
     </w:p>
     <w:p>
@@ -4051,21 +3822,7 @@
         <w:rPr>
           <w:b/>
         </w:rPr>
-        <w:t xml:space="preserve"> kWh and annual demand savings </w:t>
-      </w:r>
-      <w:proofErr w:type="gramStart"/>
-      <w:r>
-        <w:rPr>
-          <w:b/>
-        </w:rPr>
-        <w:t>is</w:t>
-      </w:r>
-      <w:proofErr w:type="gramEnd"/>
-      <w:r>
-        <w:rPr>
-          <w:b/>
-        </w:rPr>
-        <w:t xml:space="preserve"> </w:t>
+        <w:t xml:space="preserve"> kWh and annual demand savings is </w:t>
       </w:r>
       <w:r>
         <w:rPr>
@@ -4097,21 +3854,7 @@
         <w:rPr>
           <w:b/>
         </w:rPr>
-        <w:t xml:space="preserve"> The estimated annual cost savings </w:t>
-      </w:r>
-      <w:proofErr w:type="gramStart"/>
-      <w:r>
-        <w:rPr>
-          <w:b/>
-        </w:rPr>
-        <w:t>is</w:t>
-      </w:r>
-      <w:proofErr w:type="gramEnd"/>
-      <w:r>
-        <w:rPr>
-          <w:b/>
-        </w:rPr>
-        <w:t xml:space="preserve"> </w:t>
+        <w:t xml:space="preserve"> The estimated annual cost savings is </w:t>
       </w:r>
       <w:r>
         <w:rPr>

</xml_diff>

<commit_message>
Optional rebate for air curtain
</commit_message>
<xml_diff>
--- a/HVAC/Install Air Curtain for Doorways/template.docx
+++ b/HVAC/Install Air Curtain for Doorways/template.docx
@@ -200,7 +200,13 @@
               </w:rPr>
             </w:pPr>
             <w:r>
-              <w:t>${IC}</w:t>
+              <w:t>${</w:t>
+            </w:r>
+            <w:r>
+              <w:t>M</w:t>
+            </w:r>
+            <w:r>
+              <w:t>IC}</w:t>
             </w:r>
           </w:p>
         </w:tc>
@@ -231,7 +237,13 @@
               <w:spacing w:before="60" w:after="60" w:line="276" w:lineRule="auto"/>
             </w:pPr>
             <w:r>
-              <w:t>${PB}</w:t>
+              <w:t>${</w:t>
+            </w:r>
+            <w:r>
+              <w:t>M</w:t>
+            </w:r>
+            <w:r>
+              <w:t>PB}</w:t>
             </w:r>
           </w:p>
         </w:tc>
@@ -752,12 +764,14 @@
         </w:tabs>
         <w:spacing w:line="360" w:lineRule="auto"/>
       </w:pPr>
+      <w:proofErr w:type="gramStart"/>
       <w:r>
         <w:t>w</w:t>
       </w:r>
       <w:r>
         <w:t>here</w:t>
       </w:r>
+      <w:proofErr w:type="gramEnd"/>
       <w:r>
         <w:t>,</w:t>
       </w:r>
@@ -820,8 +834,13 @@
         <w:t xml:space="preserve">${HT} </w:t>
       </w:r>
       <w:r>
-        <w:t>MMBtu/yr</w:t>
-      </w:r>
+        <w:t>MMBtu/</w:t>
+      </w:r>
+      <w:proofErr w:type="spellStart"/>
+      <w:r>
+        <w:t>yr</w:t>
+      </w:r>
+      <w:proofErr w:type="spellEnd"/>
     </w:p>
     <w:p>
       <w:pPr>
@@ -915,6 +934,7 @@
       <w:r>
         <w:t>}</w:t>
       </w:r>
+      <w:proofErr w:type="spellStart"/>
       <w:r>
         <w:rPr>
           <w:vertAlign w:val="superscript"/>
@@ -924,6 +944,7 @@
       <w:r>
         <w:t>F</w:t>
       </w:r>
+      <w:proofErr w:type="spellEnd"/>
     </w:p>
     <w:p>
       <w:pPr>
@@ -970,6 +991,7 @@
       <w:r>
         <w:t>{OT}</w:t>
       </w:r>
+      <w:proofErr w:type="spellStart"/>
       <w:r>
         <w:rPr>
           <w:vertAlign w:val="superscript"/>
@@ -979,6 +1001,7 @@
       <w:r>
         <w:t>F</w:t>
       </w:r>
+      <w:proofErr w:type="spellEnd"/>
     </w:p>
     <w:p>
       <w:pPr>
@@ -1093,6 +1116,7 @@
       <w:r>
         <w:t>${TDC}</w:t>
       </w:r>
+      <w:proofErr w:type="spellStart"/>
       <w:r>
         <w:rPr>
           <w:vertAlign w:val="superscript"/>
@@ -1102,6 +1126,7 @@
       <w:r>
         <w:t>F</w:t>
       </w:r>
+      <w:proofErr w:type="spellEnd"/>
     </w:p>
     <w:p>
       <w:pPr>
@@ -1869,8 +1894,13 @@
         <w:t>${HTF}</w:t>
       </w:r>
       <w:r>
-        <w:t xml:space="preserve"> MMBtu/yr</w:t>
-      </w:r>
+        <w:t xml:space="preserve"> MMBtu/</w:t>
+      </w:r>
+      <w:proofErr w:type="spellStart"/>
+      <w:r>
+        <w:t>yr</w:t>
+      </w:r>
+      <w:proofErr w:type="spellEnd"/>
       <w:r>
         <w:t xml:space="preserve"> per door</w:t>
       </w:r>
@@ -1898,6 +1928,7 @@
       <w:r>
         <w:t>${RT}</w:t>
       </w:r>
+      <w:proofErr w:type="spellStart"/>
       <w:r>
         <w:rPr>
           <w:vertAlign w:val="superscript"/>
@@ -1905,7 +1936,11 @@
         <w:t>o</w:t>
       </w:r>
       <w:r>
-        <w:t xml:space="preserve">F. The average </w:t>
+        <w:t>F</w:t>
+      </w:r>
+      <w:proofErr w:type="spellEnd"/>
+      <w:r>
+        <w:t xml:space="preserve">. The average </w:t>
       </w:r>
       <w:r>
         <w:t xml:space="preserve">summer </w:t>
@@ -1916,6 +1951,7 @@
       <w:r>
         <w:t>${OT}</w:t>
       </w:r>
+      <w:proofErr w:type="spellStart"/>
       <w:r>
         <w:rPr>
           <w:vertAlign w:val="superscript"/>
@@ -1923,7 +1959,11 @@
         <w:t>o</w:t>
       </w:r>
       <w:r>
-        <w:t xml:space="preserve">F.  For the plant conditions of interest, the </w:t>
+        <w:t>F</w:t>
+      </w:r>
+      <w:proofErr w:type="spellEnd"/>
+      <w:r>
+        <w:t xml:space="preserve">.  For the plant conditions of interest, the </w:t>
       </w:r>
       <w:r>
         <w:t>summer</w:t>
@@ -1982,7 +2022,15 @@
         <w:t>${HT}</w:t>
       </w:r>
       <w:r>
-        <w:t xml:space="preserve"> MMBtu/yr </w:t>
+        <w:t xml:space="preserve"> MMBtu/</w:t>
+      </w:r>
+      <w:proofErr w:type="spellStart"/>
+      <w:r>
+        <w:t>yr</w:t>
+      </w:r>
+      <w:proofErr w:type="spellEnd"/>
+      <w:r>
+        <w:t xml:space="preserve"> </w:t>
       </w:r>
       <w:r>
         <w:sym w:font="Symbol" w:char="F0B4"/>
@@ -2157,6 +2205,7 @@
       <w:r>
         <w:t xml:space="preserve"> (</w:t>
       </w:r>
+      <w:proofErr w:type="spellStart"/>
       <w:r>
         <w:t>η</w:t>
       </w:r>
@@ -2164,17 +2213,29 @@
         <w:rPr>
           <w:vertAlign w:val="subscript"/>
         </w:rPr>
-        <w:t xml:space="preserve">AC </w:t>
-      </w:r>
-      <w:r>
-        <w:t>- η</w:t>
-      </w:r>
+        <w:t>AC</w:t>
+      </w:r>
+      <w:proofErr w:type="spellEnd"/>
       <w:r>
         <w:rPr>
           <w:vertAlign w:val="subscript"/>
         </w:rPr>
+        <w:t xml:space="preserve"> </w:t>
+      </w:r>
+      <w:r>
+        <w:t xml:space="preserve">- </w:t>
+      </w:r>
+      <w:proofErr w:type="spellStart"/>
+      <w:r>
+        <w:t>η</w:t>
+      </w:r>
+      <w:r>
+        <w:rPr>
+          <w:vertAlign w:val="subscript"/>
+        </w:rPr>
         <w:t>Exist</w:t>
       </w:r>
+      <w:proofErr w:type="spellEnd"/>
       <w:r>
         <w:t>)</w:t>
       </w:r>
@@ -2188,12 +2249,14 @@
         </w:tabs>
         <w:spacing w:line="360" w:lineRule="auto"/>
       </w:pPr>
+      <w:proofErr w:type="gramStart"/>
       <w:r>
         <w:t>w</w:t>
       </w:r>
       <w:r>
         <w:t>here</w:t>
       </w:r>
+      <w:proofErr w:type="gramEnd"/>
       <w:r>
         <w:t>,</w:t>
       </w:r>
@@ -2250,8 +2313,13 @@
         <w:t>h</w:t>
       </w:r>
       <w:r>
-        <w:t>/yr</w:t>
-      </w:r>
+        <w:t>/</w:t>
+      </w:r>
+      <w:proofErr w:type="spellStart"/>
+      <w:r>
+        <w:t>yr</w:t>
+      </w:r>
+      <w:proofErr w:type="spellEnd"/>
     </w:p>
     <w:p>
       <w:pPr>
@@ -2265,6 +2333,7 @@
       <w:r>
         <w:tab/>
       </w:r>
+      <w:proofErr w:type="spellStart"/>
       <w:r>
         <w:t>η</w:t>
       </w:r>
@@ -2274,6 +2343,7 @@
         </w:rPr>
         <w:t>AC</w:t>
       </w:r>
+      <w:proofErr w:type="spellEnd"/>
       <w:r>
         <w:tab/>
       </w:r>
@@ -2318,6 +2388,7 @@
         <w:lastRenderedPageBreak/>
         <w:tab/>
       </w:r>
+      <w:proofErr w:type="spellStart"/>
       <w:r>
         <w:t>η</w:t>
       </w:r>
@@ -2327,6 +2398,7 @@
         </w:rPr>
         <w:t>Exist</w:t>
       </w:r>
+      <w:proofErr w:type="spellEnd"/>
       <w:r>
         <w:rPr>
           <w:vertAlign w:val="subscript"/>
@@ -2386,12 +2458,21 @@
         <w:t xml:space="preserve">= </w:t>
       </w:r>
       <w:r>
+        <w:rPr>
+          <w:lang w:val="es-419"/>
+        </w:rPr>
         <w:t>${SHT}</w:t>
       </w:r>
       <w:r>
-        <w:t xml:space="preserve"> </w:t>
-      </w:r>
-      <w:r>
+        <w:rPr>
+          <w:lang w:val="es-419"/>
+        </w:rPr>
+        <w:t xml:space="preserve"> </w:t>
+      </w:r>
+      <w:r>
+        <w:rPr>
+          <w:lang w:val="es-419"/>
+        </w:rPr>
         <w:t>kW/yr</w:t>
       </w:r>
       <w:r>
@@ -2577,12 +2658,14 @@
         <w:spacing w:line="360" w:lineRule="auto"/>
         <w:jc w:val="both"/>
       </w:pPr>
+      <w:proofErr w:type="gramStart"/>
       <w:r>
         <w:t>w</w:t>
       </w:r>
       <w:r>
         <w:t>here</w:t>
       </w:r>
+      <w:proofErr w:type="gramEnd"/>
       <w:r>
         <w:t>,</w:t>
       </w:r>
@@ -2626,8 +2709,13 @@
         <w:t>6</w:t>
       </w:r>
       <w:r>
-        <w:t xml:space="preserve"> months/yr</w:t>
-      </w:r>
+        <w:t xml:space="preserve"> months/</w:t>
+      </w:r>
+      <w:proofErr w:type="spellStart"/>
+      <w:r>
+        <w:t>yr</w:t>
+      </w:r>
+      <w:proofErr w:type="spellEnd"/>
     </w:p>
     <w:p>
       <w:pPr>
@@ -2673,8 +2761,13 @@
         <w:t>%</w:t>
       </w:r>
       <w:r>
-        <w:t>/mo</w:t>
-      </w:r>
+        <w:t>/</w:t>
+      </w:r>
+      <w:proofErr w:type="spellStart"/>
+      <w:r>
+        <w:t>mo</w:t>
+      </w:r>
+      <w:proofErr w:type="spellEnd"/>
     </w:p>
     <w:p>
       <w:pPr>
@@ -2779,7 +2872,15 @@
         <w:t>${SES}</w:t>
       </w:r>
       <w:r>
-        <w:t xml:space="preserve"> kWh/yr / </w:t>
+        <w:t xml:space="preserve"> kWh/</w:t>
+      </w:r>
+      <w:proofErr w:type="spellStart"/>
+      <w:r>
+        <w:t>yr</w:t>
+      </w:r>
+      <w:proofErr w:type="spellEnd"/>
+      <w:r>
+        <w:t xml:space="preserve"> / </w:t>
       </w:r>
       <w:r>
         <w:t>${</w:t>
@@ -2791,19 +2892,48 @@
         <w:t>HS}</w:t>
       </w:r>
       <w:r>
-        <w:t xml:space="preserve"> hrs/yr </w:t>
+        <w:t xml:space="preserve"> </w:t>
+      </w:r>
+      <w:proofErr w:type="spellStart"/>
+      <w:r>
+        <w:t>hrs</w:t>
+      </w:r>
+      <w:proofErr w:type="spellEnd"/>
+      <w:r>
+        <w:t>/</w:t>
+      </w:r>
+      <w:proofErr w:type="spellStart"/>
+      <w:r>
+        <w:t>yr</w:t>
+      </w:r>
+      <w:proofErr w:type="spellEnd"/>
+      <w:r>
+        <w:t xml:space="preserve"> </w:t>
       </w:r>
       <w:r>
         <w:sym w:font="Symbol" w:char="F0B4"/>
       </w:r>
       <w:r>
-        <w:t xml:space="preserve"> 6 mo</w:t>
+        <w:t xml:space="preserve"> 6 </w:t>
+      </w:r>
+      <w:proofErr w:type="spellStart"/>
+      <w:r>
+        <w:t>mo</w:t>
       </w:r>
       <w:r>
         <w:t>s</w:t>
       </w:r>
-      <w:r>
-        <w:t xml:space="preserve">/yr </w:t>
+      <w:proofErr w:type="spellEnd"/>
+      <w:r>
+        <w:t>/</w:t>
+      </w:r>
+      <w:proofErr w:type="spellStart"/>
+      <w:r>
+        <w:t>yr</w:t>
+      </w:r>
+      <w:proofErr w:type="spellEnd"/>
+      <w:r>
+        <w:t xml:space="preserve"> </w:t>
       </w:r>
       <w:r>
         <w:sym w:font="Symbol" w:char="F0B4"/>
@@ -2821,8 +2951,13 @@
         <w:t>%</w:t>
       </w:r>
       <w:r>
-        <w:t>/mo</w:t>
-      </w:r>
+        <w:t>/</w:t>
+      </w:r>
+      <w:proofErr w:type="spellStart"/>
+      <w:r>
+        <w:t>mo</w:t>
+      </w:r>
+      <w:proofErr w:type="spellEnd"/>
     </w:p>
     <w:p>
       <w:pPr>
@@ -2849,8 +2984,13 @@
         <w:t>${SDS}</w:t>
       </w:r>
       <w:r>
-        <w:t xml:space="preserve"> kW/yr</w:t>
-      </w:r>
+        <w:t xml:space="preserve"> kW/</w:t>
+      </w:r>
+      <w:proofErr w:type="spellStart"/>
+      <w:r>
+        <w:t>yr</w:t>
+      </w:r>
+      <w:proofErr w:type="spellEnd"/>
     </w:p>
     <w:p>
       <w:pPr>
@@ -2963,8 +3103,13 @@
         </w:tabs>
         <w:spacing w:line="360" w:lineRule="auto"/>
       </w:pPr>
-      <w:r>
-        <w:t>where,</w:t>
+      <w:proofErr w:type="gramStart"/>
+      <w:r>
+        <w:t>where</w:t>
+      </w:r>
+      <w:proofErr w:type="gramEnd"/>
+      <w:r>
+        <w:t>,</w:t>
       </w:r>
     </w:p>
     <w:p>
@@ -3090,7 +3235,23 @@
         <w:t>${OHAC}</w:t>
       </w:r>
       <w:r>
-        <w:t xml:space="preserve"> hrs/yr (</w:t>
+        <w:t xml:space="preserve"> </w:t>
+      </w:r>
+      <w:proofErr w:type="spellStart"/>
+      <w:r>
+        <w:t>hrs</w:t>
+      </w:r>
+      <w:proofErr w:type="spellEnd"/>
+      <w:r>
+        <w:t>/</w:t>
+      </w:r>
+      <w:proofErr w:type="spellStart"/>
+      <w:r>
+        <w:t>yr</w:t>
+      </w:r>
+      <w:proofErr w:type="spellEnd"/>
+      <w:r>
+        <w:t xml:space="preserve"> (</w:t>
       </w:r>
       <w:r>
         <w:t>${HPAC}</w:t>
@@ -3164,8 +3325,21 @@
         <w:t>${OHAC}</w:t>
       </w:r>
       <w:r>
-        <w:t xml:space="preserve"> hrs/yr</w:t>
-      </w:r>
+        <w:t xml:space="preserve"> </w:t>
+      </w:r>
+      <w:proofErr w:type="spellStart"/>
+      <w:r>
+        <w:t>hrs</w:t>
+      </w:r>
+      <w:proofErr w:type="spellEnd"/>
+      <w:r>
+        <w:t>/</w:t>
+      </w:r>
+      <w:proofErr w:type="spellStart"/>
+      <w:r>
+        <w:t>yr</w:t>
+      </w:r>
+      <w:proofErr w:type="spellEnd"/>
     </w:p>
     <w:p>
       <w:pPr>
@@ -3187,8 +3361,13 @@
         <w:t>${EU}</w:t>
       </w:r>
       <w:r>
-        <w:t xml:space="preserve"> kWh/yr</w:t>
-      </w:r>
+        <w:t xml:space="preserve"> kWh/</w:t>
+      </w:r>
+      <w:proofErr w:type="spellStart"/>
+      <w:r>
+        <w:t>yr</w:t>
+      </w:r>
+      <w:proofErr w:type="spellEnd"/>
     </w:p>
     <w:p>
       <w:pPr>
@@ -3311,8 +3490,21 @@
         <w:t xml:space="preserve"> 6</w:t>
       </w:r>
       <w:r>
-        <w:t xml:space="preserve"> mos/yr</w:t>
-      </w:r>
+        <w:t xml:space="preserve"> </w:t>
+      </w:r>
+      <w:proofErr w:type="spellStart"/>
+      <w:r>
+        <w:t>mos</w:t>
+      </w:r>
+      <w:proofErr w:type="spellEnd"/>
+      <w:r>
+        <w:t>/</w:t>
+      </w:r>
+      <w:proofErr w:type="spellStart"/>
+      <w:r>
+        <w:t>yr</w:t>
+      </w:r>
+      <w:proofErr w:type="spellEnd"/>
       <w:r>
         <w:t xml:space="preserve"> </w:t>
       </w:r>
@@ -3326,8 +3518,13 @@
         <w:t>00%</w:t>
       </w:r>
       <w:r>
-        <w:t>/mo</w:t>
-      </w:r>
+        <w:t>/</w:t>
+      </w:r>
+      <w:proofErr w:type="spellStart"/>
+      <w:r>
+        <w:t>mo</w:t>
+      </w:r>
+      <w:proofErr w:type="spellEnd"/>
     </w:p>
     <w:p>
       <w:pPr>
@@ -3349,8 +3546,13 @@
         <w:t>${DU}</w:t>
       </w:r>
       <w:r>
-        <w:t xml:space="preserve"> kW/yr</w:t>
-      </w:r>
+        <w:t xml:space="preserve"> kW/</w:t>
+      </w:r>
+      <w:proofErr w:type="spellStart"/>
+      <w:r>
+        <w:t>yr</w:t>
+      </w:r>
+      <w:proofErr w:type="spellEnd"/>
     </w:p>
     <w:p>
       <w:pPr>
@@ -3547,8 +3749,13 @@
         <w:t xml:space="preserve"> </w:t>
       </w:r>
       <w:r>
-        <w:t>kW/yr</w:t>
-      </w:r>
+        <w:t>kW/</w:t>
+      </w:r>
+      <w:proofErr w:type="spellStart"/>
+      <w:r>
+        <w:t>yr</w:t>
+      </w:r>
+      <w:proofErr w:type="spellEnd"/>
       <w:r>
         <w:t xml:space="preserve"> - </w:t>
       </w:r>
@@ -3556,7 +3763,15 @@
         <w:t>${DU}</w:t>
       </w:r>
       <w:r>
-        <w:t xml:space="preserve"> kW/yr)</w:t>
+        <w:t xml:space="preserve"> kW/</w:t>
+      </w:r>
+      <w:proofErr w:type="spellStart"/>
+      <w:r>
+        <w:t>yr</w:t>
+      </w:r>
+      <w:proofErr w:type="spellEnd"/>
+      <w:r>
+        <w:t>)</w:t>
       </w:r>
       <w:r>
         <w:t xml:space="preserve"> </w:t>
@@ -3630,7 +3845,15 @@
         <w:t>${DS}</w:t>
       </w:r>
       <w:r>
-        <w:t xml:space="preserve"> kW/yr </w:t>
+        <w:t xml:space="preserve"> kW/</w:t>
+      </w:r>
+      <w:proofErr w:type="spellStart"/>
+      <w:r>
+        <w:t>yr</w:t>
+      </w:r>
+      <w:proofErr w:type="spellEnd"/>
+      <w:r>
+        <w:t xml:space="preserve"> </w:t>
       </w:r>
       <w:r>
         <w:sym w:font="Symbol" w:char="F0B4"/>
@@ -3667,14 +3890,27 @@
         <w:t>${ECS}</w:t>
       </w:r>
       <w:r>
-        <w:t xml:space="preserve">/yr + </w:t>
+        <w:t>/</w:t>
+      </w:r>
+      <w:proofErr w:type="spellStart"/>
+      <w:r>
+        <w:t>yr</w:t>
+      </w:r>
+      <w:proofErr w:type="spellEnd"/>
+      <w:r>
+        <w:t xml:space="preserve"> + </w:t>
       </w:r>
       <w:r>
         <w:t>${DCS}</w:t>
       </w:r>
       <w:r>
-        <w:t>/yr</w:t>
-      </w:r>
+        <w:t>/</w:t>
+      </w:r>
+      <w:proofErr w:type="spellStart"/>
+      <w:r>
+        <w:t>yr</w:t>
+      </w:r>
+      <w:proofErr w:type="spellEnd"/>
     </w:p>
     <w:p>
       <w:pPr>
@@ -3704,8 +3940,13 @@
         <w:t>${ACS}</w:t>
       </w:r>
       <w:r>
-        <w:t>/yr</w:t>
-      </w:r>
+        <w:t>/</w:t>
+      </w:r>
+      <w:proofErr w:type="spellStart"/>
+      <w:r>
+        <w:t>yr</w:t>
+      </w:r>
+      <w:proofErr w:type="spellEnd"/>
     </w:p>
     <w:p>
       <w:pPr>
@@ -3717,13 +3958,11 @@
     </w:p>
     <w:p>
       <w:pPr>
-        <w:pStyle w:val="Footer"/>
-        <w:tabs>
-          <w:tab w:val="clear" w:pos="4320"/>
-          <w:tab w:val="clear" w:pos="8640"/>
-        </w:tabs>
         <w:spacing w:line="360" w:lineRule="auto"/>
         <w:jc w:val="both"/>
+        <w:rPr>
+          <w:color w:val="000000"/>
+        </w:rPr>
       </w:pPr>
       <w:r>
         <w:tab/>
@@ -3776,6 +4015,508 @@
       </w:r>
       <w:r>
         <w:t>these doors are to be installed with new insulations.</w:t>
+      </w:r>
+      <w:r>
+        <w:rPr>
+          <w:color w:val="000000"/>
+        </w:rPr>
+        <w:t xml:space="preserve"> </w:t>
+      </w:r>
+      <w:r>
+        <w:rPr>
+          <w:color w:val="000000"/>
+        </w:rPr>
+        <w:t>&lt;</w:t>
+      </w:r>
+      <w:r>
+        <w:rPr>
+          <w:color w:val="000000"/>
+        </w:rPr>
+        <w:t>REBATE&gt;</w:t>
+      </w:r>
+    </w:p>
+    <w:p>
+      <w:pPr>
+        <w:spacing w:line="360" w:lineRule="auto"/>
+        <w:jc w:val="both"/>
+        <w:rPr>
+          <w:bCs/>
+        </w:rPr>
+      </w:pPr>
+      <w:r>
+        <w:rPr>
+          <w:color w:val="000000"/>
+        </w:rPr>
+        <w:tab/>
+      </w:r>
+      <w:r>
+        <w:rPr>
+          <w:color w:val="000000"/>
+        </w:rPr>
+        <w:t>However, there could be energy efficiency rebates available through your utility company, which could potentially reduce the overall capital cost and thereby the payback period. The savings from the rebate is calculated below.</w:t>
+      </w:r>
+    </w:p>
+    <w:p>
+      <w:pPr>
+        <w:pBdr>
+          <w:top w:val="nil"/>
+          <w:left w:val="nil"/>
+          <w:bottom w:val="nil"/>
+          <w:right w:val="nil"/>
+          <w:between w:val="nil"/>
+        </w:pBdr>
+        <w:spacing w:line="360" w:lineRule="auto"/>
+        <w:jc w:val="both"/>
+        <w:rPr>
+          <w:color w:val="000000"/>
+        </w:rPr>
+      </w:pPr>
+      <w:r>
+        <w:rPr>
+          <w:color w:val="000000"/>
+        </w:rPr>
+        <w:tab/>
+      </w:r>
+      <w:r>
+        <w:rPr>
+          <w:color w:val="000000"/>
+        </w:rPr>
+        <w:t>RB</w:t>
+      </w:r>
+      <w:r>
+        <w:rPr>
+          <w:color w:val="000000"/>
+        </w:rPr>
+        <w:tab/>
+      </w:r>
+      <w:r>
+        <w:rPr>
+          <w:color w:val="000000"/>
+        </w:rPr>
+        <w:t xml:space="preserve">= </w:t>
+      </w:r>
+      <w:r>
+        <w:rPr>
+          <w:color w:val="000000"/>
+        </w:rPr>
+        <w:t>${ERR}</w:t>
+      </w:r>
+      <w:r>
+        <w:rPr>
+          <w:color w:val="000000"/>
+        </w:rPr>
+        <w:sym w:font="Symbol" w:char="F0D7"/>
+      </w:r>
+      <w:proofErr w:type="spellStart"/>
+      <w:r>
+        <w:rPr>
+          <w:color w:val="000000"/>
+        </w:rPr>
+        <w:t>yr</w:t>
+      </w:r>
+      <w:proofErr w:type="spellEnd"/>
+      <w:r>
+        <w:rPr>
+          <w:color w:val="000000"/>
+        </w:rPr>
+        <w:t>/kWh</w:t>
+      </w:r>
+      <w:r>
+        <w:rPr>
+          <w:color w:val="000000"/>
+        </w:rPr>
+        <w:t xml:space="preserve"> </w:t>
+      </w:r>
+      <w:r>
+        <w:t>×</w:t>
+      </w:r>
+      <w:r>
+        <w:rPr>
+          <w:color w:val="000000"/>
+        </w:rPr>
+        <w:t xml:space="preserve"> </w:t>
+      </w:r>
+      <w:r>
+        <w:rPr>
+          <w:color w:val="000000"/>
+        </w:rPr>
+        <w:t>ES</w:t>
+      </w:r>
+    </w:p>
+    <w:p>
+      <w:pPr>
+        <w:pBdr>
+          <w:top w:val="nil"/>
+          <w:left w:val="nil"/>
+          <w:bottom w:val="nil"/>
+          <w:right w:val="nil"/>
+          <w:between w:val="nil"/>
+        </w:pBdr>
+        <w:spacing w:line="360" w:lineRule="auto"/>
+        <w:jc w:val="both"/>
+        <w:rPr>
+          <w:color w:val="000000"/>
+        </w:rPr>
+      </w:pPr>
+      <w:r>
+        <w:rPr>
+          <w:color w:val="000000"/>
+        </w:rPr>
+        <w:tab/>
+      </w:r>
+      <w:r>
+        <w:rPr>
+          <w:color w:val="000000"/>
+        </w:rPr>
+        <w:tab/>
+      </w:r>
+      <w:r>
+        <w:rPr>
+          <w:color w:val="000000"/>
+        </w:rPr>
+        <w:t xml:space="preserve">= </w:t>
+      </w:r>
+      <w:r>
+        <w:rPr>
+          <w:color w:val="000000"/>
+        </w:rPr>
+        <w:t>${ERR}</w:t>
+      </w:r>
+      <w:r>
+        <w:rPr>
+          <w:color w:val="000000"/>
+        </w:rPr>
+        <w:sym w:font="Symbol" w:char="F0D7"/>
+      </w:r>
+      <w:proofErr w:type="spellStart"/>
+      <w:r>
+        <w:rPr>
+          <w:color w:val="000000"/>
+        </w:rPr>
+        <w:t>yr</w:t>
+      </w:r>
+      <w:proofErr w:type="spellEnd"/>
+      <w:r>
+        <w:rPr>
+          <w:color w:val="000000"/>
+        </w:rPr>
+        <w:t>/kWh</w:t>
+      </w:r>
+      <w:r>
+        <w:rPr>
+          <w:color w:val="000000"/>
+        </w:rPr>
+        <w:t xml:space="preserve"> </w:t>
+      </w:r>
+      <w:r>
+        <w:t>×</w:t>
+      </w:r>
+      <w:r>
+        <w:rPr>
+          <w:color w:val="000000"/>
+        </w:rPr>
+        <w:t xml:space="preserve"> </w:t>
+      </w:r>
+      <w:r>
+        <w:rPr>
+          <w:color w:val="000000"/>
+        </w:rPr>
+        <w:t>${ES}</w:t>
+      </w:r>
+      <w:r>
+        <w:t xml:space="preserve"> </w:t>
+      </w:r>
+      <w:r>
+        <w:rPr>
+          <w:color w:val="000000"/>
+        </w:rPr>
+        <w:t>kWh/</w:t>
+      </w:r>
+      <w:proofErr w:type="spellStart"/>
+      <w:r>
+        <w:rPr>
+          <w:color w:val="000000"/>
+        </w:rPr>
+        <w:t>yr</w:t>
+      </w:r>
+      <w:proofErr w:type="spellEnd"/>
+    </w:p>
+    <w:p>
+      <w:pPr>
+        <w:pBdr>
+          <w:top w:val="nil"/>
+          <w:left w:val="nil"/>
+          <w:bottom w:val="nil"/>
+          <w:right w:val="nil"/>
+          <w:between w:val="nil"/>
+        </w:pBdr>
+        <w:spacing w:line="360" w:lineRule="auto"/>
+        <w:jc w:val="both"/>
+        <w:rPr>
+          <w:color w:val="000000"/>
+        </w:rPr>
+      </w:pPr>
+      <w:r>
+        <w:rPr>
+          <w:color w:val="000000"/>
+        </w:rPr>
+        <w:tab/>
+      </w:r>
+      <w:r>
+        <w:rPr>
+          <w:color w:val="000000"/>
+        </w:rPr>
+        <w:tab/>
+      </w:r>
+      <w:r>
+        <w:rPr>
+          <w:color w:val="000000"/>
+        </w:rPr>
+        <w:t xml:space="preserve">= </w:t>
+      </w:r>
+      <w:r>
+        <w:t>${RB}</w:t>
+      </w:r>
+    </w:p>
+    <w:p>
+      <w:pPr>
+        <w:spacing w:line="360" w:lineRule="auto"/>
+        <w:jc w:val="both"/>
+        <w:rPr>
+          <w:bCs/>
+        </w:rPr>
+      </w:pPr>
+      <w:r>
+        <w:rPr>
+          <w:bCs/>
+        </w:rPr>
+        <w:tab/>
+      </w:r>
+      <w:r>
+        <w:rPr>
+          <w:bCs/>
+        </w:rPr>
+        <w:t>The incentives are capped at 50% of the project cost</w:t>
+      </w:r>
+      <w:r>
+        <w:rPr>
+          <w:bCs/>
+        </w:rPr>
+        <w:t xml:space="preserve">, which </w:t>
+      </w:r>
+      <w:r>
+        <w:rPr>
+          <w:bCs/>
+        </w:rPr>
+        <w:t>makes the modified rebate savings</w:t>
+      </w:r>
+      <w:r>
+        <w:rPr>
+          <w:bCs/>
+        </w:rPr>
+        <w:t>,</w:t>
+      </w:r>
+      <w:r>
+        <w:rPr>
+          <w:bCs/>
+        </w:rPr>
+        <w:t xml:space="preserve"> MRB</w:t>
+      </w:r>
+      <w:r>
+        <w:rPr>
+          <w:bCs/>
+        </w:rPr>
+        <w:t>,</w:t>
+      </w:r>
+      <w:r>
+        <w:rPr>
+          <w:bCs/>
+        </w:rPr>
+        <w:t xml:space="preserve"> equal to </w:t>
+      </w:r>
+      <w:r>
+        <w:t>$</w:t>
+      </w:r>
+      <w:r>
+        <w:t>{MRB}</w:t>
+      </w:r>
+      <w:r>
+        <w:rPr>
+          <w:bCs/>
+        </w:rPr>
+        <w:t>. Hence, the modified implementation cost</w:t>
+      </w:r>
+      <w:r>
+        <w:rPr>
+          <w:bCs/>
+        </w:rPr>
+        <w:t xml:space="preserve">, </w:t>
+      </w:r>
+      <w:r>
+        <w:rPr>
+          <w:bCs/>
+        </w:rPr>
+        <w:t>MIC</w:t>
+      </w:r>
+      <w:r>
+        <w:rPr>
+          <w:bCs/>
+        </w:rPr>
+        <w:t>,</w:t>
+      </w:r>
+      <w:r>
+        <w:rPr>
+          <w:bCs/>
+        </w:rPr>
+        <w:t xml:space="preserve"> is estimated as follows:</w:t>
+      </w:r>
+    </w:p>
+    <w:p>
+      <w:pPr>
+        <w:spacing w:line="360" w:lineRule="auto"/>
+        <w:jc w:val="both"/>
+        <w:rPr>
+          <w:bCs/>
+        </w:rPr>
+      </w:pPr>
+      <w:r>
+        <w:rPr>
+          <w:bCs/>
+        </w:rPr>
+        <w:tab/>
+      </w:r>
+      <w:r>
+        <w:rPr>
+          <w:bCs/>
+        </w:rPr>
+        <w:t>MIC</w:t>
+      </w:r>
+      <w:r>
+        <w:rPr>
+          <w:bCs/>
+        </w:rPr>
+        <w:tab/>
+        <w:t xml:space="preserve">= IC </w:t>
+      </w:r>
+      <w:r>
+        <w:rPr>
+          <w:bCs/>
+        </w:rPr>
+        <w:t>-</w:t>
+      </w:r>
+      <w:r>
+        <w:rPr>
+          <w:bCs/>
+        </w:rPr>
+        <w:t xml:space="preserve"> MRB</w:t>
+      </w:r>
+    </w:p>
+    <w:p>
+      <w:pPr>
+        <w:spacing w:line="360" w:lineRule="auto"/>
+        <w:jc w:val="both"/>
+        <w:rPr>
+          <w:bCs/>
+        </w:rPr>
+      </w:pPr>
+      <w:r>
+        <w:rPr>
+          <w:bCs/>
+        </w:rPr>
+        <w:tab/>
+      </w:r>
+      <w:r>
+        <w:rPr>
+          <w:bCs/>
+        </w:rPr>
+        <w:tab/>
+      </w:r>
+      <w:r>
+        <w:rPr>
+          <w:bCs/>
+        </w:rPr>
+        <w:t xml:space="preserve">= </w:t>
+      </w:r>
+      <w:r>
+        <w:t>$</w:t>
+      </w:r>
+      <w:r>
+        <w:t>{IC}</w:t>
+      </w:r>
+      <w:r>
+        <w:rPr>
+          <w:bCs/>
+        </w:rPr>
+        <w:t xml:space="preserve"> - </w:t>
+      </w:r>
+      <w:r>
+        <w:t>$</w:t>
+      </w:r>
+      <w:r>
+        <w:t>{MRB}</w:t>
+      </w:r>
+    </w:p>
+    <w:p>
+      <w:pPr>
+        <w:spacing w:line="360" w:lineRule="auto"/>
+        <w:jc w:val="both"/>
+        <w:rPr>
+          <w:bCs/>
+        </w:rPr>
+      </w:pPr>
+      <w:r>
+        <w:rPr>
+          <w:bCs/>
+        </w:rPr>
+        <w:tab/>
+      </w:r>
+      <w:r>
+        <w:rPr>
+          <w:bCs/>
+        </w:rPr>
+        <w:tab/>
+      </w:r>
+      <w:r>
+        <w:rPr>
+          <w:bCs/>
+        </w:rPr>
+        <w:t xml:space="preserve">= </w:t>
+      </w:r>
+      <w:r>
+        <w:t>$</w:t>
+      </w:r>
+      <w:r>
+        <w:t>{MIC}</w:t>
+      </w:r>
+    </w:p>
+    <w:p>
+      <w:pPr>
+        <w:spacing w:line="360" w:lineRule="auto"/>
+        <w:jc w:val="both"/>
+        <w:rPr>
+          <w:bCs/>
+        </w:rPr>
+      </w:pPr>
+      <w:r>
+        <w:rPr>
+          <w:bCs/>
+        </w:rPr>
+        <w:tab/>
+        <w:t>The modified implementation cost is ${MIC</w:t>
+      </w:r>
+      <w:proofErr w:type="gramStart"/>
+      <w:r>
+        <w:rPr>
+          <w:bCs/>
+        </w:rPr>
+        <w:t>}.&lt;</w:t>
+      </w:r>
+      <w:proofErr w:type="gramEnd"/>
+      <w:r>
+        <w:rPr>
+          <w:bCs/>
+        </w:rPr>
+        <w:t>/REBATE&gt;</w:t>
       </w:r>
     </w:p>
     <w:p>
@@ -3874,32 +4615,60 @@
           <w:b/>
           <w:u w:val="single"/>
         </w:rPr>
-        <w:t>${IC}</w:t>
-      </w:r>
-      <w:r>
-        <w:rPr>
-          <w:b/>
-        </w:rPr>
-        <w:t xml:space="preserve">, the payback </w:t>
-      </w:r>
-      <w:r>
-        <w:rPr>
-          <w:b/>
-        </w:rPr>
-        <w:t>period would be about</w:t>
-      </w:r>
-      <w:r>
-        <w:rPr>
-          <w:b/>
-        </w:rPr>
-        <w:t xml:space="preserve"> </w:t>
+        <w:t>${</w:t>
       </w:r>
       <w:r>
         <w:rPr>
           <w:b/>
           <w:u w:val="single"/>
         </w:rPr>
-        <w:t>${PB}</w:t>
+        <w:t>M</w:t>
+      </w:r>
+      <w:r>
+        <w:rPr>
+          <w:b/>
+          <w:u w:val="single"/>
+        </w:rPr>
+        <w:t>IC}</w:t>
+      </w:r>
+      <w:r>
+        <w:rPr>
+          <w:b/>
+        </w:rPr>
+        <w:t xml:space="preserve">, the payback </w:t>
+      </w:r>
+      <w:r>
+        <w:rPr>
+          <w:b/>
+        </w:rPr>
+        <w:t>period would be about</w:t>
+      </w:r>
+      <w:r>
+        <w:rPr>
+          <w:b/>
+        </w:rPr>
+        <w:t xml:space="preserve"> </w:t>
+      </w:r>
+      <w:r>
+        <w:rPr>
+          <w:b/>
+          <w:u w:val="single"/>
+        </w:rPr>
+        <w:t>${</w:t>
+      </w:r>
+      <w:r>
+        <w:rPr>
+          <w:b/>
+          <w:u w:val="single"/>
+        </w:rPr>
+        <w:t>M</w:t>
+      </w:r>
+      <w:r>
+        <w:rPr>
+          <w:b/>
+          <w:u w:val="single"/>
+        </w:rPr>
+        <w:t>PB}</w:t>
       </w:r>
       <w:r>
         <w:rPr>

</xml_diff>

<commit_message>
HVAC Templates Operating hours update
</commit_message>
<xml_diff>
--- a/HVAC/Install Air Curtain for Doorways/template.docx
+++ b/HVAC/Install Air Curtain for Doorways/template.docx
@@ -764,14 +764,12 @@
         </w:tabs>
         <w:spacing w:line="360" w:lineRule="auto"/>
       </w:pPr>
-      <w:proofErr w:type="gramStart"/>
       <w:r>
         <w:t>w</w:t>
       </w:r>
       <w:r>
         <w:t>here</w:t>
       </w:r>
-      <w:proofErr w:type="gramEnd"/>
       <w:r>
         <w:t>,</w:t>
       </w:r>
@@ -2249,14 +2247,12 @@
         </w:tabs>
         <w:spacing w:line="360" w:lineRule="auto"/>
       </w:pPr>
-      <w:proofErr w:type="gramStart"/>
       <w:r>
         <w:t>w</w:t>
       </w:r>
       <w:r>
         <w:t>here</w:t>
       </w:r>
-      <w:proofErr w:type="gramEnd"/>
       <w:r>
         <w:t>,</w:t>
       </w:r>
@@ -2658,14 +2654,12 @@
         <w:spacing w:line="360" w:lineRule="auto"/>
         <w:jc w:val="both"/>
       </w:pPr>
-      <w:proofErr w:type="gramStart"/>
       <w:r>
         <w:t>w</w:t>
       </w:r>
       <w:r>
         <w:t>here</w:t>
       </w:r>
-      <w:proofErr w:type="gramEnd"/>
       <w:r>
         <w:t>,</w:t>
       </w:r>
@@ -3103,13 +3097,8 @@
         </w:tabs>
         <w:spacing w:line="360" w:lineRule="auto"/>
       </w:pPr>
-      <w:proofErr w:type="gramStart"/>
-      <w:r>
-        <w:t>where</w:t>
-      </w:r>
-      <w:proofErr w:type="gramEnd"/>
-      <w:r>
-        <w:t>,</w:t>
+      <w:r>
+        <w:t>where,</w:t>
       </w:r>
     </w:p>
     <w:p>
@@ -3205,6 +3194,7 @@
           <w:tab w:val="clear" w:pos="8640"/>
         </w:tabs>
         <w:spacing w:line="360" w:lineRule="auto"/>
+        <w:ind w:left="720" w:hanging="720"/>
       </w:pPr>
       <w:r>
         <w:tab/>
@@ -3257,19 +3247,69 @@
         <w:t>${HPAC}</w:t>
       </w:r>
       <w:r>
-        <w:t xml:space="preserve"> hours per day, </w:t>
+        <w:t xml:space="preserve"> </w:t>
+      </w:r>
+      <w:proofErr w:type="spellStart"/>
+      <w:r>
+        <w:t>hrs</w:t>
+      </w:r>
+      <w:proofErr w:type="spellEnd"/>
+      <w:r>
+        <w:t>/</w:t>
+      </w:r>
+      <w:r>
+        <w:t>day,</w:t>
+      </w:r>
+      <w:r>
+        <w:tab/>
+      </w:r>
+      <w:r>
+        <w:tab/>
+      </w:r>
+      <w:r>
+        <w:t xml:space="preserve"> </w:t>
+      </w:r>
+      <w:r>
+        <w:t xml:space="preserve">   </w:t>
       </w:r>
       <w:r>
         <w:t>${DY}</w:t>
       </w:r>
       <w:r>
-        <w:t xml:space="preserve"> days per week, </w:t>
+        <w:t xml:space="preserve"> days</w:t>
+      </w:r>
+      <w:r>
+        <w:t>/</w:t>
+      </w:r>
+      <w:proofErr w:type="spellStart"/>
+      <w:r>
+        <w:t>wk</w:t>
+      </w:r>
+      <w:proofErr w:type="spellEnd"/>
+      <w:r>
+        <w:t xml:space="preserve">, </w:t>
       </w:r>
       <w:r>
         <w:t>${WK}</w:t>
       </w:r>
       <w:r>
-        <w:t xml:space="preserve"> weeks per year)</w:t>
+        <w:t xml:space="preserve"> </w:t>
+      </w:r>
+      <w:proofErr w:type="spellStart"/>
+      <w:r>
+        <w:t>wks</w:t>
+      </w:r>
+      <w:proofErr w:type="spellEnd"/>
+      <w:r>
+        <w:t>/</w:t>
+      </w:r>
+      <w:proofErr w:type="spellStart"/>
+      <w:r>
+        <w:t>yr</w:t>
+      </w:r>
+      <w:proofErr w:type="spellEnd"/>
+      <w:r>
+        <w:t>)</w:t>
       </w:r>
     </w:p>
     <w:p>
@@ -4026,13 +4066,7 @@
         <w:rPr>
           <w:color w:val="000000"/>
         </w:rPr>
-        <w:t>&lt;</w:t>
-      </w:r>
-      <w:r>
-        <w:rPr>
-          <w:color w:val="000000"/>
-        </w:rPr>
-        <w:t>REBATE&gt;</w:t>
+        <w:t>&lt;REBATE&gt;</w:t>
       </w:r>
     </w:p>
     <w:p>
@@ -4502,21 +4536,7 @@
           <w:bCs/>
         </w:rPr>
         <w:tab/>
-        <w:t>The modified implementation cost is ${MIC</w:t>
-      </w:r>
-      <w:proofErr w:type="gramStart"/>
-      <w:r>
-        <w:rPr>
-          <w:bCs/>
-        </w:rPr>
-        <w:t>}.&lt;</w:t>
-      </w:r>
-      <w:proofErr w:type="gramEnd"/>
-      <w:r>
-        <w:rPr>
-          <w:bCs/>
-        </w:rPr>
-        <w:t>/REBATE&gt;</w:t>
+        <w:t>The modified implementation cost is ${MIC}.&lt;/REBATE&gt;</w:t>
       </w:r>
     </w:p>
     <w:p>

</xml_diff>

<commit_message>
Air curtain template updated
</commit_message>
<xml_diff>
--- a/HVAC/Install Air Curtain for Doorways/template.docx
+++ b/HVAC/Install Air Curtain for Doorways/template.docx
@@ -1,6 +1,6 @@
 
 <file path=word/document.xml><?xml version="1.0" encoding="utf-8"?>
-<w:document xmlns:wpc="http://schemas.microsoft.com/office/word/2010/wordprocessingCanvas" xmlns:cx="http://schemas.microsoft.com/office/drawing/2014/chartex" xmlns:cx1="http://schemas.microsoft.com/office/drawing/2015/9/8/chartex" xmlns:cx2="http://schemas.microsoft.com/office/drawing/2015/10/21/chartex" xmlns:cx3="http://schemas.microsoft.com/office/drawing/2016/5/9/chartex" xmlns:cx4="http://schemas.microsoft.com/office/drawing/2016/5/10/chartex" xmlns:cx5="http://schemas.microsoft.com/office/drawing/2016/5/11/chartex" xmlns:cx6="http://schemas.microsoft.com/office/drawing/2016/5/12/chartex" xmlns:cx7="http://schemas.microsoft.com/office/drawing/2016/5/13/chartex" xmlns:cx8="http://schemas.microsoft.com/office/drawing/2016/5/14/chartex" xmlns:mc="http://schemas.openxmlformats.org/markup-compatibility/2006" xmlns:aink="http://schemas.microsoft.com/office/drawing/2016/ink" xmlns:am3d="http://schemas.microsoft.com/office/drawing/2017/model3d" xmlns:o="urn:schemas-microsoft-com:office:office" xmlns:oel="http://schemas.microsoft.com/office/2019/extlst" xmlns:r="http://schemas.openxmlformats.org/officeDocument/2006/relationships" xmlns:m="http://schemas.openxmlformats.org/officeDocument/2006/math" xmlns:v="urn:schemas-microsoft-com:vml" xmlns:wp14="http://schemas.microsoft.com/office/word/2010/wordprocessingDrawing" xmlns:wp="http://schemas.openxmlformats.org/drawingml/2006/wordprocessingDrawing" xmlns:w10="urn:schemas-microsoft-com:office:word" xmlns:w="http://schemas.openxmlformats.org/wordprocessingml/2006/main" xmlns:w14="http://schemas.microsoft.com/office/word/2010/wordml" xmlns:w15="http://schemas.microsoft.com/office/word/2012/wordml" xmlns:w16cex="http://schemas.microsoft.com/office/word/2018/wordml/cex" xmlns:w16cid="http://schemas.microsoft.com/office/word/2016/wordml/cid" xmlns:w16="http://schemas.microsoft.com/office/word/2018/wordml" xmlns:w16sdtdh="http://schemas.microsoft.com/office/word/2020/wordml/sdtdatahash" xmlns:w16se="http://schemas.microsoft.com/office/word/2015/wordml/symex" xmlns:wpg="http://schemas.microsoft.com/office/word/2010/wordprocessingGroup" xmlns:wpi="http://schemas.microsoft.com/office/word/2010/wordprocessingInk" xmlns:wne="http://schemas.microsoft.com/office/word/2006/wordml" xmlns:wps="http://schemas.microsoft.com/office/word/2010/wordprocessingShape" mc:Ignorable="w14 w15 w16se w16cid w16 w16cex w16sdtdh wp14">
+<w:document xmlns:wpc="http://schemas.microsoft.com/office/word/2010/wordprocessingCanvas" xmlns:cx="http://schemas.microsoft.com/office/drawing/2014/chartex" xmlns:cx1="http://schemas.microsoft.com/office/drawing/2015/9/8/chartex" xmlns:cx2="http://schemas.microsoft.com/office/drawing/2015/10/21/chartex" xmlns:cx3="http://schemas.microsoft.com/office/drawing/2016/5/9/chartex" xmlns:cx4="http://schemas.microsoft.com/office/drawing/2016/5/10/chartex" xmlns:cx5="http://schemas.microsoft.com/office/drawing/2016/5/11/chartex" xmlns:cx6="http://schemas.microsoft.com/office/drawing/2016/5/12/chartex" xmlns:cx7="http://schemas.microsoft.com/office/drawing/2016/5/13/chartex" xmlns:cx8="http://schemas.microsoft.com/office/drawing/2016/5/14/chartex" xmlns:mc="http://schemas.openxmlformats.org/markup-compatibility/2006" xmlns:aink="http://schemas.microsoft.com/office/drawing/2016/ink" xmlns:am3d="http://schemas.microsoft.com/office/drawing/2017/model3d" xmlns:o="urn:schemas-microsoft-com:office:office" xmlns:oel="http://schemas.microsoft.com/office/2019/extlst" xmlns:r="http://schemas.openxmlformats.org/officeDocument/2006/relationships" xmlns:m="http://schemas.openxmlformats.org/officeDocument/2006/math" xmlns:v="urn:schemas-microsoft-com:vml" xmlns:wp14="http://schemas.microsoft.com/office/word/2010/wordprocessingDrawing" xmlns:wp="http://schemas.openxmlformats.org/drawingml/2006/wordprocessingDrawing" xmlns:w10="urn:schemas-microsoft-com:office:word" xmlns:w="http://schemas.openxmlformats.org/wordprocessingml/2006/main" xmlns:w14="http://schemas.microsoft.com/office/word/2010/wordml" xmlns:w15="http://schemas.microsoft.com/office/word/2012/wordml" xmlns:w16cex="http://schemas.microsoft.com/office/word/2018/wordml/cex" xmlns:w16cid="http://schemas.microsoft.com/office/word/2016/wordml/cid" xmlns:w16="http://schemas.microsoft.com/office/word/2018/wordml" xmlns:w16du="http://schemas.microsoft.com/office/word/2023/wordml/word16du" xmlns:w16sdtdh="http://schemas.microsoft.com/office/word/2020/wordml/sdtdatahash" xmlns:w16sdtfl="http://schemas.microsoft.com/office/word/2024/wordml/sdtformatlock" xmlns:w16se="http://schemas.microsoft.com/office/word/2015/wordml/symex" xmlns:wpg="http://schemas.microsoft.com/office/word/2010/wordprocessingGroup" xmlns:wpi="http://schemas.microsoft.com/office/word/2010/wordprocessingInk" xmlns:wne="http://schemas.microsoft.com/office/word/2006/wordml" xmlns:wps="http://schemas.microsoft.com/office/word/2010/wordprocessingShape" mc:Ignorable="w14 w15 w16se w16cid w16 w16cex w16sdtdh w16sdtfl w16du wp14">
   <w:body>
     <w:p>
       <w:pPr>
@@ -331,6 +331,39 @@
       </w:tr>
       <w:tr>
         <w:trPr>
+          <w:trHeight w:val="130"/>
+          <w:jc w:val="center"/>
+        </w:trPr>
+        <w:tc>
+          <w:tcPr>
+            <w:tcW w:w="3045" w:type="dxa"/>
+          </w:tcPr>
+          <w:p>
+            <w:pPr>
+              <w:spacing w:before="60" w:after="60"/>
+            </w:pPr>
+            <w:r>
+              <w:t>Annual Natural Gas Savings</w:t>
+            </w:r>
+          </w:p>
+        </w:tc>
+        <w:tc>
+          <w:tcPr>
+            <w:tcW w:w="2160" w:type="dxa"/>
+            <w:shd w:val="clear" w:color="auto" w:fill="auto"/>
+          </w:tcPr>
+          <w:p>
+            <w:pPr>
+              <w:spacing w:before="60" w:after="60"/>
+            </w:pPr>
+            <w:r>
+              <w:t>${NGS} MMBtu</w:t>
+            </w:r>
+          </w:p>
+        </w:tc>
+      </w:tr>
+      <w:tr>
+        <w:trPr>
           <w:jc w:val="center"/>
         </w:trPr>
         <w:tc>
@@ -719,7 +752,7 @@
         <w:rPr>
           <w:vertAlign w:val="subscript"/>
         </w:rPr>
-        <w:t>O</w:t>
+        <w:t>S</w:t>
       </w:r>
       <w:r>
         <w:t xml:space="preserve"> </w:t>
@@ -842,6 +875,7 @@
         <w:spacing w:line="360" w:lineRule="auto"/>
       </w:pPr>
       <w:r>
+        <w:lastRenderedPageBreak/>
         <w:tab/>
       </w:r>
       <w:r>
@@ -885,7 +919,6 @@
         <w:spacing w:line="360" w:lineRule="auto"/>
       </w:pPr>
       <w:r>
-        <w:lastRenderedPageBreak/>
         <w:tab/>
       </w:r>
       <w:r>
@@ -923,6 +956,42 @@
       </w:r>
       <w:r>
         <w:t>}</w:t>
+      </w:r>
+      <w:r>
+        <w:rPr>
+          <w:vertAlign w:val="superscript"/>
+        </w:rPr>
+        <w:t>o</w:t>
+      </w:r>
+      <w:r>
+        <w:t>F</w:t>
+      </w:r>
+    </w:p>
+    <w:p>
+      <w:pPr>
+        <w:pStyle w:val="Footer"/>
+        <w:spacing w:line="360" w:lineRule="auto"/>
+      </w:pPr>
+      <w:r>
+        <w:t xml:space="preserve">            </w:t>
+      </w:r>
+      <w:r>
+        <w:t>T</w:t>
+      </w:r>
+      <w:r>
+        <w:rPr>
+          <w:vertAlign w:val="subscript"/>
+        </w:rPr>
+        <w:t>S</w:t>
+      </w:r>
+      <w:r>
+        <w:t xml:space="preserve">        </w:t>
+      </w:r>
+      <w:r>
+        <w:t xml:space="preserve">= Average outside summer temperature: </w:t>
+      </w:r>
+      <w:r>
+        <w:t>${SOT}</w:t>
       </w:r>
       <w:r>
         <w:rPr>
@@ -953,7 +1022,7 @@
         <w:rPr>
           <w:vertAlign w:val="subscript"/>
         </w:rPr>
-        <w:t>O</w:t>
+        <w:t>W</w:t>
       </w:r>
       <w:r>
         <w:tab/>
@@ -962,7 +1031,10 @@
         <w:t>= Average outside</w:t>
       </w:r>
       <w:r>
-        <w:t xml:space="preserve"> summer</w:t>
+        <w:t xml:space="preserve"> </w:t>
+      </w:r>
+      <w:r>
+        <w:t>winter</w:t>
       </w:r>
       <w:r>
         <w:t xml:space="preserve"> temperature</w:t>
@@ -977,7 +1049,13 @@
         <w:t>$</w:t>
       </w:r>
       <w:r>
-        <w:t>{OT}</w:t>
+        <w:t>{</w:t>
+      </w:r>
+      <w:r>
+        <w:t>W</w:t>
+      </w:r>
+      <w:r>
+        <w:t>OT}</w:t>
       </w:r>
       <w:r>
         <w:rPr>
@@ -1923,7 +2001,13 @@
         <w:t xml:space="preserve">outside temperature is about </w:t>
       </w:r>
       <w:r>
-        <w:t>${OT}</w:t>
+        <w:t>${</w:t>
+      </w:r>
+      <w:r>
+        <w:t>S</w:t>
+      </w:r>
+      <w:r>
+        <w:t>OT}</w:t>
       </w:r>
       <w:r>
         <w:rPr>
@@ -1932,7 +2016,28 @@
         <w:t>o</w:t>
       </w:r>
       <w:r>
-        <w:t xml:space="preserve">F.  For the plant conditions of interest, the </w:t>
+        <w:t>F</w:t>
+      </w:r>
+      <w:r>
+        <w:t>, and the average winter outside temperature ${WOT}</w:t>
+      </w:r>
+      <w:r>
+        <w:rPr>
+          <w:vertAlign w:val="superscript"/>
+        </w:rPr>
+        <w:t xml:space="preserve"> </w:t>
+      </w:r>
+      <w:r>
+        <w:rPr>
+          <w:vertAlign w:val="superscript"/>
+        </w:rPr>
+        <w:t>o</w:t>
+      </w:r>
+      <w:r>
+        <w:t>F</w:t>
+      </w:r>
+      <w:r>
+        <w:t xml:space="preserve">.  For the plant conditions of interest, the </w:t>
       </w:r>
       <w:r>
         <w:t>summer</w:t>
@@ -2009,40 +2114,34 @@
         <w:sym w:font="Symbol" w:char="F0B4"/>
       </w:r>
       <w:r>
-        <w:t xml:space="preserve"> 293 </w:t>
+        <w:t xml:space="preserve"> 293</w:t>
+      </w:r>
+      <w:r>
+        <w:t xml:space="preserve"> kWh/MMBtu</w:t>
+      </w:r>
+      <w:r>
+        <w:t xml:space="preserve"> </w:t>
       </w:r>
       <w:r>
         <w:sym w:font="Symbol" w:char="F0B4"/>
       </w:r>
       <w:r>
-        <w:t xml:space="preserve"> (</w:t>
-      </w:r>
-      <w:r>
-        <w:t>${OT}</w:t>
-      </w:r>
-      <w:r>
-        <w:t xml:space="preserve"> – </w:t>
-      </w:r>
-      <w:r>
-        <w:t>${</w:t>
-      </w:r>
-      <w:r>
-        <w:t>RT</w:t>
-      </w:r>
-      <w:r>
-        <w:t>}</w:t>
-      </w:r>
-      <w:r>
-        <w:t xml:space="preserve">) / </w:t>
-      </w:r>
-      <w:r>
-        <w:t>${</w:t>
-      </w:r>
-      <w:r>
-        <w:t>TDC</w:t>
-      </w:r>
-      <w:r>
-        <w:t>}</w:t>
+        <w:t xml:space="preserve"> (${</w:t>
+      </w:r>
+      <w:r>
+        <w:t>SOT</w:t>
+      </w:r>
+      <w:r>
+        <w:t>} - ${</w:t>
+      </w:r>
+      <w:r>
+        <w:t>R</w:t>
+      </w:r>
+      <w:r>
+        <w:t>T</w:t>
+      </w:r>
+      <w:r>
+        <w:t>}) / ${TDC}</w:t>
       </w:r>
     </w:p>
     <w:p>
@@ -2275,6 +2374,7 @@
         <w:spacing w:line="360" w:lineRule="auto"/>
       </w:pPr>
       <w:r>
+        <w:lastRenderedPageBreak/>
         <w:tab/>
       </w:r>
       <w:r>
@@ -2299,7 +2399,13 @@
         <w:t xml:space="preserve"> </w:t>
       </w:r>
       <w:r>
-        <w:t>${EF}</w:t>
+        <w:t>${EF</w:t>
+      </w:r>
+      <w:r>
+        <w:t>}</w:t>
+      </w:r>
+      <w:r>
+        <w:t>%</w:t>
       </w:r>
       <w:r>
         <w:rPr>
@@ -2318,9 +2424,6 @@
           <w:rStyle w:val="FootnoteReference"/>
         </w:rPr>
         <w:footnoteReference w:id="2"/>
-      </w:r>
-      <w:r>
-        <w:t>%</w:t>
       </w:r>
     </w:p>
     <w:p>
@@ -2382,7 +2485,6 @@
         <w:rPr>
           <w:lang w:val="es-419"/>
         </w:rPr>
-        <w:lastRenderedPageBreak/>
         <w:tab/>
       </w:r>
       <w:r>
@@ -2579,6 +2681,9 @@
         <w:t xml:space="preserve">= </w:t>
       </w:r>
       <w:r>
+        <w:t>S</w:t>
+      </w:r>
+      <w:r>
         <w:t>ES / OH</w:t>
       </w:r>
       <w:r>
@@ -2748,7 +2853,10 @@
         <w:t xml:space="preserve">= </w:t>
       </w:r>
       <w:r>
-        <w:t>Summer o</w:t>
+        <w:t>Summer</w:t>
+      </w:r>
+      <w:r>
+        <w:t xml:space="preserve"> o</w:t>
       </w:r>
       <w:r>
         <w:t xml:space="preserve">perating </w:t>
@@ -2775,7 +2883,13 @@
         <w:t xml:space="preserve"> </w:t>
       </w:r>
       <w:r>
-        <w:t>${OHS}</w:t>
+        <w:t>${OH</w:t>
+      </w:r>
+      <w:r>
+        <w:t>S</w:t>
+      </w:r>
+      <w:r>
+        <w:t>}</w:t>
       </w:r>
       <w:r>
         <w:t xml:space="preserve"> hours</w:t>
@@ -2787,7 +2901,7 @@
         <w:t>(</w:t>
       </w:r>
       <w:r>
-        <w:t>${HRHV}</w:t>
+        <w:t>${HR}</w:t>
       </w:r>
       <w:r>
         <w:sym w:font="Symbol" w:char="F0B4"/>
@@ -2914,22 +3028,26 @@
           <w:tab w:val="clear" w:pos="8640"/>
         </w:tabs>
         <w:spacing w:line="360" w:lineRule="auto"/>
-      </w:pPr>
-      <w:r>
-        <w:tab/>
-        <w:t xml:space="preserve">One </w:t>
-      </w:r>
-      <w:r>
-        <w:t>a</w:t>
-      </w:r>
-      <w:r>
-        <w:t xml:space="preserve">ir curtain system uses approximately </w:t>
-      </w:r>
-      <w:r>
-        <w:t>${HPF}</w:t>
-      </w:r>
-      <w:r>
-        <w:t xml:space="preserve"> HP motor for its operation. The operational costs of air curtain system are calculated as follows:</w:t>
+        <w:ind w:firstLine="720"/>
+        <w:jc w:val="both"/>
+      </w:pPr>
+      <w:r>
+        <w:t>The average winter outside temperature is about ${W</w:t>
+      </w:r>
+      <w:r>
+        <w:t>O</w:t>
+      </w:r>
+      <w:r>
+        <w:t>T}</w:t>
+      </w:r>
+      <w:r>
+        <w:rPr>
+          <w:vertAlign w:val="superscript"/>
+        </w:rPr>
+        <w:t>o</w:t>
+      </w:r>
+      <w:r>
+        <w:t>F.  For the plant conditions of interest, the winter heat transfer, WHT, is:</w:t>
       </w:r>
     </w:p>
     <w:p>
@@ -2940,25 +3058,44 @@
           <w:tab w:val="clear" w:pos="8640"/>
         </w:tabs>
         <w:spacing w:line="360" w:lineRule="auto"/>
-      </w:pPr>
-      <w:r>
-        <w:tab/>
-        <w:t>EU</w:t>
-      </w:r>
-      <w:r>
-        <w:tab/>
-      </w:r>
-      <w:r>
-        <w:t>= Electri</w:t>
-      </w:r>
-      <w:r>
-        <w:t>cit</w:t>
-      </w:r>
-      <w:r>
-        <w:t xml:space="preserve">y usage of the </w:t>
-      </w:r>
-      <w:r>
-        <w:t>air curtain system</w:t>
+        <w:ind w:firstLine="720"/>
+      </w:pPr>
+      <w:r>
+        <w:t xml:space="preserve">WHT </w:t>
+      </w:r>
+      <w:r>
+        <w:tab/>
+        <w:t xml:space="preserve">= ${HT} MMBtu/yr </w:t>
+      </w:r>
+      <w:r>
+        <w:sym w:font="Symbol" w:char="F0B4"/>
+      </w:r>
+      <w:r>
+        <w:t xml:space="preserve"> (${DY}/5)</w:t>
+      </w:r>
+      <w:r>
+        <w:t xml:space="preserve"> </w:t>
+      </w:r>
+      <w:r>
+        <w:sym w:font="Symbol" w:char="F0B4"/>
+      </w:r>
+      <w:r>
+        <w:t xml:space="preserve"> </w:t>
+      </w:r>
+      <w:r>
+        <w:t>(${</w:t>
+      </w:r>
+      <w:r>
+        <w:t>R</w:t>
+      </w:r>
+      <w:r>
+        <w:t>T} – ${W</w:t>
+      </w:r>
+      <w:r>
+        <w:t>O</w:t>
+      </w:r>
+      <w:r>
+        <w:t>T}) / ${TDC}</w:t>
       </w:r>
     </w:p>
     <w:p>
@@ -2975,37 +3112,13 @@
       </w:r>
       <w:r>
         <w:tab/>
-        <w:t xml:space="preserve">= HP </w:t>
-      </w:r>
-      <w:r>
-        <w:sym w:font="Symbol" w:char="F0B4"/>
-      </w:r>
-      <w:r>
-        <w:t xml:space="preserve"> </w:t>
-      </w:r>
-      <w:r>
-        <w:t>C</w:t>
-      </w:r>
-      <w:r>
-        <w:rPr>
-          <w:vertAlign w:val="subscript"/>
-        </w:rPr>
-        <w:t>3</w:t>
-      </w:r>
-      <w:r>
-        <w:t xml:space="preserve"> </w:t>
-      </w:r>
-      <w:r>
-        <w:sym w:font="Symbol" w:char="F0B4"/>
-      </w:r>
-      <w:r>
-        <w:t xml:space="preserve"> OH</w:t>
-      </w:r>
-      <w:r>
-        <w:rPr>
-          <w:vertAlign w:val="subscript"/>
-        </w:rPr>
-        <w:t>AC</w:t>
+        <w:t xml:space="preserve">= ${WHT} </w:t>
+      </w:r>
+      <w:r>
+        <w:t>MMBtu</w:t>
+      </w:r>
+      <w:r>
+        <w:t>/yr</w:t>
       </w:r>
     </w:p>
     <w:p>
@@ -3018,7 +3131,7 @@
         <w:spacing w:line="360" w:lineRule="auto"/>
       </w:pPr>
       <w:r>
-        <w:t>where,</w:t>
+        <w:t>The winter energy savings, WES, is calculated to be:</w:t>
       </w:r>
     </w:p>
     <w:p>
@@ -3029,28 +3142,38 @@
           <w:tab w:val="clear" w:pos="8640"/>
         </w:tabs>
         <w:spacing w:line="360" w:lineRule="auto"/>
-      </w:pPr>
-      <w:r>
-        <w:tab/>
-      </w:r>
-      <w:r>
-        <w:t>C</w:t>
+        <w:ind w:firstLine="720"/>
+      </w:pPr>
+      <w:r>
+        <w:t xml:space="preserve">WES </w:t>
+      </w:r>
+      <w:r>
+        <w:tab/>
+        <w:t xml:space="preserve">= WHT </w:t>
+      </w:r>
+      <w:r>
+        <w:sym w:font="Symbol" w:char="F0B4"/>
+      </w:r>
+      <w:r>
+        <w:t xml:space="preserve"> (η</w:t>
       </w:r>
       <w:r>
         <w:rPr>
           <w:vertAlign w:val="subscript"/>
         </w:rPr>
-        <w:t>3</w:t>
-      </w:r>
-      <w:r>
-        <w:tab/>
-        <w:t>= Conversion constant</w:t>
-      </w:r>
-      <w:r>
-        <w:t>:</w:t>
-      </w:r>
-      <w:r>
-        <w:t xml:space="preserve"> 0.746 kW/HP</w:t>
+        <w:t xml:space="preserve">AC </w:t>
+      </w:r>
+      <w:r>
+        <w:t>- η</w:t>
+      </w:r>
+      <w:r>
+        <w:rPr>
+          <w:vertAlign w:val="subscript"/>
+        </w:rPr>
+        <w:t>Exist</w:t>
+      </w:r>
+      <w:r>
+        <w:t>)</w:t>
       </w:r>
     </w:p>
     <w:p>
@@ -3063,47 +3186,7 @@
         <w:spacing w:line="360" w:lineRule="auto"/>
       </w:pPr>
       <w:r>
-        <w:tab/>
-        <w:t>HP</w:t>
-      </w:r>
-      <w:r>
-        <w:tab/>
-      </w:r>
-      <w:r>
-        <w:t xml:space="preserve">= </w:t>
-      </w:r>
-      <w:r>
-        <w:t>Total</w:t>
-      </w:r>
-      <w:r>
-        <w:t xml:space="preserve"> power of </w:t>
-      </w:r>
-      <w:r>
-        <w:t>${AMT</w:t>
-      </w:r>
-      <w:r>
-        <w:t>STR</w:t>
-      </w:r>
-      <w:r>
-        <w:t xml:space="preserve">} </w:t>
-      </w:r>
-      <w:r>
-        <w:t>air curtain motor</w:t>
-      </w:r>
-      <w:r>
-        <w:t>s</w:t>
-      </w:r>
-      <w:r>
-        <w:t>:</w:t>
-      </w:r>
-      <w:r>
-        <w:t xml:space="preserve"> </w:t>
-      </w:r>
-      <w:r>
-        <w:t>${HP}</w:t>
-      </w:r>
-      <w:r>
-        <w:t xml:space="preserve"> HP</w:t>
+        <w:t>where,</w:t>
       </w:r>
     </w:p>
     <w:p>
@@ -3114,80 +3197,26 @@
           <w:tab w:val="clear" w:pos="8640"/>
         </w:tabs>
         <w:spacing w:line="360" w:lineRule="auto"/>
-        <w:ind w:left="1440" w:hanging="720"/>
-      </w:pPr>
-      <w:r>
-        <w:t>OH</w:t>
-      </w:r>
-      <w:r>
-        <w:rPr>
-          <w:vertAlign w:val="subscript"/>
-        </w:rPr>
-        <w:t>AC</w:t>
+      </w:pPr>
+      <w:r>
+        <w:tab/>
+        <w:t>WHT</w:t>
       </w:r>
       <w:r>
         <w:tab/>
         <w:t xml:space="preserve">= </w:t>
       </w:r>
       <w:r>
-        <w:t>Operating hours of air curtains</w:t>
-      </w:r>
-      <w:r>
-        <w:t>:</w:t>
-      </w:r>
-      <w:r>
-        <w:t xml:space="preserve"> </w:t>
-      </w:r>
-      <w:r>
-        <w:t>${OHAC}</w:t>
-      </w:r>
-      <w:r>
-        <w:t xml:space="preserve"> hrs/yr (</w:t>
-      </w:r>
-      <w:r>
-        <w:t>${H</w:t>
-      </w:r>
-      <w:r>
-        <w:t>R</w:t>
-      </w:r>
-      <w:r>
-        <w:t>AC}</w:t>
-      </w:r>
-      <w:r>
-        <w:t xml:space="preserve"> hrs</w:t>
-      </w:r>
-      <w:r>
-        <w:t>/</w:t>
-      </w:r>
-      <w:r>
-        <w:t>day,</w:t>
-      </w:r>
-      <w:r>
-        <w:t xml:space="preserve"> </w:t>
-      </w:r>
-      <w:r>
-        <w:t>${DY}</w:t>
-      </w:r>
-      <w:r>
-        <w:t xml:space="preserve"> days</w:t>
-      </w:r>
-      <w:r>
-        <w:t>/</w:t>
-      </w:r>
-      <w:r>
-        <w:t xml:space="preserve">wk, </w:t>
-      </w:r>
-      <w:r>
-        <w:t>${WK}</w:t>
-      </w:r>
-      <w:r>
-        <w:t xml:space="preserve"> wks</w:t>
-      </w:r>
-      <w:r>
-        <w:t>/</w:t>
-      </w:r>
-      <w:r>
-        <w:t>yr)</w:t>
+        <w:t>Winter</w:t>
+      </w:r>
+      <w:r>
+        <w:t xml:space="preserve"> heat transfer: ${WHT} </w:t>
+      </w:r>
+      <w:r>
+        <w:t>MMBtu</w:t>
+      </w:r>
+      <w:r>
+        <w:t>/yr</w:t>
       </w:r>
     </w:p>
     <w:p>
@@ -3201,49 +3230,35 @@
       </w:pPr>
       <w:r>
         <w:tab/>
-        <w:t>EU</w:t>
-      </w:r>
-      <w:r>
-        <w:tab/>
-      </w:r>
-      <w:r>
-        <w:t xml:space="preserve">= </w:t>
-      </w:r>
-      <w:r>
-        <w:t>${HP}</w:t>
-      </w:r>
-      <w:r>
-        <w:t xml:space="preserve"> HP</w:t>
-      </w:r>
-      <w:r>
-        <w:t xml:space="preserve"> </w:t>
-      </w:r>
-      <w:r>
-        <w:sym w:font="Symbol" w:char="F0B4"/>
-      </w:r>
-      <w:r>
-        <w:t xml:space="preserve"> 0.746</w:t>
-      </w:r>
-      <w:r>
-        <w:t xml:space="preserve"> </w:t>
-      </w:r>
-      <w:r>
-        <w:t>kW/HP</w:t>
-      </w:r>
-      <w:r>
-        <w:t xml:space="preserve"> </w:t>
-      </w:r>
-      <w:r>
-        <w:sym w:font="Symbol" w:char="F0B4"/>
-      </w:r>
-      <w:r>
-        <w:t xml:space="preserve"> </w:t>
-      </w:r>
-      <w:r>
-        <w:t>${OHAC}</w:t>
-      </w:r>
-      <w:r>
-        <w:t xml:space="preserve"> hrs/yr</w:t>
+        <w:t>η</w:t>
+      </w:r>
+      <w:r>
+        <w:rPr>
+          <w:vertAlign w:val="subscript"/>
+        </w:rPr>
+        <w:t>AC</w:t>
+      </w:r>
+      <w:r>
+        <w:tab/>
+        <w:t>= Efficiency of air curtain: ${EF}%</w:t>
+      </w:r>
+      <w:r>
+        <w:rPr>
+          <w:rStyle w:val="FootnoteReference"/>
+        </w:rPr>
+        <w:footnoteReference w:id="3"/>
+      </w:r>
+      <w:r>
+        <w:rPr>
+          <w:vertAlign w:val="superscript"/>
+        </w:rPr>
+        <w:t>,</w:t>
+      </w:r>
+      <w:r>
+        <w:rPr>
+          <w:rStyle w:val="FootnoteReference"/>
+        </w:rPr>
+        <w:footnoteReference w:id="4"/>
       </w:r>
     </w:p>
     <w:p>
@@ -3257,16 +3272,22 @@
       </w:pPr>
       <w:r>
         <w:tab/>
-      </w:r>
-      <w:r>
-        <w:tab/>
-        <w:t xml:space="preserve">= </w:t>
-      </w:r>
-      <w:r>
-        <w:t>${EU}</w:t>
-      </w:r>
-      <w:r>
-        <w:t xml:space="preserve"> kWh/yr</w:t>
+        <w:t>η</w:t>
+      </w:r>
+      <w:r>
+        <w:rPr>
+          <w:vertAlign w:val="subscript"/>
+        </w:rPr>
+        <w:t>Exist</w:t>
+      </w:r>
+      <w:r>
+        <w:rPr>
+          <w:vertAlign w:val="subscript"/>
+        </w:rPr>
+        <w:tab/>
+      </w:r>
+      <w:r>
+        <w:t>= Efficiency of existing solution (strip curtains): ${EFES}%</w:t>
       </w:r>
     </w:p>
     <w:p>
@@ -3277,14 +3298,81 @@
           <w:tab w:val="clear" w:pos="8640"/>
         </w:tabs>
         <w:spacing w:line="360" w:lineRule="auto"/>
-      </w:pPr>
-      <w:r>
-        <w:tab/>
-        <w:t>DU</w:t>
-      </w:r>
-      <w:r>
-        <w:tab/>
-        <w:t>= Demand usage of the air curtain system</w:t>
+        <w:rPr>
+          <w:lang w:val="es-419"/>
+        </w:rPr>
+      </w:pPr>
+      <w:r>
+        <w:tab/>
+      </w:r>
+      <w:r>
+        <w:rPr>
+          <w:lang w:val="es-419"/>
+        </w:rPr>
+        <w:t>W</w:t>
+      </w:r>
+      <w:r>
+        <w:rPr>
+          <w:lang w:val="es-419"/>
+        </w:rPr>
+        <w:t>ES</w:t>
+      </w:r>
+      <w:r>
+        <w:rPr>
+          <w:lang w:val="es-419"/>
+        </w:rPr>
+        <w:tab/>
+      </w:r>
+      <w:r>
+        <w:rPr>
+          <w:lang w:val="es-419"/>
+        </w:rPr>
+        <w:t xml:space="preserve">= </w:t>
+      </w:r>
+      <w:r>
+        <w:rPr>
+          <w:lang w:val="es-419"/>
+        </w:rPr>
+        <w:t>${</w:t>
+      </w:r>
+      <w:r>
+        <w:rPr>
+          <w:lang w:val="es-419"/>
+        </w:rPr>
+        <w:t>W</w:t>
+      </w:r>
+      <w:r>
+        <w:rPr>
+          <w:lang w:val="es-419"/>
+        </w:rPr>
+        <w:t xml:space="preserve">HT} </w:t>
+      </w:r>
+      <w:r>
+        <w:rPr>
+          <w:lang w:val="es-419"/>
+        </w:rPr>
+        <w:t>MMBtu</w:t>
+      </w:r>
+      <w:r>
+        <w:rPr>
+          <w:lang w:val="es-419"/>
+        </w:rPr>
+        <w:t>/yr</w:t>
+      </w:r>
+      <w:r>
+        <w:rPr>
+          <w:lang w:val="es-419"/>
+        </w:rPr>
+        <w:t xml:space="preserve"> </w:t>
+      </w:r>
+      <w:r>
+        <w:sym w:font="Symbol" w:char="F0B4"/>
+      </w:r>
+      <w:r>
+        <w:rPr>
+          <w:lang w:val="es-419"/>
+        </w:rPr>
+        <w:t xml:space="preserve"> (${EF}% - ${EFES}%)</w:t>
       </w:r>
     </w:p>
     <w:p>
@@ -3295,55 +3383,57 @@
           <w:tab w:val="clear" w:pos="8640"/>
         </w:tabs>
         <w:spacing w:line="360" w:lineRule="auto"/>
-      </w:pPr>
-      <w:r>
-        <w:tab/>
-      </w:r>
-      <w:r>
-        <w:tab/>
-        <w:t xml:space="preserve">= HP </w:t>
-      </w:r>
-      <w:r>
-        <w:sym w:font="Symbol" w:char="F0B4"/>
-      </w:r>
-      <w:r>
-        <w:t xml:space="preserve"> </w:t>
-      </w:r>
-      <w:r>
-        <w:t>C</w:t>
-      </w:r>
-      <w:r>
-        <w:rPr>
-          <w:vertAlign w:val="subscript"/>
-        </w:rPr>
-        <w:t>3</w:t>
-      </w:r>
-      <w:r>
-        <w:t xml:space="preserve"> </w:t>
-      </w:r>
-      <w:r>
-        <w:sym w:font="Symbol" w:char="F0B4"/>
-      </w:r>
-      <w:r>
-        <w:t xml:space="preserve"> C</w:t>
-      </w:r>
-      <w:r>
-        <w:rPr>
-          <w:vertAlign w:val="subscript"/>
-        </w:rPr>
-        <w:t>2</w:t>
-      </w:r>
-      <w:r>
-        <w:t xml:space="preserve"> </w:t>
-      </w:r>
-      <w:r>
-        <w:sym w:font="Symbol" w:char="F0B4"/>
-      </w:r>
-      <w:r>
-        <w:t xml:space="preserve"> </w:t>
-      </w:r>
-      <w:r>
-        <w:t>CF</w:t>
+        <w:rPr>
+          <w:lang w:val="es-419"/>
+        </w:rPr>
+      </w:pPr>
+      <w:r>
+        <w:rPr>
+          <w:lang w:val="es-419"/>
+        </w:rPr>
+        <w:tab/>
+      </w:r>
+      <w:r>
+        <w:rPr>
+          <w:lang w:val="es-419"/>
+        </w:rPr>
+        <w:tab/>
+      </w:r>
+      <w:r>
+        <w:rPr>
+          <w:lang w:val="es-419"/>
+        </w:rPr>
+        <w:t xml:space="preserve">= </w:t>
+      </w:r>
+      <w:r>
+        <w:rPr>
+          <w:lang w:val="es-419"/>
+        </w:rPr>
+        <w:t>${WES}</w:t>
+      </w:r>
+      <w:r>
+        <w:rPr>
+          <w:lang w:val="es-419"/>
+        </w:rPr>
+        <w:t xml:space="preserve"> </w:t>
+      </w:r>
+      <w:r>
+        <w:rPr>
+          <w:lang w:val="es-419"/>
+        </w:rPr>
+        <w:t>MMBtu</w:t>
+      </w:r>
+      <w:r>
+        <w:rPr>
+          <w:lang w:val="es-419"/>
+        </w:rPr>
+        <w:t xml:space="preserve"> </w:t>
+      </w:r>
+      <w:r>
+        <w:rPr>
+          <w:lang w:val="es-419"/>
+        </w:rPr>
+        <w:t>/yr.</w:t>
       </w:r>
     </w:p>
     <w:p>
@@ -3356,56 +3446,39 @@
         <w:spacing w:line="360" w:lineRule="auto"/>
       </w:pPr>
       <w:r>
-        <w:tab/>
-      </w:r>
-      <w:r>
-        <w:tab/>
-        <w:t xml:space="preserve">= </w:t>
-      </w:r>
-      <w:r>
-        <w:t>${HP}</w:t>
-      </w:r>
-      <w:r>
-        <w:t xml:space="preserve"> </w:t>
-      </w:r>
-      <w:r>
-        <w:t xml:space="preserve">HP </w:t>
-      </w:r>
-      <w:r>
-        <w:sym w:font="Symbol" w:char="F0B4"/>
-      </w:r>
-      <w:r>
-        <w:t xml:space="preserve"> 0.746</w:t>
-      </w:r>
-      <w:r>
-        <w:t xml:space="preserve"> kW/HP</w:t>
-      </w:r>
-      <w:r>
-        <w:t xml:space="preserve"> </w:t>
-      </w:r>
-      <w:r>
-        <w:sym w:font="Symbol" w:char="F0B4"/>
-      </w:r>
-      <w:r>
-        <w:t xml:space="preserve"> 6</w:t>
-      </w:r>
-      <w:r>
-        <w:t xml:space="preserve"> mos/yr</w:t>
-      </w:r>
-      <w:r>
-        <w:t xml:space="preserve"> </w:t>
-      </w:r>
-      <w:r>
-        <w:sym w:font="Symbol" w:char="F0B4"/>
-      </w:r>
-      <w:r>
-        <w:t xml:space="preserve"> 1</w:t>
-      </w:r>
-      <w:r>
-        <w:t>00%</w:t>
-      </w:r>
-      <w:r>
-        <w:t>/mo</w:t>
+        <w:lastRenderedPageBreak/>
+        <w:tab/>
+        <w:t xml:space="preserve">One </w:t>
+      </w:r>
+      <w:r>
+        <w:t>a</w:t>
+      </w:r>
+      <w:r>
+        <w:t>ir curtain system uses</w:t>
+      </w:r>
+      <w:r>
+        <w:t xml:space="preserve"> an</w:t>
+      </w:r>
+      <w:r>
+        <w:t xml:space="preserve"> approximately </w:t>
+      </w:r>
+      <w:r>
+        <w:t>${HPF}</w:t>
+      </w:r>
+      <w:r>
+        <w:t xml:space="preserve"> HP motor for its operation. The operational costs of </w:t>
+      </w:r>
+      <w:r>
+        <w:t xml:space="preserve">the </w:t>
+      </w:r>
+      <w:r>
+        <w:t xml:space="preserve">air curtain system </w:t>
+      </w:r>
+      <w:r>
+        <w:t>is</w:t>
+      </w:r>
+      <w:r>
+        <w:t xml:space="preserve"> calculated as follows:</w:t>
       </w:r>
     </w:p>
     <w:p>
@@ -3419,16 +3492,22 @@
       </w:pPr>
       <w:r>
         <w:tab/>
-      </w:r>
-      <w:r>
-        <w:tab/>
-        <w:t xml:space="preserve">= </w:t>
-      </w:r>
-      <w:r>
-        <w:t>${DU}</w:t>
-      </w:r>
-      <w:r>
-        <w:t xml:space="preserve"> kW/yr</w:t>
+        <w:t>EU</w:t>
+      </w:r>
+      <w:r>
+        <w:tab/>
+      </w:r>
+      <w:r>
+        <w:t>= Electri</w:t>
+      </w:r>
+      <w:r>
+        <w:t>cit</w:t>
+      </w:r>
+      <w:r>
+        <w:t xml:space="preserve">y usage of the </w:t>
+      </w:r>
+      <w:r>
+        <w:t>air curtain system</w:t>
       </w:r>
     </w:p>
     <w:p>
@@ -3444,10 +3523,38 @@
         <w:tab/>
       </w:r>
       <w:r>
-        <w:t xml:space="preserve">The annual cost savings, </w:t>
-      </w:r>
-      <w:r>
-        <w:t>ACS of the recommendation is calculated as:</w:t>
+        <w:tab/>
+        <w:t xml:space="preserve">= HP </w:t>
+      </w:r>
+      <w:r>
+        <w:sym w:font="Symbol" w:char="F0B4"/>
+      </w:r>
+      <w:r>
+        <w:t xml:space="preserve"> </w:t>
+      </w:r>
+      <w:r>
+        <w:t>C</w:t>
+      </w:r>
+      <w:r>
+        <w:rPr>
+          <w:vertAlign w:val="subscript"/>
+        </w:rPr>
+        <w:t>3</w:t>
+      </w:r>
+      <w:r>
+        <w:t xml:space="preserve"> </w:t>
+      </w:r>
+      <w:r>
+        <w:sym w:font="Symbol" w:char="F0B4"/>
+      </w:r>
+      <w:r>
+        <w:t xml:space="preserve"> OH</w:t>
+      </w:r>
+      <w:r>
+        <w:rPr>
+          <w:vertAlign w:val="subscript"/>
+        </w:rPr>
+        <w:t>AC</w:t>
       </w:r>
     </w:p>
     <w:p>
@@ -3460,92 +3567,7 @@
         <w:spacing w:line="360" w:lineRule="auto"/>
       </w:pPr>
       <w:r>
-        <w:t xml:space="preserve"> </w:t>
-      </w:r>
-      <w:r>
-        <w:tab/>
-      </w:r>
-      <w:r>
-        <w:t>A</w:t>
-      </w:r>
-      <w:r>
-        <w:t xml:space="preserve">CS </w:t>
-      </w:r>
-      <w:r>
-        <w:tab/>
-        <w:t xml:space="preserve">= </w:t>
-      </w:r>
-      <w:r>
-        <w:t>(</w:t>
-      </w:r>
-      <w:r>
-        <w:t>(</w:t>
-      </w:r>
-      <w:r>
-        <w:t>S</w:t>
-      </w:r>
-      <w:r>
-        <w:t>ES</w:t>
-      </w:r>
-      <w:r>
-        <w:t xml:space="preserve"> - </w:t>
-      </w:r>
-      <w:r>
-        <w:t>EU)</w:t>
-      </w:r>
-      <w:r>
-        <w:t xml:space="preserve"> </w:t>
-      </w:r>
-      <w:r>
-        <w:sym w:font="Symbol" w:char="F0B4"/>
-      </w:r>
-      <w:r>
-        <w:t xml:space="preserve"> </w:t>
-      </w:r>
-      <w:r>
-        <w:t>e</w:t>
-      </w:r>
-      <w:r>
-        <w:t>lectricity cost</w:t>
-      </w:r>
-      <w:r>
-        <w:t>)</w:t>
-      </w:r>
-      <w:r>
-        <w:t xml:space="preserve"> + </w:t>
-      </w:r>
-      <w:r>
-        <w:t>(</w:t>
-      </w:r>
-      <w:r>
-        <w:t>(</w:t>
-      </w:r>
-      <w:r>
-        <w:t>S</w:t>
-      </w:r>
-      <w:r>
-        <w:t>DS</w:t>
-      </w:r>
-      <w:r>
-        <w:t xml:space="preserve"> - DU)</w:t>
-      </w:r>
-      <w:r>
-        <w:t xml:space="preserve"> </w:t>
-      </w:r>
-      <w:r>
-        <w:sym w:font="Symbol" w:char="F0B4"/>
-      </w:r>
-      <w:r>
-        <w:t xml:space="preserve"> </w:t>
-      </w:r>
-      <w:r>
-        <w:t>d</w:t>
-      </w:r>
-      <w:r>
-        <w:t>emand cost</w:t>
-      </w:r>
-      <w:r>
-        <w:t>)</w:t>
+        <w:t>where,</w:t>
       </w:r>
     </w:p>
     <w:p>
@@ -3556,128 +3578,28 @@
           <w:tab w:val="clear" w:pos="8640"/>
         </w:tabs>
         <w:spacing w:line="360" w:lineRule="auto"/>
-        <w:ind w:left="1440"/>
-      </w:pPr>
-      <w:r>
-        <w:lastRenderedPageBreak/>
-        <w:t xml:space="preserve">= </w:t>
-      </w:r>
-      <w:r>
-        <w:t>(</w:t>
-      </w:r>
-      <w:r>
-        <w:t>(</w:t>
-      </w:r>
-      <w:r>
-        <w:rPr>
-          <w:lang w:val="es-419"/>
-        </w:rPr>
-        <w:t>${SES}</w:t>
-      </w:r>
-      <w:r>
-        <w:rPr>
-          <w:lang w:val="es-419"/>
-        </w:rPr>
-        <w:t xml:space="preserve"> </w:t>
-      </w:r>
-      <w:r>
-        <w:rPr>
-          <w:lang w:val="es-419"/>
-        </w:rPr>
-        <w:t>kWh</w:t>
-      </w:r>
-      <w:r>
-        <w:rPr>
-          <w:lang w:val="es-419"/>
-        </w:rPr>
-        <w:t>/yr</w:t>
-      </w:r>
-      <w:r>
-        <w:rPr>
-          <w:lang w:val="es-419"/>
-        </w:rPr>
-        <w:t xml:space="preserve"> - </w:t>
-      </w:r>
-      <w:r>
-        <w:rPr>
-          <w:lang w:val="es-419"/>
-        </w:rPr>
-        <w:t>${EU}</w:t>
-      </w:r>
-      <w:r>
-        <w:rPr>
-          <w:lang w:val="es-419"/>
-        </w:rPr>
-        <w:t xml:space="preserve"> kWh/yr</w:t>
-      </w:r>
-      <w:r>
-        <w:rPr>
-          <w:lang w:val="es-419"/>
-        </w:rPr>
-        <w:t>)</w:t>
-      </w:r>
-      <w:r>
-        <w:t xml:space="preserve"> </w:t>
-      </w:r>
-      <w:r>
-        <w:sym w:font="Symbol" w:char="F0B4"/>
-      </w:r>
-      <w:r>
-        <w:t xml:space="preserve"> $</w:t>
-      </w:r>
-      <w:r>
-        <w:t>{EC}</w:t>
-      </w:r>
-      <w:r>
-        <w:t>/kWh</w:t>
-      </w:r>
-      <w:r>
-        <w:t>)</w:t>
-      </w:r>
-      <w:r>
-        <w:t xml:space="preserve"> + </w:t>
-      </w:r>
-      <w:r>
-        <w:t>(</w:t>
-      </w:r>
-      <w:r>
-        <w:t>(</w:t>
-      </w:r>
-      <w:r>
-        <w:t>${SDS}</w:t>
-      </w:r>
-      <w:r>
-        <w:t xml:space="preserve"> </w:t>
-      </w:r>
-      <w:r>
-        <w:t>kW/yr</w:t>
-      </w:r>
-      <w:r>
-        <w:t xml:space="preserve"> - </w:t>
-      </w:r>
-      <w:r>
-        <w:t>${DU}</w:t>
-      </w:r>
-      <w:r>
-        <w:t xml:space="preserve"> kW/yr)</w:t>
-      </w:r>
-      <w:r>
-        <w:t xml:space="preserve"> </w:t>
-      </w:r>
-      <w:r>
-        <w:sym w:font="Symbol" w:char="F0B4"/>
-      </w:r>
-      <w:r>
-        <w:t xml:space="preserve"> $</w:t>
-      </w:r>
-      <w:r>
-        <w:t>{DC}</w:t>
-      </w:r>
-      <w:r>
-        <w:t>/kW</w:t>
-      </w:r>
-      <w:r>
-        <w:t>)</w:t>
+      </w:pPr>
+      <w:r>
+        <w:tab/>
+      </w:r>
+      <w:r>
+        <w:t>C</w:t>
+      </w:r>
+      <w:r>
+        <w:rPr>
+          <w:vertAlign w:val="subscript"/>
+        </w:rPr>
+        <w:t>3</w:t>
+      </w:r>
+      <w:r>
+        <w:tab/>
+        <w:t>= Conversion constant</w:t>
+      </w:r>
+      <w:r>
+        <w:t>:</w:t>
+      </w:r>
+      <w:r>
+        <w:t xml:space="preserve"> 0.746 kW/HP</w:t>
       </w:r>
     </w:p>
     <w:p>
@@ -3688,82 +3610,49 @@
           <w:tab w:val="clear" w:pos="8640"/>
         </w:tabs>
         <w:spacing w:line="360" w:lineRule="auto"/>
-        <w:rPr>
-          <w:lang w:eastAsia="zh-CN"/>
-        </w:rPr>
-      </w:pPr>
-      <w:r>
-        <w:tab/>
-      </w:r>
-      <w:r>
-        <w:tab/>
+      </w:pPr>
+      <w:r>
+        <w:tab/>
+        <w:t>HP</w:t>
+      </w:r>
+      <w:r>
+        <w:tab/>
+      </w:r>
+      <w:r>
         <w:t xml:space="preserve">= </w:t>
       </w:r>
       <w:r>
-        <w:t>(</w:t>
-      </w:r>
-      <w:r>
-        <w:rPr>
-          <w:lang w:val="es-419"/>
-        </w:rPr>
-        <w:t>${ES}</w:t>
-      </w:r>
-      <w:r>
-        <w:rPr>
-          <w:lang w:val="es-419"/>
-        </w:rPr>
-        <w:t xml:space="preserve"> </w:t>
-      </w:r>
-      <w:r>
-        <w:rPr>
-          <w:lang w:val="es-419"/>
-        </w:rPr>
-        <w:t>kWh/yr</w:t>
-      </w:r>
-      <w:r>
-        <w:t xml:space="preserve"> </w:t>
-      </w:r>
-      <w:r>
-        <w:sym w:font="Symbol" w:char="F0B4"/>
-      </w:r>
-      <w:r>
-        <w:t xml:space="preserve"> $</w:t>
-      </w:r>
-      <w:r>
-        <w:t>{EC}</w:t>
-      </w:r>
-      <w:r>
-        <w:t>/kWh</w:t>
-      </w:r>
-      <w:r>
-        <w:t>)</w:t>
-      </w:r>
-      <w:r>
-        <w:t xml:space="preserve"> + </w:t>
-      </w:r>
-      <w:r>
-        <w:t>(</w:t>
-      </w:r>
-      <w:r>
-        <w:t>${DS}</w:t>
-      </w:r>
-      <w:r>
-        <w:t xml:space="preserve"> kW/yr </w:t>
-      </w:r>
-      <w:r>
-        <w:sym w:font="Symbol" w:char="F0B4"/>
-      </w:r>
-      <w:r>
-        <w:t xml:space="preserve"> $</w:t>
-      </w:r>
-      <w:r>
-        <w:t>{DC}</w:t>
-      </w:r>
-      <w:r>
-        <w:t>/kW</w:t>
-      </w:r>
-      <w:r>
-        <w:t>)</w:t>
+        <w:t>Total</w:t>
+      </w:r>
+      <w:r>
+        <w:t xml:space="preserve"> power of </w:t>
+      </w:r>
+      <w:r>
+        <w:t>${AMT</w:t>
+      </w:r>
+      <w:r>
+        <w:t>STR</w:t>
+      </w:r>
+      <w:r>
+        <w:t xml:space="preserve">} </w:t>
+      </w:r>
+      <w:r>
+        <w:t>air curtain motor</w:t>
+      </w:r>
+      <w:r>
+        <w:t>s</w:t>
+      </w:r>
+      <w:r>
+        <w:t>:</w:t>
+      </w:r>
+      <w:r>
+        <w:t xml:space="preserve"> </w:t>
+      </w:r>
+      <w:r>
+        <w:t>${HP}</w:t>
+      </w:r>
+      <w:r>
+        <w:t xml:space="preserve"> HP</w:t>
       </w:r>
     </w:p>
     <w:p>
@@ -3774,27 +3663,86 @@
           <w:tab w:val="clear" w:pos="8640"/>
         </w:tabs>
         <w:spacing w:line="360" w:lineRule="auto"/>
-      </w:pPr>
-      <w:r>
-        <w:tab/>
-      </w:r>
-      <w:r>
-        <w:tab/>
-      </w:r>
-      <w:r>
+        <w:ind w:left="1440" w:hanging="720"/>
+      </w:pPr>
+      <w:r>
+        <w:t>OH</w:t>
+      </w:r>
+      <w:r>
+        <w:rPr>
+          <w:vertAlign w:val="subscript"/>
+        </w:rPr>
+        <w:t>AC</w:t>
+      </w:r>
+      <w:r>
+        <w:tab/>
         <w:t xml:space="preserve">= </w:t>
       </w:r>
       <w:r>
-        <w:t>${ECS}</w:t>
-      </w:r>
-      <w:r>
-        <w:t xml:space="preserve">/yr + </w:t>
-      </w:r>
-      <w:r>
-        <w:t>${DCS}</w:t>
-      </w:r>
-      <w:r>
-        <w:t>/yr</w:t>
+        <w:t>Operating hours of air curtains</w:t>
+      </w:r>
+      <w:r>
+        <w:t>:</w:t>
+      </w:r>
+      <w:r>
+        <w:t xml:space="preserve"> </w:t>
+      </w:r>
+      <w:r>
+        <w:t>${OHAC}</w:t>
+      </w:r>
+      <w:r>
+        <w:t xml:space="preserve"> hrs/yr (</w:t>
+      </w:r>
+      <w:r>
+        <w:t>${H</w:t>
+      </w:r>
+      <w:r>
+        <w:t>R</w:t>
+      </w:r>
+      <w:r>
+        <w:t>AC}</w:t>
+      </w:r>
+      <w:r>
+        <w:t xml:space="preserve"> hrs</w:t>
+      </w:r>
+      <w:r>
+        <w:t>/</w:t>
+      </w:r>
+      <w:r>
+        <w:t>day,</w:t>
+      </w:r>
+      <w:r>
+        <w:t xml:space="preserve"> </w:t>
+      </w:r>
+      <w:r>
+        <w:t>${DY}</w:t>
+      </w:r>
+      <w:r>
+        <w:t xml:space="preserve"> days</w:t>
+      </w:r>
+      <w:r>
+        <w:t>/</w:t>
+      </w:r>
+      <w:r>
+        <w:t xml:space="preserve">wk, </w:t>
+      </w:r>
+      <w:r>
+        <w:t>${WK</w:t>
+      </w:r>
+      <w:r>
+        <w:t>AC</w:t>
+      </w:r>
+      <w:r>
+        <w:t>}</w:t>
+      </w:r>
+      <w:r>
+        <w:t xml:space="preserve"> wks</w:t>
+      </w:r>
+      <w:r>
+        <w:t>/</w:t>
+      </w:r>
+      <w:r>
+        <w:t>yr)</w:t>
       </w:r>
     </w:p>
     <w:p>
@@ -3807,21 +3755,703 @@
         <w:spacing w:line="360" w:lineRule="auto"/>
       </w:pPr>
       <w:r>
+        <w:tab/>
+        <w:t>EU</w:t>
+      </w:r>
+      <w:r>
+        <w:tab/>
+      </w:r>
+      <w:r>
+        <w:t xml:space="preserve">= </w:t>
+      </w:r>
+      <w:r>
+        <w:t>${HP}</w:t>
+      </w:r>
+      <w:r>
+        <w:t xml:space="preserve"> HP</w:t>
+      </w:r>
+      <w:r>
+        <w:t xml:space="preserve"> </w:t>
+      </w:r>
+      <w:r>
+        <w:sym w:font="Symbol" w:char="F0B4"/>
+      </w:r>
+      <w:r>
+        <w:t xml:space="preserve"> 0.746</w:t>
+      </w:r>
+      <w:r>
+        <w:t xml:space="preserve"> </w:t>
+      </w:r>
+      <w:r>
+        <w:t>kW/HP</w:t>
+      </w:r>
+      <w:r>
+        <w:t xml:space="preserve"> </w:t>
+      </w:r>
+      <w:r>
+        <w:sym w:font="Symbol" w:char="F0B4"/>
+      </w:r>
+      <w:r>
+        <w:t xml:space="preserve"> </w:t>
+      </w:r>
+      <w:r>
+        <w:t>${OHAC}</w:t>
+      </w:r>
+      <w:r>
+        <w:t xml:space="preserve"> hrs/yr</w:t>
+      </w:r>
+    </w:p>
+    <w:p>
+      <w:pPr>
+        <w:pStyle w:val="Footer"/>
+        <w:tabs>
+          <w:tab w:val="clear" w:pos="4320"/>
+          <w:tab w:val="clear" w:pos="8640"/>
+        </w:tabs>
+        <w:spacing w:line="360" w:lineRule="auto"/>
+      </w:pPr>
+      <w:r>
+        <w:tab/>
+      </w:r>
+      <w:r>
+        <w:tab/>
+        <w:t xml:space="preserve">= </w:t>
+      </w:r>
+      <w:r>
+        <w:t>${EU}</w:t>
+      </w:r>
+      <w:r>
+        <w:t xml:space="preserve"> kWh/yr</w:t>
+      </w:r>
+    </w:p>
+    <w:p>
+      <w:pPr>
+        <w:pStyle w:val="Footer"/>
+        <w:tabs>
+          <w:tab w:val="clear" w:pos="4320"/>
+          <w:tab w:val="clear" w:pos="8640"/>
+        </w:tabs>
+        <w:spacing w:line="360" w:lineRule="auto"/>
+      </w:pPr>
+      <w:r>
+        <w:tab/>
+        <w:t>DU</w:t>
+      </w:r>
+      <w:r>
+        <w:tab/>
+        <w:t>= Demand usage of the air curtain system</w:t>
+      </w:r>
+    </w:p>
+    <w:p>
+      <w:pPr>
+        <w:pStyle w:val="Footer"/>
+        <w:tabs>
+          <w:tab w:val="clear" w:pos="4320"/>
+          <w:tab w:val="clear" w:pos="8640"/>
+        </w:tabs>
+        <w:spacing w:line="360" w:lineRule="auto"/>
+      </w:pPr>
+      <w:r>
+        <w:t>where,</w:t>
+      </w:r>
+    </w:p>
+    <w:p>
+      <w:pPr>
+        <w:pStyle w:val="Footer"/>
+        <w:tabs>
+          <w:tab w:val="clear" w:pos="4320"/>
+          <w:tab w:val="clear" w:pos="8640"/>
+        </w:tabs>
+        <w:spacing w:line="360" w:lineRule="auto"/>
+      </w:pPr>
+      <w:r>
+        <w:tab/>
+        <w:t>C</w:t>
+      </w:r>
+      <w:r>
+        <w:rPr>
+          <w:vertAlign w:val="subscript"/>
+        </w:rPr>
+        <w:t>4</w:t>
+      </w:r>
+      <w:r>
+        <w:t xml:space="preserve"> </w:t>
+      </w:r>
+      <w:r>
+        <w:tab/>
+        <w:t>= Annual conversion constant: 12 mos/yr</w:t>
+      </w:r>
+    </w:p>
+    <w:p>
+      <w:pPr>
+        <w:pStyle w:val="Footer"/>
+        <w:tabs>
+          <w:tab w:val="clear" w:pos="4320"/>
+          <w:tab w:val="clear" w:pos="8640"/>
+        </w:tabs>
+        <w:spacing w:line="360" w:lineRule="auto"/>
+      </w:pPr>
+      <w:r>
+        <w:tab/>
+      </w:r>
+      <w:r>
+        <w:tab/>
+        <w:t xml:space="preserve">= HP </w:t>
+      </w:r>
+      <w:r>
+        <w:sym w:font="Symbol" w:char="F0B4"/>
+      </w:r>
+      <w:r>
+        <w:t xml:space="preserve"> </w:t>
+      </w:r>
+      <w:r>
+        <w:t>C</w:t>
+      </w:r>
+      <w:r>
+        <w:rPr>
+          <w:vertAlign w:val="subscript"/>
+        </w:rPr>
+        <w:t>3</w:t>
+      </w:r>
+      <w:r>
+        <w:t xml:space="preserve"> </w:t>
+      </w:r>
+      <w:r>
+        <w:sym w:font="Symbol" w:char="F0B4"/>
+      </w:r>
+      <w:r>
+        <w:t xml:space="preserve"> C</w:t>
+      </w:r>
+      <w:r>
+        <w:rPr>
+          <w:vertAlign w:val="subscript"/>
+        </w:rPr>
+        <w:t xml:space="preserve">4 </w:t>
+      </w:r>
+      <w:r>
+        <w:t xml:space="preserve"> </w:t>
+      </w:r>
+      <w:r>
+        <w:sym w:font="Symbol" w:char="F0B4"/>
+      </w:r>
+      <w:r>
+        <w:t xml:space="preserve"> </w:t>
+      </w:r>
+      <w:r>
+        <w:t>CF</w:t>
+      </w:r>
+    </w:p>
+    <w:p>
+      <w:pPr>
+        <w:pStyle w:val="Footer"/>
+        <w:tabs>
+          <w:tab w:val="clear" w:pos="4320"/>
+          <w:tab w:val="clear" w:pos="8640"/>
+        </w:tabs>
+        <w:spacing w:line="360" w:lineRule="auto"/>
+      </w:pPr>
+      <w:r>
+        <w:tab/>
+      </w:r>
+      <w:r>
+        <w:tab/>
+        <w:t xml:space="preserve">= </w:t>
+      </w:r>
+      <w:r>
+        <w:t>${HP}</w:t>
+      </w:r>
+      <w:r>
+        <w:t xml:space="preserve"> </w:t>
+      </w:r>
+      <w:r>
+        <w:t xml:space="preserve">HP </w:t>
+      </w:r>
+      <w:r>
+        <w:sym w:font="Symbol" w:char="F0B4"/>
+      </w:r>
+      <w:r>
+        <w:t xml:space="preserve"> 0.746</w:t>
+      </w:r>
+      <w:r>
+        <w:t xml:space="preserve"> kW/HP</w:t>
+      </w:r>
+      <w:r>
+        <w:t xml:space="preserve"> </w:t>
+      </w:r>
+      <w:r>
+        <w:sym w:font="Symbol" w:char="F0B4"/>
+      </w:r>
+      <w:r>
+        <w:t xml:space="preserve"> </w:t>
+      </w:r>
+      <w:r>
+        <w:t>12</w:t>
+      </w:r>
+      <w:r>
+        <w:t xml:space="preserve"> mos/yr</w:t>
+      </w:r>
+      <w:r>
+        <w:t xml:space="preserve"> </w:t>
+      </w:r>
+      <w:r>
+        <w:sym w:font="Symbol" w:char="F0B4"/>
+      </w:r>
+      <w:r>
+        <w:t xml:space="preserve"> 1</w:t>
+      </w:r>
+      <w:r>
+        <w:t>00%</w:t>
+      </w:r>
+      <w:r>
+        <w:t>/mo</w:t>
+      </w:r>
+    </w:p>
+    <w:p>
+      <w:pPr>
+        <w:pStyle w:val="Footer"/>
+        <w:tabs>
+          <w:tab w:val="clear" w:pos="4320"/>
+          <w:tab w:val="clear" w:pos="8640"/>
+        </w:tabs>
+        <w:spacing w:line="360" w:lineRule="auto"/>
+      </w:pPr>
+      <w:r>
+        <w:tab/>
+      </w:r>
+      <w:r>
+        <w:tab/>
+        <w:t xml:space="preserve">= </w:t>
+      </w:r>
+      <w:r>
+        <w:t>${DU}</w:t>
+      </w:r>
+      <w:r>
+        <w:t xml:space="preserve"> kW/yr</w:t>
+      </w:r>
+    </w:p>
+    <w:p>
+      <w:pPr>
+        <w:pStyle w:val="Footer"/>
+        <w:tabs>
+          <w:tab w:val="clear" w:pos="4320"/>
+          <w:tab w:val="clear" w:pos="8640"/>
+        </w:tabs>
+        <w:spacing w:line="360" w:lineRule="auto"/>
+      </w:pPr>
+      <w:r>
+        <w:tab/>
+      </w:r>
+      <w:r>
+        <w:t xml:space="preserve">The annual cost savings, </w:t>
+      </w:r>
+      <w:r>
+        <w:t>ACS of the recommendation is calculated as:</w:t>
+      </w:r>
+    </w:p>
+    <w:p>
+      <w:pPr>
+        <w:pStyle w:val="Footer"/>
+        <w:tabs>
+          <w:tab w:val="clear" w:pos="4320"/>
+          <w:tab w:val="clear" w:pos="8640"/>
+        </w:tabs>
+        <w:spacing w:line="360" w:lineRule="auto"/>
+      </w:pPr>
+      <w:r>
+        <w:t xml:space="preserve"> </w:t>
+      </w:r>
+      <w:r>
+        <w:tab/>
+      </w:r>
+      <w:r>
+        <w:t>A</w:t>
+      </w:r>
+      <w:r>
+        <w:t xml:space="preserve">CS </w:t>
+      </w:r>
+      <w:r>
+        <w:tab/>
+        <w:t xml:space="preserve">= </w:t>
+      </w:r>
+      <w:r>
+        <w:t>(</w:t>
+      </w:r>
+      <w:r>
+        <w:t>(</w:t>
+      </w:r>
+      <w:r>
+        <w:t>S</w:t>
+      </w:r>
+      <w:r>
+        <w:t>ES</w:t>
+      </w:r>
+      <w:r>
+        <w:t xml:space="preserve"> </w:t>
+      </w:r>
+      <w:r>
+        <w:t xml:space="preserve">- </w:t>
+      </w:r>
+      <w:r>
+        <w:t>EU)</w:t>
+      </w:r>
+      <w:r>
+        <w:t xml:space="preserve"> </w:t>
+      </w:r>
+      <w:r>
+        <w:sym w:font="Symbol" w:char="F0B4"/>
+      </w:r>
+      <w:r>
+        <w:t xml:space="preserve"> </w:t>
+      </w:r>
+      <w:r>
+        <w:t>e</w:t>
+      </w:r>
+      <w:r>
+        <w:t>lectricity cost</w:t>
+      </w:r>
+      <w:r>
+        <w:t>)</w:t>
+      </w:r>
+      <w:r>
+        <w:t xml:space="preserve"> + </w:t>
+      </w:r>
+      <w:r>
+        <w:t>(</w:t>
+      </w:r>
+      <w:r>
+        <w:t>S</w:t>
+      </w:r>
+      <w:r>
+        <w:t>DS</w:t>
+      </w:r>
+      <w:r>
+        <w:t xml:space="preserve"> - DU)</w:t>
+      </w:r>
+      <w:r>
+        <w:t xml:space="preserve"> </w:t>
+      </w:r>
+      <w:r>
+        <w:sym w:font="Symbol" w:char="F0B4"/>
+      </w:r>
+      <w:r>
+        <w:t xml:space="preserve"> </w:t>
+      </w:r>
+      <w:r>
+        <w:t>d</w:t>
+      </w:r>
+      <w:r>
+        <w:t>emand cost</w:t>
+      </w:r>
+      <w:r>
+        <w:t>)</w:t>
+      </w:r>
+      <w:r>
+        <w:t xml:space="preserve"> + (WES </w:t>
+      </w:r>
+      <w:r>
+        <w:sym w:font="Symbol" w:char="F0B4"/>
+      </w:r>
+      <w:r>
+        <w:t xml:space="preserve"> natural gas cost)</w:t>
+      </w:r>
+    </w:p>
+    <w:p>
+      <w:pPr>
+        <w:pStyle w:val="Footer"/>
+        <w:tabs>
+          <w:tab w:val="clear" w:pos="4320"/>
+          <w:tab w:val="clear" w:pos="8640"/>
+        </w:tabs>
+        <w:spacing w:line="360" w:lineRule="auto"/>
+        <w:ind w:left="1440"/>
+      </w:pPr>
+      <w:r>
+        <w:t xml:space="preserve">= </w:t>
+      </w:r>
+      <w:r>
+        <w:t>(</w:t>
+      </w:r>
+      <w:r>
+        <w:t>(</w:t>
+      </w:r>
+      <w:r>
         <w:rPr>
           <w:lang w:val="es-419"/>
         </w:rPr>
-        <w:tab/>
+        <w:t>${SES}</w:t>
       </w:r>
       <w:r>
         <w:rPr>
           <w:lang w:val="es-419"/>
         </w:rPr>
-        <w:tab/>
-      </w:r>
-      <w:r>
+        <w:t xml:space="preserve"> </w:t>
+      </w:r>
+      <w:r>
+        <w:rPr>
+          <w:lang w:val="es-419"/>
+        </w:rPr>
+        <w:t>kWh</w:t>
+      </w:r>
+      <w:r>
+        <w:rPr>
+          <w:lang w:val="es-419"/>
+        </w:rPr>
+        <w:t>/yr</w:t>
+      </w:r>
+      <w:r>
+        <w:rPr>
+          <w:lang w:val="es-419"/>
+        </w:rPr>
+        <w:t xml:space="preserve"> - </w:t>
+      </w:r>
+      <w:r>
+        <w:rPr>
+          <w:lang w:val="es-419"/>
+        </w:rPr>
+        <w:t>${EU}</w:t>
+      </w:r>
+      <w:r>
+        <w:rPr>
+          <w:lang w:val="es-419"/>
+        </w:rPr>
+        <w:t xml:space="preserve"> kWh/yr</w:t>
+      </w:r>
+      <w:r>
+        <w:rPr>
+          <w:lang w:val="es-419"/>
+        </w:rPr>
+        <w:t>)</w:t>
+      </w:r>
+      <w:r>
+        <w:t xml:space="preserve"> </w:t>
+      </w:r>
+      <w:r>
+        <w:sym w:font="Symbol" w:char="F0B4"/>
+      </w:r>
+      <w:r>
+        <w:t xml:space="preserve"> $</w:t>
+      </w:r>
+      <w:r>
+        <w:t>{EC}</w:t>
+      </w:r>
+      <w:r>
+        <w:t>/kWh</w:t>
+      </w:r>
+      <w:r>
+        <w:t>)</w:t>
+      </w:r>
+      <w:r>
+        <w:t xml:space="preserve"> + </w:t>
+      </w:r>
+      <w:r>
+        <w:t>(</w:t>
+      </w:r>
+      <w:r>
+        <w:t>(</w:t>
+      </w:r>
+      <w:r>
+        <w:t>${SDS}</w:t>
+      </w:r>
+      <w:r>
+        <w:t xml:space="preserve"> </w:t>
+      </w:r>
+      <w:r>
+        <w:t>kW/yr</w:t>
+      </w:r>
+      <w:r>
+        <w:t xml:space="preserve"> </w:t>
+      </w:r>
+      <w:r>
+        <w:t xml:space="preserve">- </w:t>
+      </w:r>
+      <w:r>
+        <w:t>${DU}</w:t>
+      </w:r>
+      <w:r>
+        <w:t xml:space="preserve"> kW/yr)</w:t>
+      </w:r>
+      <w:r>
+        <w:t xml:space="preserve"> </w:t>
+      </w:r>
+      <w:r>
+        <w:sym w:font="Symbol" w:char="F0B4"/>
+      </w:r>
+      <w:r>
+        <w:t xml:space="preserve"> $</w:t>
+      </w:r>
+      <w:r>
+        <w:t>{DC}</w:t>
+      </w:r>
+      <w:r>
+        <w:t>/kW</w:t>
+      </w:r>
+      <w:r>
+        <w:t>)</w:t>
+      </w:r>
+      <w:r>
+        <w:t xml:space="preserve"> + (${WES} MMBtu/yr </w:t>
+      </w:r>
+      <w:r>
+        <w:sym w:font="Symbol" w:char="F0B4"/>
+      </w:r>
+      <w:r>
+        <w:t xml:space="preserve"> ${NGC} $/MMBtu)</w:t>
+      </w:r>
+    </w:p>
+    <w:p>
+      <w:pPr>
+        <w:pStyle w:val="Footer"/>
+        <w:tabs>
+          <w:tab w:val="clear" w:pos="4320"/>
+          <w:tab w:val="clear" w:pos="8640"/>
+        </w:tabs>
+        <w:spacing w:line="360" w:lineRule="auto"/>
+        <w:rPr>
+          <w:lang w:eastAsia="zh-CN"/>
+        </w:rPr>
+      </w:pPr>
+      <w:r>
+        <w:tab/>
+      </w:r>
+      <w:r>
+        <w:tab/>
         <w:t xml:space="preserve">= </w:t>
       </w:r>
       <w:r>
+        <w:t>(</w:t>
+      </w:r>
+      <w:r>
+        <w:rPr>
+          <w:lang w:val="es-419"/>
+        </w:rPr>
+        <w:t>${ES}</w:t>
+      </w:r>
+      <w:r>
+        <w:rPr>
+          <w:lang w:val="es-419"/>
+        </w:rPr>
+        <w:t xml:space="preserve"> </w:t>
+      </w:r>
+      <w:r>
+        <w:rPr>
+          <w:lang w:val="es-419"/>
+        </w:rPr>
+        <w:t>kWh/yr</w:t>
+      </w:r>
+      <w:r>
+        <w:t xml:space="preserve"> </w:t>
+      </w:r>
+      <w:r>
+        <w:sym w:font="Symbol" w:char="F0B4"/>
+      </w:r>
+      <w:r>
+        <w:t xml:space="preserve"> $</w:t>
+      </w:r>
+      <w:r>
+        <w:t>{EC}</w:t>
+      </w:r>
+      <w:r>
+        <w:t>/kWh</w:t>
+      </w:r>
+      <w:r>
+        <w:t>)</w:t>
+      </w:r>
+      <w:r>
+        <w:t xml:space="preserve"> + </w:t>
+      </w:r>
+      <w:r>
+        <w:t>(</w:t>
+      </w:r>
+      <w:r>
+        <w:t>${DS}</w:t>
+      </w:r>
+      <w:r>
+        <w:t xml:space="preserve"> kW/yr </w:t>
+      </w:r>
+      <w:r>
+        <w:sym w:font="Symbol" w:char="F0B4"/>
+      </w:r>
+      <w:r>
+        <w:t xml:space="preserve"> $</w:t>
+      </w:r>
+      <w:r>
+        <w:t>{DC}</w:t>
+      </w:r>
+      <w:r>
+        <w:t>/kW</w:t>
+      </w:r>
+      <w:r>
+        <w:t>)</w:t>
+      </w:r>
+      <w:r>
+        <w:t xml:space="preserve"> + (${WES} MMBtu/yr  </w:t>
+      </w:r>
+      <w:r>
+        <w:sym w:font="Symbol" w:char="F0B4"/>
+      </w:r>
+      <w:r>
+        <w:t xml:space="preserve"> ${NGC} $/MMBtu)</w:t>
+      </w:r>
+    </w:p>
+    <w:p>
+      <w:pPr>
+        <w:pStyle w:val="Footer"/>
+        <w:tabs>
+          <w:tab w:val="clear" w:pos="4320"/>
+          <w:tab w:val="clear" w:pos="8640"/>
+        </w:tabs>
+        <w:spacing w:line="360" w:lineRule="auto"/>
+      </w:pPr>
+      <w:r>
+        <w:tab/>
+      </w:r>
+      <w:r>
+        <w:tab/>
+      </w:r>
+      <w:r>
+        <w:t xml:space="preserve">= </w:t>
+      </w:r>
+      <w:r>
+        <w:t>${ECS}</w:t>
+      </w:r>
+      <w:r>
+        <w:t xml:space="preserve">/yr + </w:t>
+      </w:r>
+      <w:r>
+        <w:t>${DCS}</w:t>
+      </w:r>
+      <w:r>
+        <w:t>/yr</w:t>
+      </w:r>
+      <w:r>
+        <w:t xml:space="preserve"> + ${NGS}/yr</w:t>
+      </w:r>
+    </w:p>
+    <w:p>
+      <w:pPr>
+        <w:pStyle w:val="Footer"/>
+        <w:tabs>
+          <w:tab w:val="clear" w:pos="4320"/>
+          <w:tab w:val="clear" w:pos="8640"/>
+        </w:tabs>
+        <w:spacing w:line="360" w:lineRule="auto"/>
+      </w:pPr>
+      <w:r>
+        <w:rPr>
+          <w:lang w:val="es-419"/>
+        </w:rPr>
+        <w:tab/>
+      </w:r>
+      <w:r>
+        <w:rPr>
+          <w:lang w:val="es-419"/>
+        </w:rPr>
+        <w:tab/>
+      </w:r>
+      <w:r>
+        <w:t xml:space="preserve">= </w:t>
+      </w:r>
+      <w:r>
         <w:t>${ACS}</w:t>
       </w:r>
       <w:r>
@@ -3879,7 +4509,11 @@
         <w:t>${LABOR}</w:t>
       </w:r>
       <w:r>
-        <w:t xml:space="preserve">. The total implementation cost is </w:t>
+        <w:t xml:space="preserve">. The </w:t>
+      </w:r>
+      <w:r>
+        <w:lastRenderedPageBreak/>
+        <w:t xml:space="preserve">total implementation cost is </w:t>
       </w:r>
       <w:r>
         <w:t>${IC}</w:t>
@@ -4697,7 +5331,7 @@
 </file>
 
 <file path=word/endnotes.xml><?xml version="1.0" encoding="utf-8"?>
-<w:endnotes xmlns:wpc="http://schemas.microsoft.com/office/word/2010/wordprocessingCanvas" xmlns:cx="http://schemas.microsoft.com/office/drawing/2014/chartex" xmlns:cx1="http://schemas.microsoft.com/office/drawing/2015/9/8/chartex" xmlns:cx2="http://schemas.microsoft.com/office/drawing/2015/10/21/chartex" xmlns:cx3="http://schemas.microsoft.com/office/drawing/2016/5/9/chartex" xmlns:cx4="http://schemas.microsoft.com/office/drawing/2016/5/10/chartex" xmlns:cx5="http://schemas.microsoft.com/office/drawing/2016/5/11/chartex" xmlns:cx6="http://schemas.microsoft.com/office/drawing/2016/5/12/chartex" xmlns:cx7="http://schemas.microsoft.com/office/drawing/2016/5/13/chartex" xmlns:cx8="http://schemas.microsoft.com/office/drawing/2016/5/14/chartex" xmlns:mc="http://schemas.openxmlformats.org/markup-compatibility/2006" xmlns:aink="http://schemas.microsoft.com/office/drawing/2016/ink" xmlns:am3d="http://schemas.microsoft.com/office/drawing/2017/model3d" xmlns:o="urn:schemas-microsoft-com:office:office" xmlns:oel="http://schemas.microsoft.com/office/2019/extlst" xmlns:r="http://schemas.openxmlformats.org/officeDocument/2006/relationships" xmlns:m="http://schemas.openxmlformats.org/officeDocument/2006/math" xmlns:v="urn:schemas-microsoft-com:vml" xmlns:wp14="http://schemas.microsoft.com/office/word/2010/wordprocessingDrawing" xmlns:wp="http://schemas.openxmlformats.org/drawingml/2006/wordprocessingDrawing" xmlns:w10="urn:schemas-microsoft-com:office:word" xmlns:w="http://schemas.openxmlformats.org/wordprocessingml/2006/main" xmlns:w14="http://schemas.microsoft.com/office/word/2010/wordml" xmlns:w15="http://schemas.microsoft.com/office/word/2012/wordml" xmlns:w16cex="http://schemas.microsoft.com/office/word/2018/wordml/cex" xmlns:w16cid="http://schemas.microsoft.com/office/word/2016/wordml/cid" xmlns:w16="http://schemas.microsoft.com/office/word/2018/wordml" xmlns:w16sdtdh="http://schemas.microsoft.com/office/word/2020/wordml/sdtdatahash" xmlns:w16se="http://schemas.microsoft.com/office/word/2015/wordml/symex" xmlns:wpg="http://schemas.microsoft.com/office/word/2010/wordprocessingGroup" xmlns:wpi="http://schemas.microsoft.com/office/word/2010/wordprocessingInk" xmlns:wne="http://schemas.microsoft.com/office/word/2006/wordml" xmlns:wps="http://schemas.microsoft.com/office/word/2010/wordprocessingShape" mc:Ignorable="w14 w15 w16se w16cid w16 w16cex w16sdtdh wp14">
+<w:endnotes xmlns:wpc="http://schemas.microsoft.com/office/word/2010/wordprocessingCanvas" xmlns:cx="http://schemas.microsoft.com/office/drawing/2014/chartex" xmlns:cx1="http://schemas.microsoft.com/office/drawing/2015/9/8/chartex" xmlns:cx2="http://schemas.microsoft.com/office/drawing/2015/10/21/chartex" xmlns:cx3="http://schemas.microsoft.com/office/drawing/2016/5/9/chartex" xmlns:cx4="http://schemas.microsoft.com/office/drawing/2016/5/10/chartex" xmlns:cx5="http://schemas.microsoft.com/office/drawing/2016/5/11/chartex" xmlns:cx6="http://schemas.microsoft.com/office/drawing/2016/5/12/chartex" xmlns:cx7="http://schemas.microsoft.com/office/drawing/2016/5/13/chartex" xmlns:cx8="http://schemas.microsoft.com/office/drawing/2016/5/14/chartex" xmlns:mc="http://schemas.openxmlformats.org/markup-compatibility/2006" xmlns:aink="http://schemas.microsoft.com/office/drawing/2016/ink" xmlns:am3d="http://schemas.microsoft.com/office/drawing/2017/model3d" xmlns:o="urn:schemas-microsoft-com:office:office" xmlns:oel="http://schemas.microsoft.com/office/2019/extlst" xmlns:r="http://schemas.openxmlformats.org/officeDocument/2006/relationships" xmlns:m="http://schemas.openxmlformats.org/officeDocument/2006/math" xmlns:v="urn:schemas-microsoft-com:vml" xmlns:wp14="http://schemas.microsoft.com/office/word/2010/wordprocessingDrawing" xmlns:wp="http://schemas.openxmlformats.org/drawingml/2006/wordprocessingDrawing" xmlns:w10="urn:schemas-microsoft-com:office:word" xmlns:w="http://schemas.openxmlformats.org/wordprocessingml/2006/main" xmlns:w14="http://schemas.microsoft.com/office/word/2010/wordml" xmlns:w15="http://schemas.microsoft.com/office/word/2012/wordml" xmlns:w16cex="http://schemas.microsoft.com/office/word/2018/wordml/cex" xmlns:w16cid="http://schemas.microsoft.com/office/word/2016/wordml/cid" xmlns:w16="http://schemas.microsoft.com/office/word/2018/wordml" xmlns:w16du="http://schemas.microsoft.com/office/word/2023/wordml/word16du" xmlns:w16sdtdh="http://schemas.microsoft.com/office/word/2020/wordml/sdtdatahash" xmlns:w16sdtfl="http://schemas.microsoft.com/office/word/2024/wordml/sdtformatlock" xmlns:w16se="http://schemas.microsoft.com/office/word/2015/wordml/symex" xmlns:wpg="http://schemas.microsoft.com/office/word/2010/wordprocessingGroup" xmlns:wpi="http://schemas.microsoft.com/office/word/2010/wordprocessingInk" xmlns:wne="http://schemas.microsoft.com/office/word/2006/wordml" xmlns:wps="http://schemas.microsoft.com/office/word/2010/wordprocessingShape" mc:Ignorable="w14 w15 w16se w16cid w16 w16cex w16sdtdh w16sdtfl w16du wp14">
   <w:endnote w:type="separator" w:id="-1">
     <w:p>
       <w:r>
@@ -4716,7 +5350,7 @@
 </file>
 
 <file path=word/footer1.xml><?xml version="1.0" encoding="utf-8"?>
-<w:ftr xmlns:wpc="http://schemas.microsoft.com/office/word/2010/wordprocessingCanvas" xmlns:cx="http://schemas.microsoft.com/office/drawing/2014/chartex" xmlns:cx1="http://schemas.microsoft.com/office/drawing/2015/9/8/chartex" xmlns:cx2="http://schemas.microsoft.com/office/drawing/2015/10/21/chartex" xmlns:cx3="http://schemas.microsoft.com/office/drawing/2016/5/9/chartex" xmlns:cx4="http://schemas.microsoft.com/office/drawing/2016/5/10/chartex" xmlns:cx5="http://schemas.microsoft.com/office/drawing/2016/5/11/chartex" xmlns:cx6="http://schemas.microsoft.com/office/drawing/2016/5/12/chartex" xmlns:cx7="http://schemas.microsoft.com/office/drawing/2016/5/13/chartex" xmlns:cx8="http://schemas.microsoft.com/office/drawing/2016/5/14/chartex" xmlns:mc="http://schemas.openxmlformats.org/markup-compatibility/2006" xmlns:aink="http://schemas.microsoft.com/office/drawing/2016/ink" xmlns:am3d="http://schemas.microsoft.com/office/drawing/2017/model3d" xmlns:o="urn:schemas-microsoft-com:office:office" xmlns:oel="http://schemas.microsoft.com/office/2019/extlst" xmlns:r="http://schemas.openxmlformats.org/officeDocument/2006/relationships" xmlns:m="http://schemas.openxmlformats.org/officeDocument/2006/math" xmlns:v="urn:schemas-microsoft-com:vml" xmlns:wp14="http://schemas.microsoft.com/office/word/2010/wordprocessingDrawing" xmlns:wp="http://schemas.openxmlformats.org/drawingml/2006/wordprocessingDrawing" xmlns:w10="urn:schemas-microsoft-com:office:word" xmlns:w="http://schemas.openxmlformats.org/wordprocessingml/2006/main" xmlns:w14="http://schemas.microsoft.com/office/word/2010/wordml" xmlns:w15="http://schemas.microsoft.com/office/word/2012/wordml" xmlns:w16cex="http://schemas.microsoft.com/office/word/2018/wordml/cex" xmlns:w16cid="http://schemas.microsoft.com/office/word/2016/wordml/cid" xmlns:w16="http://schemas.microsoft.com/office/word/2018/wordml" xmlns:w16sdtdh="http://schemas.microsoft.com/office/word/2020/wordml/sdtdatahash" xmlns:w16se="http://schemas.microsoft.com/office/word/2015/wordml/symex" xmlns:wpg="http://schemas.microsoft.com/office/word/2010/wordprocessingGroup" xmlns:wpi="http://schemas.microsoft.com/office/word/2010/wordprocessingInk" xmlns:wne="http://schemas.microsoft.com/office/word/2006/wordml" xmlns:wps="http://schemas.microsoft.com/office/word/2010/wordprocessingShape" mc:Ignorable="w14 w15 w16se w16cid w16 w16cex w16sdtdh wp14">
+<w:ftr xmlns:wpc="http://schemas.microsoft.com/office/word/2010/wordprocessingCanvas" xmlns:cx="http://schemas.microsoft.com/office/drawing/2014/chartex" xmlns:cx1="http://schemas.microsoft.com/office/drawing/2015/9/8/chartex" xmlns:cx2="http://schemas.microsoft.com/office/drawing/2015/10/21/chartex" xmlns:cx3="http://schemas.microsoft.com/office/drawing/2016/5/9/chartex" xmlns:cx4="http://schemas.microsoft.com/office/drawing/2016/5/10/chartex" xmlns:cx5="http://schemas.microsoft.com/office/drawing/2016/5/11/chartex" xmlns:cx6="http://schemas.microsoft.com/office/drawing/2016/5/12/chartex" xmlns:cx7="http://schemas.microsoft.com/office/drawing/2016/5/13/chartex" xmlns:cx8="http://schemas.microsoft.com/office/drawing/2016/5/14/chartex" xmlns:mc="http://schemas.openxmlformats.org/markup-compatibility/2006" xmlns:aink="http://schemas.microsoft.com/office/drawing/2016/ink" xmlns:am3d="http://schemas.microsoft.com/office/drawing/2017/model3d" xmlns:o="urn:schemas-microsoft-com:office:office" xmlns:oel="http://schemas.microsoft.com/office/2019/extlst" xmlns:r="http://schemas.openxmlformats.org/officeDocument/2006/relationships" xmlns:m="http://schemas.openxmlformats.org/officeDocument/2006/math" xmlns:v="urn:schemas-microsoft-com:vml" xmlns:wp14="http://schemas.microsoft.com/office/word/2010/wordprocessingDrawing" xmlns:wp="http://schemas.openxmlformats.org/drawingml/2006/wordprocessingDrawing" xmlns:w10="urn:schemas-microsoft-com:office:word" xmlns:w="http://schemas.openxmlformats.org/wordprocessingml/2006/main" xmlns:w14="http://schemas.microsoft.com/office/word/2010/wordml" xmlns:w15="http://schemas.microsoft.com/office/word/2012/wordml" xmlns:w16cex="http://schemas.microsoft.com/office/word/2018/wordml/cex" xmlns:w16cid="http://schemas.microsoft.com/office/word/2016/wordml/cid" xmlns:w16="http://schemas.microsoft.com/office/word/2018/wordml" xmlns:w16du="http://schemas.microsoft.com/office/word/2023/wordml/word16du" xmlns:w16sdtdh="http://schemas.microsoft.com/office/word/2020/wordml/sdtdatahash" xmlns:w16sdtfl="http://schemas.microsoft.com/office/word/2024/wordml/sdtformatlock" xmlns:w16se="http://schemas.microsoft.com/office/word/2015/wordml/symex" xmlns:wpg="http://schemas.microsoft.com/office/word/2010/wordprocessingGroup" xmlns:wpi="http://schemas.microsoft.com/office/word/2010/wordprocessingInk" xmlns:wne="http://schemas.microsoft.com/office/word/2006/wordml" xmlns:wps="http://schemas.microsoft.com/office/word/2010/wordprocessingShape" mc:Ignorable="w14 w15 w16se w16cid w16 w16cex w16sdtdh w16sdtfl w16du wp14">
   <w:p>
     <w:pPr>
       <w:pStyle w:val="Footer"/>
@@ -4753,7 +5387,7 @@
 </file>
 
 <file path=word/footer2.xml><?xml version="1.0" encoding="utf-8"?>
-<w:ftr xmlns:wpc="http://schemas.microsoft.com/office/word/2010/wordprocessingCanvas" xmlns:cx="http://schemas.microsoft.com/office/drawing/2014/chartex" xmlns:cx1="http://schemas.microsoft.com/office/drawing/2015/9/8/chartex" xmlns:cx2="http://schemas.microsoft.com/office/drawing/2015/10/21/chartex" xmlns:cx3="http://schemas.microsoft.com/office/drawing/2016/5/9/chartex" xmlns:cx4="http://schemas.microsoft.com/office/drawing/2016/5/10/chartex" xmlns:cx5="http://schemas.microsoft.com/office/drawing/2016/5/11/chartex" xmlns:cx6="http://schemas.microsoft.com/office/drawing/2016/5/12/chartex" xmlns:cx7="http://schemas.microsoft.com/office/drawing/2016/5/13/chartex" xmlns:cx8="http://schemas.microsoft.com/office/drawing/2016/5/14/chartex" xmlns:mc="http://schemas.openxmlformats.org/markup-compatibility/2006" xmlns:aink="http://schemas.microsoft.com/office/drawing/2016/ink" xmlns:am3d="http://schemas.microsoft.com/office/drawing/2017/model3d" xmlns:o="urn:schemas-microsoft-com:office:office" xmlns:oel="http://schemas.microsoft.com/office/2019/extlst" xmlns:r="http://schemas.openxmlformats.org/officeDocument/2006/relationships" xmlns:m="http://schemas.openxmlformats.org/officeDocument/2006/math" xmlns:v="urn:schemas-microsoft-com:vml" xmlns:wp14="http://schemas.microsoft.com/office/word/2010/wordprocessingDrawing" xmlns:wp="http://schemas.openxmlformats.org/drawingml/2006/wordprocessingDrawing" xmlns:w10="urn:schemas-microsoft-com:office:word" xmlns:w="http://schemas.openxmlformats.org/wordprocessingml/2006/main" xmlns:w14="http://schemas.microsoft.com/office/word/2010/wordml" xmlns:w15="http://schemas.microsoft.com/office/word/2012/wordml" xmlns:w16cex="http://schemas.microsoft.com/office/word/2018/wordml/cex" xmlns:w16cid="http://schemas.microsoft.com/office/word/2016/wordml/cid" xmlns:w16="http://schemas.microsoft.com/office/word/2018/wordml" xmlns:w16sdtdh="http://schemas.microsoft.com/office/word/2020/wordml/sdtdatahash" xmlns:w16se="http://schemas.microsoft.com/office/word/2015/wordml/symex" xmlns:wpg="http://schemas.microsoft.com/office/word/2010/wordprocessingGroup" xmlns:wpi="http://schemas.microsoft.com/office/word/2010/wordprocessingInk" xmlns:wne="http://schemas.microsoft.com/office/word/2006/wordml" xmlns:wps="http://schemas.microsoft.com/office/word/2010/wordprocessingShape" mc:Ignorable="w14 w15 w16se w16cid w16 w16cex w16sdtdh wp14">
+<w:ftr xmlns:wpc="http://schemas.microsoft.com/office/word/2010/wordprocessingCanvas" xmlns:cx="http://schemas.microsoft.com/office/drawing/2014/chartex" xmlns:cx1="http://schemas.microsoft.com/office/drawing/2015/9/8/chartex" xmlns:cx2="http://schemas.microsoft.com/office/drawing/2015/10/21/chartex" xmlns:cx3="http://schemas.microsoft.com/office/drawing/2016/5/9/chartex" xmlns:cx4="http://schemas.microsoft.com/office/drawing/2016/5/10/chartex" xmlns:cx5="http://schemas.microsoft.com/office/drawing/2016/5/11/chartex" xmlns:cx6="http://schemas.microsoft.com/office/drawing/2016/5/12/chartex" xmlns:cx7="http://schemas.microsoft.com/office/drawing/2016/5/13/chartex" xmlns:cx8="http://schemas.microsoft.com/office/drawing/2016/5/14/chartex" xmlns:mc="http://schemas.openxmlformats.org/markup-compatibility/2006" xmlns:aink="http://schemas.microsoft.com/office/drawing/2016/ink" xmlns:am3d="http://schemas.microsoft.com/office/drawing/2017/model3d" xmlns:o="urn:schemas-microsoft-com:office:office" xmlns:oel="http://schemas.microsoft.com/office/2019/extlst" xmlns:r="http://schemas.openxmlformats.org/officeDocument/2006/relationships" xmlns:m="http://schemas.openxmlformats.org/officeDocument/2006/math" xmlns:v="urn:schemas-microsoft-com:vml" xmlns:wp14="http://schemas.microsoft.com/office/word/2010/wordprocessingDrawing" xmlns:wp="http://schemas.openxmlformats.org/drawingml/2006/wordprocessingDrawing" xmlns:w10="urn:schemas-microsoft-com:office:word" xmlns:w="http://schemas.openxmlformats.org/wordprocessingml/2006/main" xmlns:w14="http://schemas.microsoft.com/office/word/2010/wordml" xmlns:w15="http://schemas.microsoft.com/office/word/2012/wordml" xmlns:w16cex="http://schemas.microsoft.com/office/word/2018/wordml/cex" xmlns:w16cid="http://schemas.microsoft.com/office/word/2016/wordml/cid" xmlns:w16="http://schemas.microsoft.com/office/word/2018/wordml" xmlns:w16du="http://schemas.microsoft.com/office/word/2023/wordml/word16du" xmlns:w16sdtdh="http://schemas.microsoft.com/office/word/2020/wordml/sdtdatahash" xmlns:w16sdtfl="http://schemas.microsoft.com/office/word/2024/wordml/sdtformatlock" xmlns:w16se="http://schemas.microsoft.com/office/word/2015/wordml/symex" xmlns:wpg="http://schemas.microsoft.com/office/word/2010/wordprocessingGroup" xmlns:wpi="http://schemas.microsoft.com/office/word/2010/wordprocessingInk" xmlns:wne="http://schemas.microsoft.com/office/word/2006/wordml" xmlns:wps="http://schemas.microsoft.com/office/word/2010/wordprocessingShape" mc:Ignorable="w14 w15 w16se w16cid w16 w16cex w16sdtdh w16sdtfl w16du wp14">
   <w:p>
     <w:pPr>
       <w:pStyle w:val="Footer"/>
@@ -4823,7 +5457,7 @@
 </file>
 
 <file path=word/footnotes.xml><?xml version="1.0" encoding="utf-8"?>
-<w:footnotes xmlns:wpc="http://schemas.microsoft.com/office/word/2010/wordprocessingCanvas" xmlns:cx="http://schemas.microsoft.com/office/drawing/2014/chartex" xmlns:cx1="http://schemas.microsoft.com/office/drawing/2015/9/8/chartex" xmlns:cx2="http://schemas.microsoft.com/office/drawing/2015/10/21/chartex" xmlns:cx3="http://schemas.microsoft.com/office/drawing/2016/5/9/chartex" xmlns:cx4="http://schemas.microsoft.com/office/drawing/2016/5/10/chartex" xmlns:cx5="http://schemas.microsoft.com/office/drawing/2016/5/11/chartex" xmlns:cx6="http://schemas.microsoft.com/office/drawing/2016/5/12/chartex" xmlns:cx7="http://schemas.microsoft.com/office/drawing/2016/5/13/chartex" xmlns:cx8="http://schemas.microsoft.com/office/drawing/2016/5/14/chartex" xmlns:mc="http://schemas.openxmlformats.org/markup-compatibility/2006" xmlns:aink="http://schemas.microsoft.com/office/drawing/2016/ink" xmlns:am3d="http://schemas.microsoft.com/office/drawing/2017/model3d" xmlns:o="urn:schemas-microsoft-com:office:office" xmlns:oel="http://schemas.microsoft.com/office/2019/extlst" xmlns:r="http://schemas.openxmlformats.org/officeDocument/2006/relationships" xmlns:m="http://schemas.openxmlformats.org/officeDocument/2006/math" xmlns:v="urn:schemas-microsoft-com:vml" xmlns:wp14="http://schemas.microsoft.com/office/word/2010/wordprocessingDrawing" xmlns:wp="http://schemas.openxmlformats.org/drawingml/2006/wordprocessingDrawing" xmlns:w10="urn:schemas-microsoft-com:office:word" xmlns:w="http://schemas.openxmlformats.org/wordprocessingml/2006/main" xmlns:w14="http://schemas.microsoft.com/office/word/2010/wordml" xmlns:w15="http://schemas.microsoft.com/office/word/2012/wordml" xmlns:w16cex="http://schemas.microsoft.com/office/word/2018/wordml/cex" xmlns:w16cid="http://schemas.microsoft.com/office/word/2016/wordml/cid" xmlns:w16="http://schemas.microsoft.com/office/word/2018/wordml" xmlns:w16sdtdh="http://schemas.microsoft.com/office/word/2020/wordml/sdtdatahash" xmlns:w16se="http://schemas.microsoft.com/office/word/2015/wordml/symex" xmlns:wpg="http://schemas.microsoft.com/office/word/2010/wordprocessingGroup" xmlns:wpi="http://schemas.microsoft.com/office/word/2010/wordprocessingInk" xmlns:wne="http://schemas.microsoft.com/office/word/2006/wordml" xmlns:wps="http://schemas.microsoft.com/office/word/2010/wordprocessingShape" mc:Ignorable="w14 w15 w16se w16cid w16 w16cex w16sdtdh wp14">
+<w:footnotes xmlns:wpc="http://schemas.microsoft.com/office/word/2010/wordprocessingCanvas" xmlns:cx="http://schemas.microsoft.com/office/drawing/2014/chartex" xmlns:cx1="http://schemas.microsoft.com/office/drawing/2015/9/8/chartex" xmlns:cx2="http://schemas.microsoft.com/office/drawing/2015/10/21/chartex" xmlns:cx3="http://schemas.microsoft.com/office/drawing/2016/5/9/chartex" xmlns:cx4="http://schemas.microsoft.com/office/drawing/2016/5/10/chartex" xmlns:cx5="http://schemas.microsoft.com/office/drawing/2016/5/11/chartex" xmlns:cx6="http://schemas.microsoft.com/office/drawing/2016/5/12/chartex" xmlns:cx7="http://schemas.microsoft.com/office/drawing/2016/5/13/chartex" xmlns:cx8="http://schemas.microsoft.com/office/drawing/2016/5/14/chartex" xmlns:mc="http://schemas.openxmlformats.org/markup-compatibility/2006" xmlns:aink="http://schemas.microsoft.com/office/drawing/2016/ink" xmlns:am3d="http://schemas.microsoft.com/office/drawing/2017/model3d" xmlns:o="urn:schemas-microsoft-com:office:office" xmlns:oel="http://schemas.microsoft.com/office/2019/extlst" xmlns:r="http://schemas.openxmlformats.org/officeDocument/2006/relationships" xmlns:m="http://schemas.openxmlformats.org/officeDocument/2006/math" xmlns:v="urn:schemas-microsoft-com:vml" xmlns:wp14="http://schemas.microsoft.com/office/word/2010/wordprocessingDrawing" xmlns:wp="http://schemas.openxmlformats.org/drawingml/2006/wordprocessingDrawing" xmlns:w10="urn:schemas-microsoft-com:office:word" xmlns:w="http://schemas.openxmlformats.org/wordprocessingml/2006/main" xmlns:w14="http://schemas.microsoft.com/office/word/2010/wordml" xmlns:w15="http://schemas.microsoft.com/office/word/2012/wordml" xmlns:w16cex="http://schemas.microsoft.com/office/word/2018/wordml/cex" xmlns:w16cid="http://schemas.microsoft.com/office/word/2016/wordml/cid" xmlns:w16="http://schemas.microsoft.com/office/word/2018/wordml" xmlns:w16du="http://schemas.microsoft.com/office/word/2023/wordml/word16du" xmlns:w16sdtdh="http://schemas.microsoft.com/office/word/2020/wordml/sdtdatahash" xmlns:w16sdtfl="http://schemas.microsoft.com/office/word/2024/wordml/sdtformatlock" xmlns:w16se="http://schemas.microsoft.com/office/word/2015/wordml/symex" xmlns:wpg="http://schemas.microsoft.com/office/word/2010/wordprocessingGroup" xmlns:wpi="http://schemas.microsoft.com/office/word/2010/wordprocessingInk" xmlns:wne="http://schemas.microsoft.com/office/word/2006/wordml" xmlns:wps="http://schemas.microsoft.com/office/word/2010/wordprocessingShape" mc:Ignorable="w14 w15 w16se w16cid w16 w16cex w16sdtdh w16sdtfl w16du wp14">
   <w:footnote w:type="separator" w:id="-1">
     <w:p>
       <w:r>
@@ -4858,6 +5492,44 @@
     </w:p>
   </w:footnote>
   <w:footnote w:id="2">
+    <w:p>
+      <w:pPr>
+        <w:pStyle w:val="FootnoteText"/>
+      </w:pPr>
+      <w:r>
+        <w:rPr>
+          <w:rStyle w:val="FootnoteReference"/>
+        </w:rPr>
+        <w:footnoteRef/>
+      </w:r>
+      <w:r>
+        <w:t xml:space="preserve"> </w:t>
+      </w:r>
+      <w:r>
+        <w:t>Hong Ye et al. Study on the influence of air curtain barrier efficiency on infiltration air volume and temperature distribution in large space in winter, Procedia Engineering</w:t>
+      </w:r>
+    </w:p>
+  </w:footnote>
+  <w:footnote w:id="3">
+    <w:p>
+      <w:pPr>
+        <w:pStyle w:val="FootnoteText"/>
+      </w:pPr>
+      <w:r>
+        <w:rPr>
+          <w:rStyle w:val="FootnoteReference"/>
+        </w:rPr>
+        <w:footnoteRef/>
+      </w:r>
+      <w:r>
+        <w:t xml:space="preserve"> </w:t>
+      </w:r>
+      <w:r>
+        <w:t>https://www.bluegiant.com/Files/White-Papers/Benefits-of-Air-Curtains.aspx</w:t>
+      </w:r>
+    </w:p>
+  </w:footnote>
+  <w:footnote w:id="4">
     <w:p>
       <w:pPr>
         <w:pStyle w:val="FootnoteText"/>
@@ -4880,7 +5552,7 @@
 </file>
 
 <file path=word/styles.xml><?xml version="1.0" encoding="utf-8"?>
-<w:styles xmlns:mc="http://schemas.openxmlformats.org/markup-compatibility/2006" xmlns:r="http://schemas.openxmlformats.org/officeDocument/2006/relationships" xmlns:w="http://schemas.openxmlformats.org/wordprocessingml/2006/main" xmlns:w14="http://schemas.microsoft.com/office/word/2010/wordml" xmlns:w15="http://schemas.microsoft.com/office/word/2012/wordml" xmlns:w16cex="http://schemas.microsoft.com/office/word/2018/wordml/cex" xmlns:w16cid="http://schemas.microsoft.com/office/word/2016/wordml/cid" xmlns:w16="http://schemas.microsoft.com/office/word/2018/wordml" xmlns:w16sdtdh="http://schemas.microsoft.com/office/word/2020/wordml/sdtdatahash" xmlns:w16se="http://schemas.microsoft.com/office/word/2015/wordml/symex" mc:Ignorable="w14 w15 w16se w16cid w16 w16cex w16sdtdh">
+<w:styles xmlns:mc="http://schemas.openxmlformats.org/markup-compatibility/2006" xmlns:r="http://schemas.openxmlformats.org/officeDocument/2006/relationships" xmlns:w="http://schemas.openxmlformats.org/wordprocessingml/2006/main" xmlns:w14="http://schemas.microsoft.com/office/word/2010/wordml" xmlns:w15="http://schemas.microsoft.com/office/word/2012/wordml" xmlns:w16cex="http://schemas.microsoft.com/office/word/2018/wordml/cex" xmlns:w16cid="http://schemas.microsoft.com/office/word/2016/wordml/cid" xmlns:w16="http://schemas.microsoft.com/office/word/2018/wordml" xmlns:w16du="http://schemas.microsoft.com/office/word/2023/wordml/word16du" xmlns:w16sdtdh="http://schemas.microsoft.com/office/word/2020/wordml/sdtdatahash" xmlns:w16sdtfl="http://schemas.microsoft.com/office/word/2024/wordml/sdtformatlock" xmlns:w16se="http://schemas.microsoft.com/office/word/2015/wordml/symex" mc:Ignorable="w14 w15 w16se w16cid w16 w16cex w16sdtdh w16sdtfl w16du">
   <w:docDefaults>
     <w:rPrDefault>
       <w:rPr>
@@ -5271,7 +5943,7 @@
   <w:style w:type="paragraph" w:default="1" w:styleId="Normal">
     <w:name w:val="Normal"/>
     <w:qFormat/>
-    <w:rsid w:val="00896C1E"/>
+    <w:rsid w:val="0054352B"/>
     <w:rPr>
       <w:sz w:val="24"/>
       <w:szCs w:val="24"/>
@@ -5341,6 +6013,7 @@
   <w:style w:type="paragraph" w:styleId="Footer">
     <w:name w:val="footer"/>
     <w:basedOn w:val="Normal"/>
+    <w:link w:val="FooterChar"/>
     <w:rsid w:val="00E473A6"/>
     <w:pPr>
       <w:tabs>
@@ -5520,6 +6193,16 @@
     <w:rPr>
       <w:b/>
       <w:bCs/>
+    </w:rPr>
+  </w:style>
+  <w:style w:type="character" w:customStyle="1" w:styleId="FooterChar">
+    <w:name w:val="Footer Char"/>
+    <w:basedOn w:val="DefaultParagraphFont"/>
+    <w:link w:val="Footer"/>
+    <w:rsid w:val="0054352B"/>
+    <w:rPr>
+      <w:sz w:val="24"/>
+      <w:szCs w:val="24"/>
     </w:rPr>
   </w:style>
 </w:styles>

</xml_diff>